<commit_message>
fix typos in report
</commit_message>
<xml_diff>
--- a/phase_2/report.docx
+++ b/phase_2/report.docx
@@ -335,13 +335,21 @@
           <w:rtl/>
           <w:lang w:bidi="fa-IR"/>
         </w:rPr>
-        <w:t>مدل بهینه‌سازی داده‌شده در فایل توضیحات را مطابق زیر تغییر داده تا بتوانیم برنامه‌ریزی سه محصول جدا را به صورت همزمان انجام داده و از مفروضات مسئله پیروی کنیم.</w:t>
+        <w:t>مدل بهینه‌سازی داده‌شده در فایل توضیحات را مطابق زیر تغییر داده تا بتوانیم برنامه‌ریزی سه محصول جدا را به صورت همزمان انجام داده و از مفروضات مسئله پیروی کنیم</w:t>
+      </w:r>
+      <w:r>
+        <w:rPr>
+          <w:rFonts w:hint="cs"/>
+          <w:rtl/>
+          <w:lang w:bidi="fa-IR"/>
+        </w:rPr>
+        <w:t>.</w:t>
       </w:r>
     </w:p>
     <w:tbl>
       <w:tblPr>
         <w:tblStyle w:val="TableGrid"/>
-        <w:tblW w:w="0" w:type="auto"/>
+        <w:tblW w:w="9360" w:type="dxa"/>
         <w:tblBorders>
           <w:top w:val="none" w:sz="0" w:space="0" w:color="auto"/>
           <w:left w:val="none" w:sz="0" w:space="0" w:color="auto"/>
@@ -357,19 +365,23 @@
         <w:tblLook w:val="04A0" w:firstRow="1" w:lastRow="0" w:firstColumn="1" w:lastColumn="0" w:noHBand="0" w:noVBand="1"/>
       </w:tblPr>
       <w:tblGrid>
-        <w:gridCol w:w="4320"/>
-        <w:gridCol w:w="4590"/>
-        <w:gridCol w:w="440"/>
+        <w:gridCol w:w="6624"/>
+        <w:gridCol w:w="2321"/>
+        <w:gridCol w:w="415"/>
       </w:tblGrid>
       <w:tr>
         <w:tc>
           <w:tcPr>
-            <w:tcW w:w="8910" w:type="dxa"/>
+            <w:tcW w:w="8945" w:type="dxa"/>
             <w:gridSpan w:val="2"/>
           </w:tcPr>
           <w:p>
             <w:pPr>
               <w:spacing w:line="276" w:lineRule="auto"/>
+              <w:rPr>
+                <w:sz w:val="22"/>
+                <w:szCs w:val="22"/>
+              </w:rPr>
             </w:pPr>
             <m:oMath>
               <m:func>
@@ -378,6 +390,8 @@
                     <w:rPr>
                       <w:rFonts w:ascii="Cambria Math" w:hAnsi="Cambria Math"/>
                       <w:i/>
+                      <w:sz w:val="22"/>
+                      <w:szCs w:val="22"/>
                     </w:rPr>
                   </m:ctrlPr>
                 </m:funcPr>
@@ -388,6 +402,8 @@
                     </m:rPr>
                     <w:rPr>
                       <w:rFonts w:ascii="Cambria Math" w:hAnsi="Cambria Math"/>
+                      <w:sz w:val="22"/>
+                      <w:szCs w:val="22"/>
                     </w:rPr>
                     <m:t>minimize</m:t>
                   </m:r>
@@ -402,6 +418,8 @@
                         <w:rPr>
                           <w:rFonts w:ascii="Cambria Math" w:hAnsi="Cambria Math"/>
                           <w:i/>
+                          <w:sz w:val="22"/>
+                          <w:szCs w:val="22"/>
                         </w:rPr>
                       </m:ctrlPr>
                     </m:naryPr>
@@ -409,6 +427,8 @@
                       <m:r>
                         <w:rPr>
                           <w:rFonts w:ascii="Cambria Math" w:hAnsi="Cambria Math"/>
+                          <w:sz w:val="22"/>
+                          <w:szCs w:val="22"/>
                         </w:rPr>
                         <m:t>t∈T</m:t>
                       </m:r>
@@ -421,6 +441,8 @@
                             <w:rPr>
                               <w:rFonts w:ascii="Cambria Math" w:hAnsi="Cambria Math"/>
                               <w:i/>
+                              <w:sz w:val="22"/>
+                              <w:szCs w:val="22"/>
                             </w:rPr>
                           </m:ctrlPr>
                         </m:dPr>
@@ -431,6 +453,8 @@
                                 <w:rPr>
                                   <w:rFonts w:ascii="Cambria Math" w:hAnsi="Cambria Math"/>
                                   <w:i/>
+                                  <w:sz w:val="22"/>
+                                  <w:szCs w:val="22"/>
                                 </w:rPr>
                               </m:ctrlPr>
                             </m:eqArrPr>
@@ -444,6 +468,8 @@
                                     <w:rPr>
                                       <w:rFonts w:ascii="Cambria Math" w:hAnsi="Cambria Math"/>
                                       <w:i/>
+                                      <w:sz w:val="22"/>
+                                      <w:szCs w:val="22"/>
                                     </w:rPr>
                                   </m:ctrlPr>
                                 </m:naryPr>
@@ -451,6 +477,8 @@
                                   <m:r>
                                     <w:rPr>
                                       <w:rFonts w:ascii="Cambria Math" w:hAnsi="Cambria Math"/>
+                                      <w:sz w:val="22"/>
+                                      <w:szCs w:val="22"/>
                                     </w:rPr>
                                     <m:t>g∈G</m:t>
                                   </m:r>
@@ -463,6 +491,8 @@
                                         <w:rPr>
                                           <w:rFonts w:ascii="Cambria Math" w:hAnsi="Cambria Math"/>
                                           <w:i/>
+                                          <w:sz w:val="22"/>
+                                          <w:szCs w:val="22"/>
                                         </w:rPr>
                                       </m:ctrlPr>
                                     </m:dPr>
@@ -473,6 +503,8 @@
                                             <w:rPr>
                                               <w:rFonts w:ascii="Cambria Math" w:hAnsi="Cambria Math"/>
                                               <w:i/>
+                                              <w:sz w:val="22"/>
+                                              <w:szCs w:val="22"/>
                                             </w:rPr>
                                           </m:ctrlPr>
                                         </m:eqArrPr>
@@ -480,6 +512,8 @@
                                           <m:r>
                                             <w:rPr>
                                               <w:rFonts w:ascii="Cambria Math" w:hAnsi="Cambria Math"/>
+                                              <w:sz w:val="22"/>
+                                              <w:szCs w:val="22"/>
                                             </w:rPr>
                                             <m:t>rp</m:t>
                                           </m:r>
@@ -489,6 +523,8 @@
                                                 <w:rPr>
                                                   <w:rFonts w:ascii="Cambria Math" w:hAnsi="Cambria Math"/>
                                                   <w:i/>
+                                                  <w:sz w:val="22"/>
+                                                  <w:szCs w:val="22"/>
                                                 </w:rPr>
                                               </m:ctrlPr>
                                             </m:sSubPr>
@@ -496,6 +532,8 @@
                                               <m:r>
                                                 <w:rPr>
                                                   <w:rFonts w:ascii="Cambria Math" w:hAnsi="Cambria Math"/>
+                                                  <w:sz w:val="22"/>
+                                                  <w:szCs w:val="22"/>
                                                 </w:rPr>
                                                 <m:t>c</m:t>
                                               </m:r>
@@ -504,6 +542,8 @@
                                               <m:r>
                                                 <w:rPr>
                                                   <w:rFonts w:ascii="Cambria Math" w:hAnsi="Cambria Math"/>
+                                                  <w:sz w:val="22"/>
+                                                  <w:szCs w:val="22"/>
                                                 </w:rPr>
                                                 <m:t>g</m:t>
                                               </m:r>
@@ -512,6 +552,8 @@
                                           <m:r>
                                             <w:rPr>
                                               <w:rFonts w:ascii="Cambria Math" w:hAnsi="Cambria Math"/>
+                                              <w:sz w:val="22"/>
+                                              <w:szCs w:val="22"/>
                                             </w:rPr>
                                             <m:t>.R</m:t>
                                           </m:r>
@@ -521,6 +563,8 @@
                                                 <w:rPr>
                                                   <w:rFonts w:ascii="Cambria Math" w:hAnsi="Cambria Math"/>
                                                   <w:i/>
+                                                  <w:sz w:val="22"/>
+                                                  <w:szCs w:val="22"/>
                                                 </w:rPr>
                                               </m:ctrlPr>
                                             </m:sSubPr>
@@ -528,6 +572,8 @@
                                               <m:r>
                                                 <w:rPr>
                                                   <w:rFonts w:ascii="Cambria Math" w:hAnsi="Cambria Math"/>
+                                                  <w:sz w:val="22"/>
+                                                  <w:szCs w:val="22"/>
                                                 </w:rPr>
                                                 <m:t>P</m:t>
                                               </m:r>
@@ -536,6 +582,8 @@
                                               <m:r>
                                                 <w:rPr>
                                                   <w:rFonts w:ascii="Cambria Math" w:hAnsi="Cambria Math"/>
+                                                  <w:sz w:val="22"/>
+                                                  <w:szCs w:val="22"/>
                                                 </w:rPr>
                                                 <m:t>tg</m:t>
                                               </m:r>
@@ -544,6 +592,8 @@
                                           <m:r>
                                             <w:rPr>
                                               <w:rFonts w:ascii="Cambria Math" w:hAnsi="Cambria Math"/>
+                                              <w:sz w:val="22"/>
+                                              <w:szCs w:val="22"/>
                                             </w:rPr>
                                             <m:t>+op</m:t>
                                           </m:r>
@@ -553,6 +603,8 @@
                                                 <w:rPr>
                                                   <w:rFonts w:ascii="Cambria Math" w:hAnsi="Cambria Math"/>
                                                   <w:i/>
+                                                  <w:sz w:val="22"/>
+                                                  <w:szCs w:val="22"/>
                                                 </w:rPr>
                                               </m:ctrlPr>
                                             </m:sSubPr>
@@ -560,6 +612,8 @@
                                               <m:r>
                                                 <w:rPr>
                                                   <w:rFonts w:ascii="Cambria Math" w:hAnsi="Cambria Math"/>
+                                                  <w:sz w:val="22"/>
+                                                  <w:szCs w:val="22"/>
                                                 </w:rPr>
                                                 <m:t>c</m:t>
                                               </m:r>
@@ -568,6 +622,8 @@
                                               <m:r>
                                                 <w:rPr>
                                                   <w:rFonts w:ascii="Cambria Math" w:hAnsi="Cambria Math"/>
+                                                  <w:sz w:val="22"/>
+                                                  <w:szCs w:val="22"/>
                                                 </w:rPr>
                                                 <m:t>g</m:t>
                                               </m:r>
@@ -576,6 +632,8 @@
                                           <m:r>
                                             <w:rPr>
                                               <w:rFonts w:ascii="Cambria Math" w:hAnsi="Cambria Math"/>
+                                              <w:sz w:val="22"/>
+                                              <w:szCs w:val="22"/>
                                             </w:rPr>
                                             <m:t>.O</m:t>
                                           </m:r>
@@ -585,6 +643,8 @@
                                                 <w:rPr>
                                                   <w:rFonts w:ascii="Cambria Math" w:hAnsi="Cambria Math"/>
                                                   <w:i/>
+                                                  <w:sz w:val="22"/>
+                                                  <w:szCs w:val="22"/>
                                                 </w:rPr>
                                               </m:ctrlPr>
                                             </m:sSubPr>
@@ -592,6 +652,8 @@
                                               <m:r>
                                                 <w:rPr>
                                                   <w:rFonts w:ascii="Cambria Math" w:hAnsi="Cambria Math"/>
+                                                  <w:sz w:val="22"/>
+                                                  <w:szCs w:val="22"/>
                                                 </w:rPr>
                                                 <m:t>P</m:t>
                                               </m:r>
@@ -600,6 +662,8 @@
                                               <m:r>
                                                 <w:rPr>
                                                   <w:rFonts w:ascii="Cambria Math" w:hAnsi="Cambria Math"/>
+                                                  <w:sz w:val="22"/>
+                                                  <w:szCs w:val="22"/>
                                                 </w:rPr>
                                                 <m:t>tg</m:t>
                                               </m:r>
@@ -608,6 +672,8 @@
                                           <m:r>
                                             <w:rPr>
                                               <w:rFonts w:ascii="Cambria Math" w:hAnsi="Cambria Math"/>
+                                              <w:sz w:val="22"/>
+                                              <w:szCs w:val="22"/>
                                             </w:rPr>
                                             <m:t>+pic.P</m:t>
                                           </m:r>
@@ -617,6 +683,8 @@
                                                 <w:rPr>
                                                   <w:rFonts w:ascii="Cambria Math" w:hAnsi="Cambria Math"/>
                                                   <w:i/>
+                                                  <w:sz w:val="22"/>
+                                                  <w:szCs w:val="22"/>
                                                 </w:rPr>
                                               </m:ctrlPr>
                                             </m:sSubPr>
@@ -624,6 +692,8 @@
                                               <m:r>
                                                 <w:rPr>
                                                   <w:rFonts w:ascii="Cambria Math" w:hAnsi="Cambria Math"/>
+                                                  <w:sz w:val="22"/>
+                                                  <w:szCs w:val="22"/>
                                                 </w:rPr>
                                                 <m:t>I</m:t>
                                               </m:r>
@@ -632,6 +702,8 @@
                                               <m:r>
                                                 <w:rPr>
                                                   <w:rFonts w:ascii="Cambria Math" w:hAnsi="Cambria Math"/>
+                                                  <w:sz w:val="22"/>
+                                                  <w:szCs w:val="22"/>
                                                 </w:rPr>
                                                 <m:t>tg</m:t>
                                               </m:r>
@@ -642,6 +714,8 @@
                                           <m:r>
                                             <w:rPr>
                                               <w:rFonts w:ascii="Cambria Math" w:hAnsi="Cambria Math"/>
+                                              <w:sz w:val="22"/>
+                                              <w:szCs w:val="22"/>
                                             </w:rPr>
                                             <m:t>+pdc.P</m:t>
                                           </m:r>
@@ -651,6 +725,8 @@
                                                 <w:rPr>
                                                   <w:rFonts w:ascii="Cambria Math" w:hAnsi="Cambria Math"/>
                                                   <w:i/>
+                                                  <w:sz w:val="22"/>
+                                                  <w:szCs w:val="22"/>
                                                 </w:rPr>
                                               </m:ctrlPr>
                                             </m:sSubPr>
@@ -658,6 +734,8 @@
                                               <m:r>
                                                 <w:rPr>
                                                   <w:rFonts w:ascii="Cambria Math" w:hAnsi="Cambria Math"/>
+                                                  <w:sz w:val="22"/>
+                                                  <w:szCs w:val="22"/>
                                                 </w:rPr>
                                                 <m:t>D</m:t>
                                               </m:r>
@@ -666,6 +744,8 @@
                                               <m:r>
                                                 <w:rPr>
                                                   <w:rFonts w:ascii="Cambria Math" w:hAnsi="Cambria Math"/>
+                                                  <w:sz w:val="22"/>
+                                                  <w:szCs w:val="22"/>
                                                 </w:rPr>
                                                 <m:t>tg</m:t>
                                               </m:r>
@@ -674,6 +754,8 @@
                                           <m:r>
                                             <w:rPr>
                                               <w:rFonts w:ascii="Cambria Math" w:hAnsi="Cambria Math"/>
+                                              <w:sz w:val="22"/>
+                                              <w:szCs w:val="22"/>
                                             </w:rPr>
                                             <m:t>+is</m:t>
                                           </m:r>
@@ -683,6 +765,8 @@
                                                 <w:rPr>
                                                   <w:rFonts w:ascii="Cambria Math" w:hAnsi="Cambria Math"/>
                                                   <w:i/>
+                                                  <w:sz w:val="22"/>
+                                                  <w:szCs w:val="22"/>
                                                 </w:rPr>
                                               </m:ctrlPr>
                                             </m:sSubPr>
@@ -690,6 +774,8 @@
                                               <m:r>
                                                 <w:rPr>
                                                   <w:rFonts w:ascii="Cambria Math" w:hAnsi="Cambria Math"/>
+                                                  <w:sz w:val="22"/>
+                                                  <w:szCs w:val="22"/>
                                                 </w:rPr>
                                                 <m:t>c</m:t>
                                               </m:r>
@@ -698,6 +784,8 @@
                                               <m:r>
                                                 <w:rPr>
                                                   <w:rFonts w:ascii="Cambria Math" w:hAnsi="Cambria Math"/>
+                                                  <w:sz w:val="22"/>
+                                                  <w:szCs w:val="22"/>
                                                 </w:rPr>
                                                 <m:t>g</m:t>
                                               </m:r>
@@ -706,6 +794,8 @@
                                           <m:r>
                                             <w:rPr>
                                               <w:rFonts w:ascii="Cambria Math" w:hAnsi="Cambria Math"/>
+                                              <w:sz w:val="22"/>
+                                              <w:szCs w:val="22"/>
                                             </w:rPr>
                                             <m:t>.I</m:t>
                                           </m:r>
@@ -715,6 +805,8 @@
                                                 <w:rPr>
                                                   <w:rFonts w:ascii="Cambria Math" w:hAnsi="Cambria Math"/>
                                                   <w:i/>
+                                                  <w:sz w:val="22"/>
+                                                  <w:szCs w:val="22"/>
                                                 </w:rPr>
                                               </m:ctrlPr>
                                             </m:sSubPr>
@@ -722,6 +814,8 @@
                                               <m:r>
                                                 <w:rPr>
                                                   <w:rFonts w:ascii="Cambria Math" w:hAnsi="Cambria Math"/>
+                                                  <w:sz w:val="22"/>
+                                                  <w:szCs w:val="22"/>
                                                 </w:rPr>
                                                 <m:t>S</m:t>
                                               </m:r>
@@ -730,6 +824,8 @@
                                               <m:r>
                                                 <w:rPr>
                                                   <w:rFonts w:ascii="Cambria Math" w:hAnsi="Cambria Math"/>
+                                                  <w:sz w:val="22"/>
+                                                  <w:szCs w:val="22"/>
                                                 </w:rPr>
                                                 <m:t>tg</m:t>
                                               </m:r>
@@ -738,14 +834,10 @@
                                           <m:r>
                                             <w:rPr>
                                               <w:rFonts w:ascii="Cambria Math" w:hAnsi="Cambria Math"/>
+                                              <w:sz w:val="22"/>
+                                              <w:szCs w:val="22"/>
                                             </w:rPr>
-                                            <m:t>+</m:t>
-                                          </m:r>
-                                          <m:r>
-                                            <w:rPr>
-                                              <w:rFonts w:ascii="Cambria Math" w:hAnsi="Cambria Math"/>
-                                            </w:rPr>
-                                            <m:t>ig</m:t>
+                                            <m:t>+ig</m:t>
                                           </m:r>
                                           <m:sSub>
                                             <m:sSubPr>
@@ -753,6 +845,8 @@
                                                 <w:rPr>
                                                   <w:rFonts w:ascii="Cambria Math" w:hAnsi="Cambria Math"/>
                                                   <w:i/>
+                                                  <w:sz w:val="22"/>
+                                                  <w:szCs w:val="22"/>
                                                 </w:rPr>
                                               </m:ctrlPr>
                                             </m:sSubPr>
@@ -760,6 +854,8 @@
                                               <m:r>
                                                 <w:rPr>
                                                   <w:rFonts w:ascii="Cambria Math" w:hAnsi="Cambria Math"/>
+                                                  <w:sz w:val="22"/>
+                                                  <w:szCs w:val="22"/>
                                                 </w:rPr>
                                                 <m:t>c</m:t>
                                               </m:r>
@@ -768,6 +864,8 @@
                                               <m:r>
                                                 <w:rPr>
                                                   <w:rFonts w:ascii="Cambria Math" w:hAnsi="Cambria Math"/>
+                                                  <w:sz w:val="22"/>
+                                                  <w:szCs w:val="22"/>
                                                 </w:rPr>
                                                 <m:t>g</m:t>
                                               </m:r>
@@ -776,6 +874,8 @@
                                           <m:r>
                                             <w:rPr>
                                               <w:rFonts w:ascii="Cambria Math" w:hAnsi="Cambria Math"/>
+                                              <w:sz w:val="22"/>
+                                              <w:szCs w:val="22"/>
                                             </w:rPr>
                                             <m:t>.I</m:t>
                                           </m:r>
@@ -785,6 +885,8 @@
                                                 <w:rPr>
                                                   <w:rFonts w:ascii="Cambria Math" w:hAnsi="Cambria Math"/>
                                                   <w:i/>
+                                                  <w:sz w:val="22"/>
+                                                  <w:szCs w:val="22"/>
                                                 </w:rPr>
                                               </m:ctrlPr>
                                             </m:sSubPr>
@@ -792,6 +894,8 @@
                                               <m:r>
                                                 <w:rPr>
                                                   <w:rFonts w:ascii="Cambria Math" w:hAnsi="Cambria Math"/>
+                                                  <w:sz w:val="22"/>
+                                                  <w:szCs w:val="22"/>
                                                 </w:rPr>
                                                 <m:t>G</m:t>
                                               </m:r>
@@ -800,6 +904,8 @@
                                               <m:r>
                                                 <w:rPr>
                                                   <w:rFonts w:ascii="Cambria Math" w:hAnsi="Cambria Math"/>
+                                                  <w:sz w:val="22"/>
+                                                  <w:szCs w:val="22"/>
                                                 </w:rPr>
                                                 <m:t>tg</m:t>
                                               </m:r>
@@ -816,6 +922,8 @@
                               <m:r>
                                 <w:rPr>
                                   <w:rFonts w:ascii="Cambria Math" w:hAnsi="Cambria Math"/>
+                                  <w:sz w:val="22"/>
+                                  <w:szCs w:val="22"/>
                                 </w:rPr>
                                 <m:t>+rs.T</m:t>
                               </m:r>
@@ -825,6 +933,8 @@
                                     <w:rPr>
                                       <w:rFonts w:ascii="Cambria Math" w:hAnsi="Cambria Math"/>
                                       <w:i/>
+                                      <w:sz w:val="22"/>
+                                      <w:szCs w:val="22"/>
                                     </w:rPr>
                                   </m:ctrlPr>
                                 </m:sSubPr>
@@ -832,6 +942,8 @@
                                   <m:r>
                                     <w:rPr>
                                       <w:rFonts w:ascii="Cambria Math" w:hAnsi="Cambria Math"/>
+                                      <w:sz w:val="22"/>
+                                      <w:szCs w:val="22"/>
                                     </w:rPr>
                                     <m:t>W</m:t>
                                   </m:r>
@@ -840,6 +952,8 @@
                                   <m:r>
                                     <w:rPr>
                                       <w:rFonts w:ascii="Cambria Math" w:hAnsi="Cambria Math"/>
+                                      <w:sz w:val="22"/>
+                                      <w:szCs w:val="22"/>
                                     </w:rPr>
                                     <m:t>t</m:t>
                                   </m:r>
@@ -848,6 +962,8 @@
                               <m:r>
                                 <w:rPr>
                                   <w:rFonts w:ascii="Cambria Math" w:hAnsi="Cambria Math"/>
+                                  <w:sz w:val="22"/>
+                                  <w:szCs w:val="22"/>
                                 </w:rPr>
                                 <m:t>+os.O</m:t>
                               </m:r>
@@ -857,6 +973,8 @@
                                     <w:rPr>
                                       <w:rFonts w:ascii="Cambria Math" w:hAnsi="Cambria Math"/>
                                       <w:i/>
+                                      <w:sz w:val="22"/>
+                                      <w:szCs w:val="22"/>
                                     </w:rPr>
                                   </m:ctrlPr>
                                 </m:sSubPr>
@@ -864,6 +982,8 @@
                                   <m:r>
                                     <w:rPr>
                                       <w:rFonts w:ascii="Cambria Math" w:hAnsi="Cambria Math"/>
+                                      <w:sz w:val="22"/>
+                                      <w:szCs w:val="22"/>
                                     </w:rPr>
                                     <m:t>W</m:t>
                                   </m:r>
@@ -872,6 +992,8 @@
                                   <m:r>
                                     <w:rPr>
                                       <w:rFonts w:ascii="Cambria Math" w:hAnsi="Cambria Math"/>
+                                      <w:sz w:val="22"/>
+                                      <w:szCs w:val="22"/>
                                     </w:rPr>
                                     <m:t>t</m:t>
                                   </m:r>
@@ -880,6 +1002,8 @@
                               <m:r>
                                 <w:rPr>
                                   <w:rFonts w:ascii="Cambria Math" w:hAnsi="Cambria Math"/>
+                                  <w:sz w:val="22"/>
+                                  <w:szCs w:val="22"/>
                                 </w:rPr>
                                 <m:t>+hc.H</m:t>
                               </m:r>
@@ -889,6 +1013,8 @@
                                     <w:rPr>
                                       <w:rFonts w:ascii="Cambria Math" w:hAnsi="Cambria Math"/>
                                       <w:i/>
+                                      <w:sz w:val="22"/>
+                                      <w:szCs w:val="22"/>
                                     </w:rPr>
                                   </m:ctrlPr>
                                 </m:sSubPr>
@@ -896,6 +1022,8 @@
                                   <m:r>
                                     <w:rPr>
                                       <w:rFonts w:ascii="Cambria Math" w:hAnsi="Cambria Math"/>
+                                      <w:sz w:val="22"/>
+                                      <w:szCs w:val="22"/>
                                     </w:rPr>
                                     <m:t>W</m:t>
                                   </m:r>
@@ -904,6 +1032,8 @@
                                   <m:r>
                                     <w:rPr>
                                       <w:rFonts w:ascii="Cambria Math" w:hAnsi="Cambria Math"/>
+                                      <w:sz w:val="22"/>
+                                      <w:szCs w:val="22"/>
                                     </w:rPr>
                                     <m:t>t</m:t>
                                   </m:r>
@@ -912,6 +1042,8 @@
                               <m:r>
                                 <w:rPr>
                                   <w:rFonts w:ascii="Cambria Math" w:hAnsi="Cambria Math"/>
+                                  <w:sz w:val="22"/>
+                                  <w:szCs w:val="22"/>
                                 </w:rPr>
                                 <m:t>+fc.F</m:t>
                               </m:r>
@@ -921,6 +1053,8 @@
                                     <w:rPr>
                                       <w:rFonts w:ascii="Cambria Math" w:hAnsi="Cambria Math"/>
                                       <w:i/>
+                                      <w:sz w:val="22"/>
+                                      <w:szCs w:val="22"/>
                                     </w:rPr>
                                   </m:ctrlPr>
                                 </m:sSubPr>
@@ -928,6 +1062,8 @@
                                   <m:r>
                                     <w:rPr>
                                       <w:rFonts w:ascii="Cambria Math" w:hAnsi="Cambria Math"/>
+                                      <w:sz w:val="22"/>
+                                      <w:szCs w:val="22"/>
                                     </w:rPr>
                                     <m:t>W</m:t>
                                   </m:r>
@@ -936,6 +1072,8 @@
                                   <m:r>
                                     <w:rPr>
                                       <w:rFonts w:ascii="Cambria Math" w:hAnsi="Cambria Math"/>
+                                      <w:sz w:val="22"/>
+                                      <w:szCs w:val="22"/>
                                     </w:rPr>
                                     <m:t>t</m:t>
                                   </m:r>
@@ -951,21 +1089,33 @@
               </m:func>
             </m:oMath>
             <w:r>
-              <w:t xml:space="preserve"> </w:t>
-            </w:r>
-          </w:p>
-        </w:tc>
-        <w:tc>
-          <w:tcPr>
-            <w:tcW w:w="440" w:type="dxa"/>
+              <w:rPr>
+                <w:sz w:val="22"/>
+                <w:szCs w:val="22"/>
+              </w:rPr>
+              <w:t xml:space="preserve"> </w:t>
+            </w:r>
+          </w:p>
+        </w:tc>
+        <w:tc>
+          <w:tcPr>
+            <w:tcW w:w="415" w:type="dxa"/>
             <w:vAlign w:val="center"/>
           </w:tcPr>
           <w:p>
             <w:pPr>
               <w:spacing w:line="276" w:lineRule="auto"/>
               <w:jc w:val="right"/>
-            </w:pPr>
-            <w:r>
+              <w:rPr>
+                <w:sz w:val="22"/>
+                <w:szCs w:val="22"/>
+              </w:rPr>
+            </w:pPr>
+            <w:r>
+              <w:rPr>
+                <w:sz w:val="22"/>
+                <w:szCs w:val="22"/>
+              </w:rPr>
               <w:t>(1)</w:t>
             </w:r>
           </w:p>
@@ -974,7 +1124,7 @@
       <w:tr>
         <w:tc>
           <w:tcPr>
-            <w:tcW w:w="8910" w:type="dxa"/>
+            <w:tcW w:w="8945" w:type="dxa"/>
             <w:gridSpan w:val="2"/>
           </w:tcPr>
           <w:p>
@@ -982,11 +1132,15 @@
               <w:spacing w:line="276" w:lineRule="auto"/>
               <w:rPr>
                 <w:rFonts w:eastAsia="Times New Roman"/>
+                <w:sz w:val="22"/>
+                <w:szCs w:val="22"/>
               </w:rPr>
             </w:pPr>
             <w:r>
               <w:rPr>
                 <w:rFonts w:eastAsia="Times New Roman"/>
+                <w:sz w:val="22"/>
+                <w:szCs w:val="22"/>
               </w:rPr>
               <w:t>Subject to:</w:t>
             </w:r>
@@ -994,13 +1148,17 @@
         </w:tc>
         <w:tc>
           <w:tcPr>
-            <w:tcW w:w="440" w:type="dxa"/>
+            <w:tcW w:w="415" w:type="dxa"/>
             <w:vAlign w:val="center"/>
           </w:tcPr>
           <w:p>
             <w:pPr>
               <w:spacing w:line="276" w:lineRule="auto"/>
               <w:jc w:val="right"/>
+              <w:rPr>
+                <w:sz w:val="22"/>
+                <w:szCs w:val="22"/>
+              </w:rPr>
             </w:pPr>
           </w:p>
         </w:tc>
@@ -1008,13 +1166,15 @@
       <w:tr>
         <w:tc>
           <w:tcPr>
-            <w:tcW w:w="4320" w:type="dxa"/>
+            <w:tcW w:w="6624" w:type="dxa"/>
           </w:tcPr>
           <w:p>
             <w:pPr>
               <w:spacing w:line="276" w:lineRule="auto"/>
               <w:rPr>
                 <w:rFonts w:eastAsia="Times New Roman"/>
+                <w:sz w:val="22"/>
+                <w:szCs w:val="22"/>
               </w:rPr>
             </w:pPr>
             <m:oMath>
@@ -1027,6 +1187,8 @@
                     <w:rPr>
                       <w:rFonts w:ascii="Cambria Math" w:eastAsia="Times New Roman" w:hAnsi="Cambria Math"/>
                       <w:i/>
+                      <w:sz w:val="22"/>
+                      <w:szCs w:val="22"/>
                     </w:rPr>
                   </m:ctrlPr>
                 </m:naryPr>
@@ -1034,6 +1196,8 @@
                   <m:r>
                     <w:rPr>
                       <w:rFonts w:ascii="Cambria Math" w:eastAsia="Times New Roman" w:hAnsi="Cambria Math"/>
+                      <w:sz w:val="22"/>
+                      <w:szCs w:val="22"/>
                     </w:rPr>
                     <m:t>g∈G</m:t>
                   </m:r>
@@ -1043,6 +1207,8 @@
                   <m:r>
                     <w:rPr>
                       <w:rFonts w:ascii="Cambria Math" w:eastAsia="Times New Roman" w:hAnsi="Cambria Math"/>
+                      <w:sz w:val="22"/>
+                      <w:szCs w:val="22"/>
                     </w:rPr>
                     <m:t>R</m:t>
                   </m:r>
@@ -1052,6 +1218,8 @@
                         <w:rPr>
                           <w:rFonts w:ascii="Cambria Math" w:eastAsia="Times New Roman" w:hAnsi="Cambria Math"/>
                           <w:i/>
+                          <w:sz w:val="22"/>
+                          <w:szCs w:val="22"/>
                         </w:rPr>
                       </m:ctrlPr>
                     </m:sSubPr>
@@ -1059,6 +1227,8 @@
                       <m:r>
                         <w:rPr>
                           <w:rFonts w:ascii="Cambria Math" w:eastAsia="Times New Roman" w:hAnsi="Cambria Math"/>
+                          <w:sz w:val="22"/>
+                          <w:szCs w:val="22"/>
                         </w:rPr>
                         <m:t>P</m:t>
                       </m:r>
@@ -1067,6 +1237,8 @@
                       <m:r>
                         <w:rPr>
                           <w:rFonts w:ascii="Cambria Math" w:eastAsia="Times New Roman" w:hAnsi="Cambria Math"/>
+                          <w:sz w:val="22"/>
+                          <w:szCs w:val="22"/>
                         </w:rPr>
                         <m:t>tg</m:t>
                       </m:r>
@@ -1077,6 +1249,8 @@
               <m:r>
                 <w:rPr>
                   <w:rFonts w:ascii="Cambria Math" w:eastAsia="Times New Roman" w:hAnsi="Cambria Math"/>
+                  <w:sz w:val="22"/>
+                  <w:szCs w:val="22"/>
                 </w:rPr>
                 <m:t>≤rpr.T</m:t>
               </m:r>
@@ -1086,6 +1260,8 @@
                     <w:rPr>
                       <w:rFonts w:ascii="Cambria Math" w:eastAsia="Times New Roman" w:hAnsi="Cambria Math"/>
                       <w:i/>
+                      <w:sz w:val="22"/>
+                      <w:szCs w:val="22"/>
                     </w:rPr>
                   </m:ctrlPr>
                 </m:sSubPr>
@@ -1093,6 +1269,8 @@
                   <m:r>
                     <w:rPr>
                       <w:rFonts w:ascii="Cambria Math" w:eastAsia="Times New Roman" w:hAnsi="Cambria Math"/>
+                      <w:sz w:val="22"/>
+                      <w:szCs w:val="22"/>
                     </w:rPr>
                     <m:t>W</m:t>
                   </m:r>
@@ -1101,6 +1279,8 @@
                   <m:r>
                     <w:rPr>
                       <w:rFonts w:ascii="Cambria Math" w:eastAsia="Times New Roman" w:hAnsi="Cambria Math"/>
+                      <w:sz w:val="22"/>
+                      <w:szCs w:val="22"/>
                     </w:rPr>
                     <m:t>t</m:t>
                   </m:r>
@@ -1110,14 +1290,16 @@
             <w:r>
               <w:rPr>
                 <w:rFonts w:eastAsia="Times New Roman"/>
-              </w:rPr>
-              <w:t xml:space="preserve"> </w:t>
-            </w:r>
-          </w:p>
-        </w:tc>
-        <w:tc>
-          <w:tcPr>
-            <w:tcW w:w="4590" w:type="dxa"/>
+                <w:sz w:val="22"/>
+                <w:szCs w:val="22"/>
+              </w:rPr>
+              <w:t xml:space="preserve"> </w:t>
+            </w:r>
+          </w:p>
+        </w:tc>
+        <w:tc>
+          <w:tcPr>
+            <w:tcW w:w="2321" w:type="dxa"/>
             <w:vAlign w:val="center"/>
           </w:tcPr>
           <w:p>
@@ -1125,12 +1307,16 @@
               <w:spacing w:line="276" w:lineRule="auto"/>
               <w:rPr>
                 <w:rFonts w:eastAsia="Times New Roman"/>
+                <w:sz w:val="22"/>
+                <w:szCs w:val="22"/>
               </w:rPr>
             </w:pPr>
             <m:oMath>
               <m:r>
                 <w:rPr>
                   <w:rFonts w:ascii="Cambria Math" w:eastAsia="Times New Roman" w:hAnsi="Cambria Math"/>
+                  <w:sz w:val="22"/>
+                  <w:szCs w:val="22"/>
                 </w:rPr>
                 <m:t>t∈T</m:t>
               </m:r>
@@ -1138,22 +1324,32 @@
             <w:r>
               <w:rPr>
                 <w:rFonts w:eastAsia="Times New Roman"/>
-              </w:rPr>
-              <w:t xml:space="preserve"> </w:t>
-            </w:r>
-          </w:p>
-        </w:tc>
-        <w:tc>
-          <w:tcPr>
-            <w:tcW w:w="440" w:type="dxa"/>
+                <w:sz w:val="22"/>
+                <w:szCs w:val="22"/>
+              </w:rPr>
+              <w:t xml:space="preserve"> </w:t>
+            </w:r>
+          </w:p>
+        </w:tc>
+        <w:tc>
+          <w:tcPr>
+            <w:tcW w:w="415" w:type="dxa"/>
             <w:vAlign w:val="center"/>
           </w:tcPr>
           <w:p>
             <w:pPr>
               <w:spacing w:line="276" w:lineRule="auto"/>
               <w:jc w:val="right"/>
-            </w:pPr>
-            <w:r>
+              <w:rPr>
+                <w:sz w:val="22"/>
+                <w:szCs w:val="22"/>
+              </w:rPr>
+            </w:pPr>
+            <w:r>
+              <w:rPr>
+                <w:sz w:val="22"/>
+                <w:szCs w:val="22"/>
+              </w:rPr>
               <w:t>(2)</w:t>
             </w:r>
           </w:p>
@@ -1162,13 +1358,15 @@
       <w:tr>
         <w:tc>
           <w:tcPr>
-            <w:tcW w:w="4320" w:type="dxa"/>
-          </w:tcPr>
-          <w:p>
-            <w:pPr>
-              <w:spacing w:line="276" w:lineRule="auto"/>
-              <w:rPr>
-                <w:rFonts w:eastAsia="Calibri"/>
+            <w:tcW w:w="6624" w:type="dxa"/>
+          </w:tcPr>
+          <w:p>
+            <w:pPr>
+              <w:spacing w:line="276" w:lineRule="auto"/>
+              <w:rPr>
+                <w:rFonts w:eastAsia="Calibri"/>
+                <w:sz w:val="22"/>
+                <w:szCs w:val="22"/>
               </w:rPr>
             </w:pPr>
             <m:oMath>
@@ -1181,6 +1379,8 @@
                     <w:rPr>
                       <w:rFonts w:ascii="Cambria Math" w:eastAsia="Times New Roman" w:hAnsi="Cambria Math"/>
                       <w:i/>
+                      <w:sz w:val="22"/>
+                      <w:szCs w:val="22"/>
                     </w:rPr>
                   </m:ctrlPr>
                 </m:naryPr>
@@ -1188,6 +1388,8 @@
                   <m:r>
                     <w:rPr>
                       <w:rFonts w:ascii="Cambria Math" w:eastAsia="Times New Roman" w:hAnsi="Cambria Math"/>
+                      <w:sz w:val="22"/>
+                      <w:szCs w:val="22"/>
                     </w:rPr>
                     <m:t>g∈G</m:t>
                   </m:r>
@@ -1197,6 +1399,8 @@
                   <m:r>
                     <w:rPr>
                       <w:rFonts w:ascii="Cambria Math" w:eastAsia="Times New Roman" w:hAnsi="Cambria Math"/>
+                      <w:sz w:val="22"/>
+                      <w:szCs w:val="22"/>
                     </w:rPr>
                     <m:t>O</m:t>
                   </m:r>
@@ -1206,6 +1410,8 @@
                         <w:rPr>
                           <w:rFonts w:ascii="Cambria Math" w:eastAsia="Times New Roman" w:hAnsi="Cambria Math"/>
                           <w:i/>
+                          <w:sz w:val="22"/>
+                          <w:szCs w:val="22"/>
                         </w:rPr>
                       </m:ctrlPr>
                     </m:sSubPr>
@@ -1213,6 +1419,8 @@
                       <m:r>
                         <w:rPr>
                           <w:rFonts w:ascii="Cambria Math" w:eastAsia="Times New Roman" w:hAnsi="Cambria Math"/>
+                          <w:sz w:val="22"/>
+                          <w:szCs w:val="22"/>
                         </w:rPr>
                         <m:t>P</m:t>
                       </m:r>
@@ -1221,6 +1429,8 @@
                       <m:r>
                         <w:rPr>
                           <w:rFonts w:ascii="Cambria Math" w:eastAsia="Times New Roman" w:hAnsi="Cambria Math"/>
+                          <w:sz w:val="22"/>
+                          <w:szCs w:val="22"/>
                         </w:rPr>
                         <m:t>tg</m:t>
                       </m:r>
@@ -1231,6 +1441,8 @@
               <m:r>
                 <w:rPr>
                   <w:rFonts w:ascii="Cambria Math" w:eastAsia="Times New Roman" w:hAnsi="Cambria Math"/>
+                  <w:sz w:val="22"/>
+                  <w:szCs w:val="22"/>
                 </w:rPr>
                 <m:t>≤opr.T</m:t>
               </m:r>
@@ -1240,6 +1452,8 @@
                     <w:rPr>
                       <w:rFonts w:ascii="Cambria Math" w:eastAsia="Times New Roman" w:hAnsi="Cambria Math"/>
                       <w:i/>
+                      <w:sz w:val="22"/>
+                      <w:szCs w:val="22"/>
                     </w:rPr>
                   </m:ctrlPr>
                 </m:sSubPr>
@@ -1247,6 +1461,8 @@
                   <m:r>
                     <w:rPr>
                       <w:rFonts w:ascii="Cambria Math" w:eastAsia="Times New Roman" w:hAnsi="Cambria Math"/>
+                      <w:sz w:val="22"/>
+                      <w:szCs w:val="22"/>
                     </w:rPr>
                     <m:t>W</m:t>
                   </m:r>
@@ -1255,6 +1471,8 @@
                   <m:r>
                     <w:rPr>
                       <w:rFonts w:ascii="Cambria Math" w:eastAsia="Times New Roman" w:hAnsi="Cambria Math"/>
+                      <w:sz w:val="22"/>
+                      <w:szCs w:val="22"/>
                     </w:rPr>
                     <m:t>t</m:t>
                   </m:r>
@@ -1264,14 +1482,16 @@
             <w:r>
               <w:rPr>
                 <w:rFonts w:eastAsia="Times New Roman"/>
-              </w:rPr>
-              <w:t xml:space="preserve"> </w:t>
-            </w:r>
-          </w:p>
-        </w:tc>
-        <w:tc>
-          <w:tcPr>
-            <w:tcW w:w="4590" w:type="dxa"/>
+                <w:sz w:val="22"/>
+                <w:szCs w:val="22"/>
+              </w:rPr>
+              <w:t xml:space="preserve"> </w:t>
+            </w:r>
+          </w:p>
+        </w:tc>
+        <w:tc>
+          <w:tcPr>
+            <w:tcW w:w="2321" w:type="dxa"/>
             <w:vAlign w:val="center"/>
           </w:tcPr>
           <w:p>
@@ -1279,12 +1499,16 @@
               <w:spacing w:line="276" w:lineRule="auto"/>
               <w:rPr>
                 <w:rFonts w:eastAsia="Times New Roman"/>
+                <w:sz w:val="22"/>
+                <w:szCs w:val="22"/>
               </w:rPr>
             </w:pPr>
             <m:oMath>
               <m:r>
                 <w:rPr>
                   <w:rFonts w:ascii="Cambria Math" w:eastAsia="Times New Roman" w:hAnsi="Cambria Math"/>
+                  <w:sz w:val="22"/>
+                  <w:szCs w:val="22"/>
                 </w:rPr>
                 <m:t>t∈T</m:t>
               </m:r>
@@ -1292,22 +1516,32 @@
             <w:r>
               <w:rPr>
                 <w:rFonts w:eastAsia="Times New Roman"/>
-              </w:rPr>
-              <w:t xml:space="preserve"> </w:t>
-            </w:r>
-          </w:p>
-        </w:tc>
-        <w:tc>
-          <w:tcPr>
-            <w:tcW w:w="440" w:type="dxa"/>
+                <w:sz w:val="22"/>
+                <w:szCs w:val="22"/>
+              </w:rPr>
+              <w:t xml:space="preserve"> </w:t>
+            </w:r>
+          </w:p>
+        </w:tc>
+        <w:tc>
+          <w:tcPr>
+            <w:tcW w:w="415" w:type="dxa"/>
             <w:vAlign w:val="center"/>
           </w:tcPr>
           <w:p>
             <w:pPr>
               <w:spacing w:line="276" w:lineRule="auto"/>
               <w:jc w:val="right"/>
-            </w:pPr>
-            <w:r>
+              <w:rPr>
+                <w:sz w:val="22"/>
+                <w:szCs w:val="22"/>
+              </w:rPr>
+            </w:pPr>
+            <w:r>
+              <w:rPr>
+                <w:sz w:val="22"/>
+                <w:szCs w:val="22"/>
+              </w:rPr>
               <w:t>(3)</w:t>
             </w:r>
           </w:p>
@@ -1316,13 +1550,15 @@
       <w:tr>
         <w:tc>
           <w:tcPr>
-            <w:tcW w:w="4320" w:type="dxa"/>
-          </w:tcPr>
-          <w:p>
-            <w:pPr>
-              <w:spacing w:line="276" w:lineRule="auto"/>
-              <w:rPr>
-                <w:rFonts w:eastAsia="Calibri"/>
+            <w:tcW w:w="6624" w:type="dxa"/>
+          </w:tcPr>
+          <w:p>
+            <w:pPr>
+              <w:spacing w:line="276" w:lineRule="auto"/>
+              <w:rPr>
+                <w:rFonts w:eastAsia="Calibri"/>
+                <w:sz w:val="22"/>
+                <w:szCs w:val="22"/>
               </w:rPr>
             </w:pPr>
             <m:oMath>
@@ -1335,6 +1571,8 @@
                     <w:rPr>
                       <w:rFonts w:ascii="Cambria Math" w:eastAsia="Times New Roman" w:hAnsi="Cambria Math"/>
                       <w:i/>
+                      <w:sz w:val="22"/>
+                      <w:szCs w:val="22"/>
                     </w:rPr>
                   </m:ctrlPr>
                 </m:naryPr>
@@ -1342,6 +1580,8 @@
                   <m:r>
                     <w:rPr>
                       <w:rFonts w:ascii="Cambria Math" w:eastAsia="Times New Roman" w:hAnsi="Cambria Math"/>
+                      <w:sz w:val="22"/>
+                      <w:szCs w:val="22"/>
                     </w:rPr>
                     <m:t>g∈G</m:t>
                   </m:r>
@@ -1351,6 +1591,8 @@
                   <m:r>
                     <w:rPr>
                       <w:rFonts w:ascii="Cambria Math" w:eastAsia="Times New Roman" w:hAnsi="Cambria Math"/>
+                      <w:sz w:val="22"/>
+                      <w:szCs w:val="22"/>
                     </w:rPr>
                     <m:t>O</m:t>
                   </m:r>
@@ -1360,6 +1602,8 @@
                         <w:rPr>
                           <w:rFonts w:ascii="Cambria Math" w:eastAsia="Times New Roman" w:hAnsi="Cambria Math"/>
                           <w:i/>
+                          <w:sz w:val="22"/>
+                          <w:szCs w:val="22"/>
                         </w:rPr>
                       </m:ctrlPr>
                     </m:sSubPr>
@@ -1367,6 +1611,8 @@
                       <m:r>
                         <w:rPr>
                           <w:rFonts w:ascii="Cambria Math" w:eastAsia="Times New Roman" w:hAnsi="Cambria Math"/>
+                          <w:sz w:val="22"/>
+                          <w:szCs w:val="22"/>
                         </w:rPr>
                         <m:t>P</m:t>
                       </m:r>
@@ -1375,6 +1621,8 @@
                       <m:r>
                         <w:rPr>
                           <w:rFonts w:ascii="Cambria Math" w:eastAsia="Times New Roman" w:hAnsi="Cambria Math"/>
+                          <w:sz w:val="22"/>
+                          <w:szCs w:val="22"/>
                         </w:rPr>
                         <m:t>tg</m:t>
                       </m:r>
@@ -1385,6 +1633,8 @@
               <m:r>
                 <w:rPr>
                   <w:rFonts w:ascii="Cambria Math" w:eastAsia="Times New Roman" w:hAnsi="Cambria Math"/>
+                  <w:sz w:val="22"/>
+                  <w:szCs w:val="22"/>
                 </w:rPr>
                 <m:t>≤opr.O</m:t>
               </m:r>
@@ -1394,6 +1644,8 @@
                     <w:rPr>
                       <w:rFonts w:ascii="Cambria Math" w:eastAsia="Times New Roman" w:hAnsi="Cambria Math"/>
                       <w:i/>
+                      <w:sz w:val="22"/>
+                      <w:szCs w:val="22"/>
                     </w:rPr>
                   </m:ctrlPr>
                 </m:sSubPr>
@@ -1401,6 +1653,8 @@
                   <m:r>
                     <w:rPr>
                       <w:rFonts w:ascii="Cambria Math" w:eastAsia="Times New Roman" w:hAnsi="Cambria Math"/>
+                      <w:sz w:val="22"/>
+                      <w:szCs w:val="22"/>
                     </w:rPr>
                     <m:t>W</m:t>
                   </m:r>
@@ -1409,6 +1663,8 @@
                   <m:r>
                     <w:rPr>
                       <w:rFonts w:ascii="Cambria Math" w:eastAsia="Times New Roman" w:hAnsi="Cambria Math"/>
+                      <w:sz w:val="22"/>
+                      <w:szCs w:val="22"/>
                     </w:rPr>
                     <m:t>t</m:t>
                   </m:r>
@@ -1418,27 +1674,33 @@
             <w:r>
               <w:rPr>
                 <w:rFonts w:eastAsia="Times New Roman"/>
-              </w:rPr>
-              <w:t xml:space="preserve"> </w:t>
-            </w:r>
-          </w:p>
-        </w:tc>
-        <w:tc>
-          <w:tcPr>
-            <w:tcW w:w="4590" w:type="dxa"/>
-            <w:vAlign w:val="center"/>
-          </w:tcPr>
-          <w:p>
-            <w:pPr>
-              <w:spacing w:line="276" w:lineRule="auto"/>
-              <w:rPr>
-                <w:rFonts w:eastAsia="Calibri"/>
+                <w:sz w:val="22"/>
+                <w:szCs w:val="22"/>
+              </w:rPr>
+              <w:t xml:space="preserve"> </w:t>
+            </w:r>
+          </w:p>
+        </w:tc>
+        <w:tc>
+          <w:tcPr>
+            <w:tcW w:w="2321" w:type="dxa"/>
+            <w:vAlign w:val="center"/>
+          </w:tcPr>
+          <w:p>
+            <w:pPr>
+              <w:spacing w:line="276" w:lineRule="auto"/>
+              <w:rPr>
+                <w:rFonts w:eastAsia="Calibri"/>
+                <w:sz w:val="22"/>
+                <w:szCs w:val="22"/>
               </w:rPr>
             </w:pPr>
             <m:oMath>
               <m:r>
                 <w:rPr>
                   <w:rFonts w:ascii="Cambria Math" w:eastAsia="Times New Roman" w:hAnsi="Cambria Math"/>
+                  <w:sz w:val="22"/>
+                  <w:szCs w:val="22"/>
                 </w:rPr>
                 <m:t>t∈T</m:t>
               </m:r>
@@ -1446,22 +1708,32 @@
             <w:r>
               <w:rPr>
                 <w:rFonts w:eastAsia="Times New Roman"/>
-              </w:rPr>
-              <w:t xml:space="preserve"> </w:t>
-            </w:r>
-          </w:p>
-        </w:tc>
-        <w:tc>
-          <w:tcPr>
-            <w:tcW w:w="440" w:type="dxa"/>
+                <w:sz w:val="22"/>
+                <w:szCs w:val="22"/>
+              </w:rPr>
+              <w:t xml:space="preserve"> </w:t>
+            </w:r>
+          </w:p>
+        </w:tc>
+        <w:tc>
+          <w:tcPr>
+            <w:tcW w:w="415" w:type="dxa"/>
             <w:vAlign w:val="center"/>
           </w:tcPr>
           <w:p>
             <w:pPr>
               <w:spacing w:line="276" w:lineRule="auto"/>
               <w:jc w:val="right"/>
-            </w:pPr>
-            <w:r>
+              <w:rPr>
+                <w:sz w:val="22"/>
+                <w:szCs w:val="22"/>
+              </w:rPr>
+            </w:pPr>
+            <w:r>
+              <w:rPr>
+                <w:sz w:val="22"/>
+                <w:szCs w:val="22"/>
+              </w:rPr>
               <w:t>(4)</w:t>
             </w:r>
           </w:p>
@@ -1470,19 +1742,23 @@
       <w:tr>
         <w:tc>
           <w:tcPr>
-            <w:tcW w:w="4320" w:type="dxa"/>
-          </w:tcPr>
-          <w:p>
-            <w:pPr>
-              <w:spacing w:line="276" w:lineRule="auto"/>
-              <w:rPr>
-                <w:rFonts w:eastAsia="Calibri"/>
+            <w:tcW w:w="6624" w:type="dxa"/>
+          </w:tcPr>
+          <w:p>
+            <w:pPr>
+              <w:spacing w:line="276" w:lineRule="auto"/>
+              <w:rPr>
+                <w:rFonts w:eastAsia="Calibri"/>
+                <w:sz w:val="22"/>
+                <w:szCs w:val="22"/>
               </w:rPr>
             </w:pPr>
             <m:oMath>
               <m:r>
                 <w:rPr>
                   <w:rFonts w:ascii="Cambria Math" w:eastAsia="Calibri" w:hAnsi="Cambria Math"/>
+                  <w:sz w:val="22"/>
+                  <w:szCs w:val="22"/>
                 </w:rPr>
                 <m:t>T</m:t>
               </m:r>
@@ -1492,6 +1768,8 @@
                     <w:rPr>
                       <w:rFonts w:ascii="Cambria Math" w:eastAsia="Calibri" w:hAnsi="Cambria Math"/>
                       <w:i/>
+                      <w:sz w:val="22"/>
+                      <w:szCs w:val="22"/>
                     </w:rPr>
                   </m:ctrlPr>
                 </m:sSubPr>
@@ -1499,6 +1777,8 @@
                   <m:r>
                     <w:rPr>
                       <w:rFonts w:ascii="Cambria Math" w:eastAsia="Calibri" w:hAnsi="Cambria Math"/>
+                      <w:sz w:val="22"/>
+                      <w:szCs w:val="22"/>
                     </w:rPr>
                     <m:t>W</m:t>
                   </m:r>
@@ -1507,6 +1787,8 @@
                   <m:r>
                     <w:rPr>
                       <w:rFonts w:ascii="Cambria Math" w:eastAsia="Calibri" w:hAnsi="Cambria Math"/>
+                      <w:sz w:val="22"/>
+                      <w:szCs w:val="22"/>
                     </w:rPr>
                     <m:t>t</m:t>
                   </m:r>
@@ -1515,6 +1797,8 @@
               <m:r>
                 <w:rPr>
                   <w:rFonts w:ascii="Cambria Math" w:eastAsia="Calibri" w:hAnsi="Cambria Math"/>
+                  <w:sz w:val="22"/>
+                  <w:szCs w:val="22"/>
                 </w:rPr>
                 <m:t>=T</m:t>
               </m:r>
@@ -1524,6 +1808,8 @@
                     <w:rPr>
                       <w:rFonts w:ascii="Cambria Math" w:eastAsia="Calibri" w:hAnsi="Cambria Math"/>
                       <w:i/>
+                      <w:sz w:val="22"/>
+                      <w:szCs w:val="22"/>
                     </w:rPr>
                   </m:ctrlPr>
                 </m:sSubPr>
@@ -1531,6 +1817,8 @@
                   <m:r>
                     <w:rPr>
                       <w:rFonts w:ascii="Cambria Math" w:eastAsia="Calibri" w:hAnsi="Cambria Math"/>
+                      <w:sz w:val="22"/>
+                      <w:szCs w:val="22"/>
                     </w:rPr>
                     <m:t>W</m:t>
                   </m:r>
@@ -1539,6 +1827,8 @@
                   <m:r>
                     <w:rPr>
                       <w:rFonts w:ascii="Cambria Math" w:eastAsia="Calibri" w:hAnsi="Cambria Math"/>
+                      <w:sz w:val="22"/>
+                      <w:szCs w:val="22"/>
                     </w:rPr>
                     <m:t>t-1</m:t>
                   </m:r>
@@ -1547,6 +1837,8 @@
               <m:r>
                 <w:rPr>
                   <w:rFonts w:ascii="Cambria Math" w:eastAsia="Calibri" w:hAnsi="Cambria Math"/>
+                  <w:sz w:val="22"/>
+                  <w:szCs w:val="22"/>
                 </w:rPr>
                 <m:t>+H</m:t>
               </m:r>
@@ -1556,6 +1848,8 @@
                     <w:rPr>
                       <w:rFonts w:ascii="Cambria Math" w:eastAsia="Calibri" w:hAnsi="Cambria Math"/>
                       <w:i/>
+                      <w:sz w:val="22"/>
+                      <w:szCs w:val="22"/>
                     </w:rPr>
                   </m:ctrlPr>
                 </m:sSubPr>
@@ -1563,6 +1857,8 @@
                   <m:r>
                     <w:rPr>
                       <w:rFonts w:ascii="Cambria Math" w:eastAsia="Calibri" w:hAnsi="Cambria Math"/>
+                      <w:sz w:val="22"/>
+                      <w:szCs w:val="22"/>
                     </w:rPr>
                     <m:t>W</m:t>
                   </m:r>
@@ -1571,6 +1867,8 @@
                   <m:r>
                     <w:rPr>
                       <w:rFonts w:ascii="Cambria Math" w:eastAsia="Calibri" w:hAnsi="Cambria Math"/>
+                      <w:sz w:val="22"/>
+                      <w:szCs w:val="22"/>
                     </w:rPr>
                     <m:t>t</m:t>
                   </m:r>
@@ -1579,6 +1877,8 @@
               <m:r>
                 <w:rPr>
                   <w:rFonts w:ascii="Cambria Math" w:eastAsia="Calibri" w:hAnsi="Cambria Math"/>
+                  <w:sz w:val="22"/>
+                  <w:szCs w:val="22"/>
                 </w:rPr>
                 <m:t>+F</m:t>
               </m:r>
@@ -1588,6 +1888,8 @@
                     <w:rPr>
                       <w:rFonts w:ascii="Cambria Math" w:eastAsia="Calibri" w:hAnsi="Cambria Math"/>
                       <w:i/>
+                      <w:sz w:val="22"/>
+                      <w:szCs w:val="22"/>
                     </w:rPr>
                   </m:ctrlPr>
                 </m:sSubPr>
@@ -1595,6 +1897,8 @@
                   <m:r>
                     <w:rPr>
                       <w:rFonts w:ascii="Cambria Math" w:eastAsia="Calibri" w:hAnsi="Cambria Math"/>
+                      <w:sz w:val="22"/>
+                      <w:szCs w:val="22"/>
                     </w:rPr>
                     <m:t>W</m:t>
                   </m:r>
@@ -1603,6 +1907,8 @@
                   <m:r>
                     <w:rPr>
                       <w:rFonts w:ascii="Cambria Math" w:eastAsia="Calibri" w:hAnsi="Cambria Math"/>
+                      <w:sz w:val="22"/>
+                      <w:szCs w:val="22"/>
                     </w:rPr>
                     <m:t>t</m:t>
                   </m:r>
@@ -1612,27 +1918,33 @@
             <w:r>
               <w:rPr>
                 <w:rFonts w:eastAsia="Calibri"/>
-              </w:rPr>
-              <w:t xml:space="preserve"> </w:t>
-            </w:r>
-          </w:p>
-        </w:tc>
-        <w:tc>
-          <w:tcPr>
-            <w:tcW w:w="4590" w:type="dxa"/>
-            <w:vAlign w:val="center"/>
-          </w:tcPr>
-          <w:p>
-            <w:pPr>
-              <w:spacing w:line="276" w:lineRule="auto"/>
-              <w:rPr>
-                <w:rFonts w:eastAsia="Calibri"/>
+                <w:sz w:val="22"/>
+                <w:szCs w:val="22"/>
+              </w:rPr>
+              <w:t xml:space="preserve"> </w:t>
+            </w:r>
+          </w:p>
+        </w:tc>
+        <w:tc>
+          <w:tcPr>
+            <w:tcW w:w="2321" w:type="dxa"/>
+            <w:vAlign w:val="center"/>
+          </w:tcPr>
+          <w:p>
+            <w:pPr>
+              <w:spacing w:line="276" w:lineRule="auto"/>
+              <w:rPr>
+                <w:rFonts w:eastAsia="Calibri"/>
+                <w:sz w:val="22"/>
+                <w:szCs w:val="22"/>
               </w:rPr>
             </w:pPr>
             <m:oMath>
               <m:r>
                 <w:rPr>
                   <w:rFonts w:ascii="Cambria Math" w:eastAsia="Calibri" w:hAnsi="Cambria Math"/>
+                  <w:sz w:val="22"/>
+                  <w:szCs w:val="22"/>
                 </w:rPr>
                 <m:t>t∈T,t≠</m:t>
               </m:r>
@@ -1642,6 +1954,8 @@
                     <w:rPr>
                       <w:rFonts w:ascii="Cambria Math" w:eastAsia="Calibri" w:hAnsi="Cambria Math"/>
                       <w:i/>
+                      <w:sz w:val="22"/>
+                      <w:szCs w:val="22"/>
                     </w:rPr>
                   </m:ctrlPr>
                 </m:sSubPr>
@@ -1649,6 +1963,8 @@
                   <m:r>
                     <w:rPr>
                       <w:rFonts w:ascii="Cambria Math" w:eastAsia="Calibri" w:hAnsi="Cambria Math"/>
+                      <w:sz w:val="22"/>
+                      <w:szCs w:val="22"/>
                     </w:rPr>
                     <m:t>T</m:t>
                   </m:r>
@@ -1657,6 +1973,8 @@
                   <m:r>
                     <w:rPr>
                       <w:rFonts w:ascii="Cambria Math" w:eastAsia="Calibri" w:hAnsi="Cambria Math"/>
+                      <w:sz w:val="22"/>
+                      <w:szCs w:val="22"/>
                     </w:rPr>
                     <m:t>0</m:t>
                   </m:r>
@@ -1666,22 +1984,32 @@
             <w:r>
               <w:rPr>
                 <w:rFonts w:eastAsia="Calibri"/>
-              </w:rPr>
-              <w:t xml:space="preserve"> </w:t>
-            </w:r>
-          </w:p>
-        </w:tc>
-        <w:tc>
-          <w:tcPr>
-            <w:tcW w:w="440" w:type="dxa"/>
+                <w:sz w:val="22"/>
+                <w:szCs w:val="22"/>
+              </w:rPr>
+              <w:t xml:space="preserve"> </w:t>
+            </w:r>
+          </w:p>
+        </w:tc>
+        <w:tc>
+          <w:tcPr>
+            <w:tcW w:w="415" w:type="dxa"/>
             <w:vAlign w:val="center"/>
           </w:tcPr>
           <w:p>
             <w:pPr>
               <w:spacing w:line="276" w:lineRule="auto"/>
               <w:jc w:val="right"/>
-            </w:pPr>
-            <w:r>
+              <w:rPr>
+                <w:sz w:val="22"/>
+                <w:szCs w:val="22"/>
+              </w:rPr>
+            </w:pPr>
+            <w:r>
+              <w:rPr>
+                <w:sz w:val="22"/>
+                <w:szCs w:val="22"/>
+              </w:rPr>
               <w:t>(5)</w:t>
             </w:r>
           </w:p>
@@ -1690,19 +2018,23 @@
       <w:tr>
         <w:tc>
           <w:tcPr>
-            <w:tcW w:w="4320" w:type="dxa"/>
-          </w:tcPr>
-          <w:p>
-            <w:pPr>
-              <w:spacing w:line="276" w:lineRule="auto"/>
-              <w:rPr>
-                <w:rFonts w:eastAsia="Calibri"/>
+            <w:tcW w:w="6624" w:type="dxa"/>
+          </w:tcPr>
+          <w:p>
+            <w:pPr>
+              <w:spacing w:line="276" w:lineRule="auto"/>
+              <w:rPr>
+                <w:rFonts w:eastAsia="Calibri"/>
+                <w:sz w:val="22"/>
+                <w:szCs w:val="22"/>
               </w:rPr>
             </w:pPr>
             <m:oMath>
               <m:r>
                 <w:rPr>
                   <w:rFonts w:ascii="Cambria Math" w:eastAsia="Calibri" w:hAnsi="Cambria Math"/>
+                  <w:sz w:val="22"/>
+                  <w:szCs w:val="22"/>
                 </w:rPr>
                 <m:t>T</m:t>
               </m:r>
@@ -1712,6 +2044,8 @@
                     <w:rPr>
                       <w:rFonts w:ascii="Cambria Math" w:eastAsia="Calibri" w:hAnsi="Cambria Math"/>
                       <w:i/>
+                      <w:sz w:val="22"/>
+                      <w:szCs w:val="22"/>
                     </w:rPr>
                   </m:ctrlPr>
                 </m:sSubPr>
@@ -1719,6 +2053,8 @@
                   <m:r>
                     <w:rPr>
                       <w:rFonts w:ascii="Cambria Math" w:eastAsia="Calibri" w:hAnsi="Cambria Math"/>
+                      <w:sz w:val="22"/>
+                      <w:szCs w:val="22"/>
                     </w:rPr>
                     <m:t>W</m:t>
                   </m:r>
@@ -1727,6 +2063,8 @@
                   <m:r>
                     <w:rPr>
                       <w:rFonts w:ascii="Cambria Math" w:eastAsia="Calibri" w:hAnsi="Cambria Math"/>
+                      <w:sz w:val="22"/>
+                      <w:szCs w:val="22"/>
                     </w:rPr>
                     <m:t>t</m:t>
                   </m:r>
@@ -1735,6 +2073,8 @@
               <m:r>
                 <w:rPr>
                   <w:rFonts w:ascii="Cambria Math" w:eastAsia="Calibri" w:hAnsi="Cambria Math"/>
+                  <w:sz w:val="22"/>
+                  <w:szCs w:val="22"/>
                 </w:rPr>
                 <m:t>=iw+H</m:t>
               </m:r>
@@ -1744,6 +2084,8 @@
                     <w:rPr>
                       <w:rFonts w:ascii="Cambria Math" w:eastAsia="Calibri" w:hAnsi="Cambria Math"/>
                       <w:i/>
+                      <w:sz w:val="22"/>
+                      <w:szCs w:val="22"/>
                     </w:rPr>
                   </m:ctrlPr>
                 </m:sSubPr>
@@ -1751,6 +2093,8 @@
                   <m:r>
                     <w:rPr>
                       <w:rFonts w:ascii="Cambria Math" w:eastAsia="Calibri" w:hAnsi="Cambria Math"/>
+                      <w:sz w:val="22"/>
+                      <w:szCs w:val="22"/>
                     </w:rPr>
                     <m:t>W</m:t>
                   </m:r>
@@ -1759,6 +2103,8 @@
                   <m:r>
                     <w:rPr>
                       <w:rFonts w:ascii="Cambria Math" w:eastAsia="Calibri" w:hAnsi="Cambria Math"/>
+                      <w:sz w:val="22"/>
+                      <w:szCs w:val="22"/>
                     </w:rPr>
                     <m:t>t</m:t>
                   </m:r>
@@ -1767,6 +2113,8 @@
               <m:r>
                 <w:rPr>
                   <w:rFonts w:ascii="Cambria Math" w:eastAsia="Calibri" w:hAnsi="Cambria Math"/>
+                  <w:sz w:val="22"/>
+                  <w:szCs w:val="22"/>
                 </w:rPr>
                 <m:t>+F</m:t>
               </m:r>
@@ -1776,6 +2124,8 @@
                     <w:rPr>
                       <w:rFonts w:ascii="Cambria Math" w:eastAsia="Calibri" w:hAnsi="Cambria Math"/>
                       <w:i/>
+                      <w:sz w:val="22"/>
+                      <w:szCs w:val="22"/>
                     </w:rPr>
                   </m:ctrlPr>
                 </m:sSubPr>
@@ -1783,6 +2133,8 @@
                   <m:r>
                     <w:rPr>
                       <w:rFonts w:ascii="Cambria Math" w:eastAsia="Calibri" w:hAnsi="Cambria Math"/>
+                      <w:sz w:val="22"/>
+                      <w:szCs w:val="22"/>
                     </w:rPr>
                     <m:t>W</m:t>
                   </m:r>
@@ -1791,6 +2143,8 @@
                   <m:r>
                     <w:rPr>
                       <w:rFonts w:ascii="Cambria Math" w:eastAsia="Calibri" w:hAnsi="Cambria Math"/>
+                      <w:sz w:val="22"/>
+                      <w:szCs w:val="22"/>
                     </w:rPr>
                     <m:t>t</m:t>
                   </m:r>
@@ -1800,27 +2154,33 @@
             <w:r>
               <w:rPr>
                 <w:rFonts w:eastAsia="Calibri"/>
-              </w:rPr>
-              <w:t xml:space="preserve"> </w:t>
-            </w:r>
-          </w:p>
-        </w:tc>
-        <w:tc>
-          <w:tcPr>
-            <w:tcW w:w="4590" w:type="dxa"/>
-            <w:vAlign w:val="center"/>
-          </w:tcPr>
-          <w:p>
-            <w:pPr>
-              <w:spacing w:line="276" w:lineRule="auto"/>
-              <w:rPr>
-                <w:rFonts w:eastAsia="Calibri"/>
+                <w:sz w:val="22"/>
+                <w:szCs w:val="22"/>
+              </w:rPr>
+              <w:t xml:space="preserve"> </w:t>
+            </w:r>
+          </w:p>
+        </w:tc>
+        <w:tc>
+          <w:tcPr>
+            <w:tcW w:w="2321" w:type="dxa"/>
+            <w:vAlign w:val="center"/>
+          </w:tcPr>
+          <w:p>
+            <w:pPr>
+              <w:spacing w:line="276" w:lineRule="auto"/>
+              <w:rPr>
+                <w:rFonts w:eastAsia="Calibri"/>
+                <w:sz w:val="22"/>
+                <w:szCs w:val="22"/>
               </w:rPr>
             </w:pPr>
             <m:oMath>
               <m:r>
                 <w:rPr>
                   <w:rFonts w:ascii="Cambria Math" w:eastAsia="Calibri" w:hAnsi="Cambria Math"/>
+                  <w:sz w:val="22"/>
+                  <w:szCs w:val="22"/>
                 </w:rPr>
                 <m:t>t=</m:t>
               </m:r>
@@ -1830,6 +2190,8 @@
                     <w:rPr>
                       <w:rFonts w:ascii="Cambria Math" w:eastAsia="Calibri" w:hAnsi="Cambria Math"/>
                       <w:i/>
+                      <w:sz w:val="22"/>
+                      <w:szCs w:val="22"/>
                     </w:rPr>
                   </m:ctrlPr>
                 </m:sSubPr>
@@ -1837,6 +2199,8 @@
                   <m:r>
                     <w:rPr>
                       <w:rFonts w:ascii="Cambria Math" w:eastAsia="Calibri" w:hAnsi="Cambria Math"/>
+                      <w:sz w:val="22"/>
+                      <w:szCs w:val="22"/>
                     </w:rPr>
                     <m:t>T</m:t>
                   </m:r>
@@ -1845,6 +2209,8 @@
                   <m:r>
                     <w:rPr>
                       <w:rFonts w:ascii="Cambria Math" w:eastAsia="Calibri" w:hAnsi="Cambria Math"/>
+                      <w:sz w:val="22"/>
+                      <w:szCs w:val="22"/>
                     </w:rPr>
                     <m:t>0</m:t>
                   </m:r>
@@ -1854,22 +2220,32 @@
             <w:r>
               <w:rPr>
                 <w:rFonts w:eastAsia="Calibri"/>
-              </w:rPr>
-              <w:t xml:space="preserve"> </w:t>
-            </w:r>
-          </w:p>
-        </w:tc>
-        <w:tc>
-          <w:tcPr>
-            <w:tcW w:w="440" w:type="dxa"/>
+                <w:sz w:val="22"/>
+                <w:szCs w:val="22"/>
+              </w:rPr>
+              <w:t xml:space="preserve"> </w:t>
+            </w:r>
+          </w:p>
+        </w:tc>
+        <w:tc>
+          <w:tcPr>
+            <w:tcW w:w="415" w:type="dxa"/>
             <w:vAlign w:val="center"/>
           </w:tcPr>
           <w:p>
             <w:pPr>
               <w:spacing w:line="276" w:lineRule="auto"/>
               <w:jc w:val="right"/>
-            </w:pPr>
-            <w:r>
+              <w:rPr>
+                <w:sz w:val="22"/>
+                <w:szCs w:val="22"/>
+              </w:rPr>
+            </w:pPr>
+            <w:r>
+              <w:rPr>
+                <w:sz w:val="22"/>
+                <w:szCs w:val="22"/>
+              </w:rPr>
               <w:t>(6)</w:t>
             </w:r>
           </w:p>
@@ -1878,19 +2254,23 @@
       <w:tr>
         <w:tc>
           <w:tcPr>
-            <w:tcW w:w="4320" w:type="dxa"/>
-          </w:tcPr>
-          <w:p>
-            <w:pPr>
-              <w:spacing w:line="276" w:lineRule="auto"/>
-              <w:rPr>
-                <w:rFonts w:eastAsia="Calibri"/>
+            <w:tcW w:w="6624" w:type="dxa"/>
+          </w:tcPr>
+          <w:p>
+            <w:pPr>
+              <w:spacing w:line="276" w:lineRule="auto"/>
+              <w:rPr>
+                <w:rFonts w:eastAsia="Calibri"/>
+                <w:sz w:val="22"/>
+                <w:szCs w:val="22"/>
               </w:rPr>
             </w:pPr>
             <m:oMath>
               <m:r>
                 <w:rPr>
                   <w:rFonts w:ascii="Cambria Math" w:eastAsia="Calibri" w:hAnsi="Cambria Math"/>
+                  <w:sz w:val="22"/>
+                  <w:szCs w:val="22"/>
                 </w:rPr>
                 <m:t>I</m:t>
               </m:r>
@@ -1900,6 +2280,8 @@
                     <w:rPr>
                       <w:rFonts w:ascii="Cambria Math" w:eastAsia="Calibri" w:hAnsi="Cambria Math"/>
                       <w:i/>
+                      <w:sz w:val="22"/>
+                      <w:szCs w:val="22"/>
                     </w:rPr>
                   </m:ctrlPr>
                 </m:sSubPr>
@@ -1907,6 +2289,8 @@
                   <m:r>
                     <w:rPr>
                       <w:rFonts w:ascii="Cambria Math" w:eastAsia="Calibri" w:hAnsi="Cambria Math"/>
+                      <w:sz w:val="22"/>
+                      <w:szCs w:val="22"/>
                     </w:rPr>
                     <m:t>L</m:t>
                   </m:r>
@@ -1915,6 +2299,8 @@
                   <m:r>
                     <w:rPr>
                       <w:rFonts w:ascii="Cambria Math" w:eastAsia="Calibri" w:hAnsi="Cambria Math"/>
+                      <w:sz w:val="22"/>
+                      <w:szCs w:val="22"/>
                     </w:rPr>
                     <m:t>tg</m:t>
                   </m:r>
@@ -1923,6 +2309,8 @@
               <m:r>
                 <w:rPr>
                   <w:rFonts w:ascii="Cambria Math" w:eastAsia="Calibri" w:hAnsi="Cambria Math"/>
+                  <w:sz w:val="22"/>
+                  <w:szCs w:val="22"/>
                 </w:rPr>
                 <m:t>=I</m:t>
               </m:r>
@@ -1932,6 +2320,8 @@
                     <w:rPr>
                       <w:rFonts w:ascii="Cambria Math" w:eastAsia="Calibri" w:hAnsi="Cambria Math"/>
                       <w:i/>
+                      <w:sz w:val="22"/>
+                      <w:szCs w:val="22"/>
                     </w:rPr>
                   </m:ctrlPr>
                 </m:sSubPr>
@@ -1939,6 +2329,8 @@
                   <m:r>
                     <w:rPr>
                       <w:rFonts w:ascii="Cambria Math" w:eastAsia="Calibri" w:hAnsi="Cambria Math"/>
+                      <w:sz w:val="22"/>
+                      <w:szCs w:val="22"/>
                     </w:rPr>
                     <m:t>S</m:t>
                   </m:r>
@@ -1947,6 +2339,8 @@
                   <m:r>
                     <w:rPr>
                       <w:rFonts w:ascii="Cambria Math" w:eastAsia="Calibri" w:hAnsi="Cambria Math"/>
+                      <w:sz w:val="22"/>
+                      <w:szCs w:val="22"/>
                     </w:rPr>
                     <m:t>tg</m:t>
                   </m:r>
@@ -1955,6 +2349,8 @@
               <m:r>
                 <w:rPr>
                   <w:rFonts w:ascii="Cambria Math" w:eastAsia="Calibri" w:hAnsi="Cambria Math"/>
+                  <w:sz w:val="22"/>
+                  <w:szCs w:val="22"/>
                 </w:rPr>
                 <m:t>-I</m:t>
               </m:r>
@@ -1964,6 +2360,8 @@
                     <w:rPr>
                       <w:rFonts w:ascii="Cambria Math" w:eastAsia="Calibri" w:hAnsi="Cambria Math"/>
                       <w:i/>
+                      <w:sz w:val="22"/>
+                      <w:szCs w:val="22"/>
                     </w:rPr>
                   </m:ctrlPr>
                 </m:sSubPr>
@@ -1971,6 +2369,8 @@
                   <m:r>
                     <w:rPr>
                       <w:rFonts w:ascii="Cambria Math" w:eastAsia="Calibri" w:hAnsi="Cambria Math"/>
+                      <w:sz w:val="22"/>
+                      <w:szCs w:val="22"/>
                     </w:rPr>
                     <m:t>G</m:t>
                   </m:r>
@@ -1979,6 +2379,8 @@
                   <m:r>
                     <w:rPr>
                       <w:rFonts w:ascii="Cambria Math" w:eastAsia="Calibri" w:hAnsi="Cambria Math"/>
+                      <w:sz w:val="22"/>
+                      <w:szCs w:val="22"/>
                     </w:rPr>
                     <m:t>tg</m:t>
                   </m:r>
@@ -1988,27 +2390,33 @@
             <w:r>
               <w:rPr>
                 <w:rFonts w:eastAsia="Calibri"/>
-              </w:rPr>
-              <w:t xml:space="preserve"> </w:t>
-            </w:r>
-          </w:p>
-        </w:tc>
-        <w:tc>
-          <w:tcPr>
-            <w:tcW w:w="4590" w:type="dxa"/>
-            <w:vAlign w:val="center"/>
-          </w:tcPr>
-          <w:p>
-            <w:pPr>
-              <w:spacing w:line="276" w:lineRule="auto"/>
-              <w:rPr>
-                <w:rFonts w:eastAsia="Calibri"/>
+                <w:sz w:val="22"/>
+                <w:szCs w:val="22"/>
+              </w:rPr>
+              <w:t xml:space="preserve"> </w:t>
+            </w:r>
+          </w:p>
+        </w:tc>
+        <w:tc>
+          <w:tcPr>
+            <w:tcW w:w="2321" w:type="dxa"/>
+            <w:vAlign w:val="center"/>
+          </w:tcPr>
+          <w:p>
+            <w:pPr>
+              <w:spacing w:line="276" w:lineRule="auto"/>
+              <w:rPr>
+                <w:rFonts w:eastAsia="Calibri"/>
+                <w:sz w:val="22"/>
+                <w:szCs w:val="22"/>
               </w:rPr>
             </w:pPr>
             <m:oMath>
               <m:r>
                 <w:rPr>
                   <w:rFonts w:ascii="Cambria Math" w:eastAsia="Calibri" w:hAnsi="Cambria Math"/>
+                  <w:sz w:val="22"/>
+                  <w:szCs w:val="22"/>
                 </w:rPr>
                 <m:t>t∈T,g∈G</m:t>
               </m:r>
@@ -2016,22 +2424,32 @@
             <w:r>
               <w:rPr>
                 <w:rFonts w:eastAsia="Calibri"/>
-              </w:rPr>
-              <w:t xml:space="preserve"> </w:t>
-            </w:r>
-          </w:p>
-        </w:tc>
-        <w:tc>
-          <w:tcPr>
-            <w:tcW w:w="440" w:type="dxa"/>
+                <w:sz w:val="22"/>
+                <w:szCs w:val="22"/>
+              </w:rPr>
+              <w:t xml:space="preserve"> </w:t>
+            </w:r>
+          </w:p>
+        </w:tc>
+        <w:tc>
+          <w:tcPr>
+            <w:tcW w:w="415" w:type="dxa"/>
             <w:vAlign w:val="center"/>
           </w:tcPr>
           <w:p>
             <w:pPr>
               <w:spacing w:line="276" w:lineRule="auto"/>
               <w:jc w:val="right"/>
-            </w:pPr>
-            <w:r>
+              <w:rPr>
+                <w:sz w:val="22"/>
+                <w:szCs w:val="22"/>
+              </w:rPr>
+            </w:pPr>
+            <w:r>
+              <w:rPr>
+                <w:sz w:val="22"/>
+                <w:szCs w:val="22"/>
+              </w:rPr>
               <w:t>(7)</w:t>
             </w:r>
           </w:p>
@@ -2040,19 +2458,23 @@
       <w:tr>
         <w:tc>
           <w:tcPr>
-            <w:tcW w:w="4320" w:type="dxa"/>
-          </w:tcPr>
-          <w:p>
-            <w:pPr>
-              <w:spacing w:line="276" w:lineRule="auto"/>
-              <w:rPr>
-                <w:rFonts w:eastAsia="Calibri"/>
+            <w:tcW w:w="6624" w:type="dxa"/>
+          </w:tcPr>
+          <w:p>
+            <w:pPr>
+              <w:spacing w:line="276" w:lineRule="auto"/>
+              <w:rPr>
+                <w:rFonts w:eastAsia="Calibri"/>
+                <w:sz w:val="22"/>
+                <w:szCs w:val="22"/>
               </w:rPr>
             </w:pPr>
             <m:oMath>
               <m:r>
                 <w:rPr>
                   <w:rFonts w:ascii="Cambria Math" w:eastAsia="Calibri" w:hAnsi="Cambria Math"/>
+                  <w:sz w:val="22"/>
+                  <w:szCs w:val="22"/>
                 </w:rPr>
                 <m:t>R</m:t>
               </m:r>
@@ -2062,6 +2484,8 @@
                     <w:rPr>
                       <w:rFonts w:ascii="Cambria Math" w:eastAsia="Calibri" w:hAnsi="Cambria Math"/>
                       <w:i/>
+                      <w:sz w:val="22"/>
+                      <w:szCs w:val="22"/>
                     </w:rPr>
                   </m:ctrlPr>
                 </m:sSubPr>
@@ -2069,6 +2493,8 @@
                   <m:r>
                     <w:rPr>
                       <w:rFonts w:ascii="Cambria Math" w:eastAsia="Calibri" w:hAnsi="Cambria Math"/>
+                      <w:sz w:val="22"/>
+                      <w:szCs w:val="22"/>
                     </w:rPr>
                     <m:t>P</m:t>
                   </m:r>
@@ -2077,6 +2503,8 @@
                   <m:r>
                     <w:rPr>
                       <w:rFonts w:ascii="Cambria Math" w:eastAsia="Calibri" w:hAnsi="Cambria Math"/>
+                      <w:sz w:val="22"/>
+                      <w:szCs w:val="22"/>
                     </w:rPr>
                     <m:t>tg</m:t>
                   </m:r>
@@ -2085,6 +2513,8 @@
               <m:r>
                 <w:rPr>
                   <w:rFonts w:ascii="Cambria Math" w:eastAsia="Calibri" w:hAnsi="Cambria Math"/>
+                  <w:sz w:val="22"/>
+                  <w:szCs w:val="22"/>
                 </w:rPr>
                 <m:t>=R</m:t>
               </m:r>
@@ -2094,6 +2524,8 @@
                     <w:rPr>
                       <w:rFonts w:ascii="Cambria Math" w:eastAsia="Calibri" w:hAnsi="Cambria Math"/>
                       <w:i/>
+                      <w:sz w:val="22"/>
+                      <w:szCs w:val="22"/>
                     </w:rPr>
                   </m:ctrlPr>
                 </m:sSubPr>
@@ -2101,6 +2533,8 @@
                   <m:r>
                     <w:rPr>
                       <w:rFonts w:ascii="Cambria Math" w:eastAsia="Calibri" w:hAnsi="Cambria Math"/>
+                      <w:sz w:val="22"/>
+                      <w:szCs w:val="22"/>
                     </w:rPr>
                     <m:t>P</m:t>
                   </m:r>
@@ -2109,6 +2543,8 @@
                   <m:r>
                     <w:rPr>
                       <w:rFonts w:ascii="Cambria Math" w:eastAsia="Calibri" w:hAnsi="Cambria Math"/>
+                      <w:sz w:val="22"/>
+                      <w:szCs w:val="22"/>
                     </w:rPr>
                     <m:t>t-1,g</m:t>
                   </m:r>
@@ -2117,6 +2553,8 @@
               <m:r>
                 <w:rPr>
                   <w:rFonts w:ascii="Cambria Math" w:eastAsia="Calibri" w:hAnsi="Cambria Math"/>
+                  <w:sz w:val="22"/>
+                  <w:szCs w:val="22"/>
                 </w:rPr>
                 <m:t>+P</m:t>
               </m:r>
@@ -2126,6 +2564,8 @@
                     <w:rPr>
                       <w:rFonts w:ascii="Cambria Math" w:eastAsia="Calibri" w:hAnsi="Cambria Math"/>
                       <w:i/>
+                      <w:sz w:val="22"/>
+                      <w:szCs w:val="22"/>
                     </w:rPr>
                   </m:ctrlPr>
                 </m:sSubPr>
@@ -2133,6 +2573,8 @@
                   <m:r>
                     <w:rPr>
                       <w:rFonts w:ascii="Cambria Math" w:eastAsia="Calibri" w:hAnsi="Cambria Math"/>
+                      <w:sz w:val="22"/>
+                      <w:szCs w:val="22"/>
                     </w:rPr>
                     <m:t>I</m:t>
                   </m:r>
@@ -2141,6 +2583,8 @@
                   <m:r>
                     <w:rPr>
                       <w:rFonts w:ascii="Cambria Math" w:eastAsia="Calibri" w:hAnsi="Cambria Math"/>
+                      <w:sz w:val="22"/>
+                      <w:szCs w:val="22"/>
                     </w:rPr>
                     <m:t>tg</m:t>
                   </m:r>
@@ -2149,6 +2593,8 @@
               <m:r>
                 <w:rPr>
                   <w:rFonts w:ascii="Cambria Math" w:eastAsia="Calibri" w:hAnsi="Cambria Math"/>
+                  <w:sz w:val="22"/>
+                  <w:szCs w:val="22"/>
                 </w:rPr>
                 <m:t>-P</m:t>
               </m:r>
@@ -2158,6 +2604,8 @@
                     <w:rPr>
                       <w:rFonts w:ascii="Cambria Math" w:eastAsia="Calibri" w:hAnsi="Cambria Math"/>
                       <w:i/>
+                      <w:sz w:val="22"/>
+                      <w:szCs w:val="22"/>
                     </w:rPr>
                   </m:ctrlPr>
                 </m:sSubPr>
@@ -2165,6 +2613,8 @@
                   <m:r>
                     <w:rPr>
                       <w:rFonts w:ascii="Cambria Math" w:eastAsia="Calibri" w:hAnsi="Cambria Math"/>
+                      <w:sz w:val="22"/>
+                      <w:szCs w:val="22"/>
                     </w:rPr>
                     <m:t>D</m:t>
                   </m:r>
@@ -2173,6 +2623,8 @@
                   <m:r>
                     <w:rPr>
                       <w:rFonts w:ascii="Cambria Math" w:eastAsia="Calibri" w:hAnsi="Cambria Math"/>
+                      <w:sz w:val="22"/>
+                      <w:szCs w:val="22"/>
                     </w:rPr>
                     <m:t>tg</m:t>
                   </m:r>
@@ -2182,27 +2634,33 @@
             <w:r>
               <w:rPr>
                 <w:rFonts w:eastAsia="Calibri"/>
-              </w:rPr>
-              <w:t xml:space="preserve"> </w:t>
-            </w:r>
-          </w:p>
-        </w:tc>
-        <w:tc>
-          <w:tcPr>
-            <w:tcW w:w="4590" w:type="dxa"/>
-            <w:vAlign w:val="center"/>
-          </w:tcPr>
-          <w:p>
-            <w:pPr>
-              <w:spacing w:line="276" w:lineRule="auto"/>
-              <w:rPr>
-                <w:rFonts w:eastAsia="Calibri"/>
+                <w:sz w:val="22"/>
+                <w:szCs w:val="22"/>
+              </w:rPr>
+              <w:t xml:space="preserve"> </w:t>
+            </w:r>
+          </w:p>
+        </w:tc>
+        <w:tc>
+          <w:tcPr>
+            <w:tcW w:w="2321" w:type="dxa"/>
+            <w:vAlign w:val="center"/>
+          </w:tcPr>
+          <w:p>
+            <w:pPr>
+              <w:spacing w:line="276" w:lineRule="auto"/>
+              <w:rPr>
+                <w:rFonts w:eastAsia="Calibri"/>
+                <w:sz w:val="22"/>
+                <w:szCs w:val="22"/>
               </w:rPr>
             </w:pPr>
             <m:oMath>
               <m:r>
                 <w:rPr>
                   <w:rFonts w:ascii="Cambria Math" w:eastAsia="Calibri" w:hAnsi="Cambria Math"/>
+                  <w:sz w:val="22"/>
+                  <w:szCs w:val="22"/>
                 </w:rPr>
                 <m:t>t∈T,t≠</m:t>
               </m:r>
@@ -2212,6 +2670,8 @@
                     <w:rPr>
                       <w:rFonts w:ascii="Cambria Math" w:eastAsia="Calibri" w:hAnsi="Cambria Math"/>
                       <w:i/>
+                      <w:sz w:val="22"/>
+                      <w:szCs w:val="22"/>
                     </w:rPr>
                   </m:ctrlPr>
                 </m:sSubPr>
@@ -2219,6 +2679,8 @@
                   <m:r>
                     <w:rPr>
                       <w:rFonts w:ascii="Cambria Math" w:eastAsia="Calibri" w:hAnsi="Cambria Math"/>
+                      <w:sz w:val="22"/>
+                      <w:szCs w:val="22"/>
                     </w:rPr>
                     <m:t>T</m:t>
                   </m:r>
@@ -2227,6 +2689,8 @@
                   <m:r>
                     <w:rPr>
                       <w:rFonts w:ascii="Cambria Math" w:eastAsia="Calibri" w:hAnsi="Cambria Math"/>
+                      <w:sz w:val="22"/>
+                      <w:szCs w:val="22"/>
                     </w:rPr>
                     <m:t>0</m:t>
                   </m:r>
@@ -2235,6 +2699,8 @@
               <m:r>
                 <w:rPr>
                   <w:rFonts w:ascii="Cambria Math" w:eastAsia="Calibri" w:hAnsi="Cambria Math"/>
+                  <w:sz w:val="22"/>
+                  <w:szCs w:val="22"/>
                 </w:rPr>
                 <m:t>,g∈G</m:t>
               </m:r>
@@ -2242,22 +2708,32 @@
             <w:r>
               <w:rPr>
                 <w:rFonts w:eastAsia="Calibri"/>
-              </w:rPr>
-              <w:t xml:space="preserve"> </w:t>
-            </w:r>
-          </w:p>
-        </w:tc>
-        <w:tc>
-          <w:tcPr>
-            <w:tcW w:w="440" w:type="dxa"/>
+                <w:sz w:val="22"/>
+                <w:szCs w:val="22"/>
+              </w:rPr>
+              <w:t xml:space="preserve"> </w:t>
+            </w:r>
+          </w:p>
+        </w:tc>
+        <w:tc>
+          <w:tcPr>
+            <w:tcW w:w="415" w:type="dxa"/>
             <w:vAlign w:val="center"/>
           </w:tcPr>
           <w:p>
             <w:pPr>
               <w:spacing w:line="276" w:lineRule="auto"/>
               <w:jc w:val="right"/>
-            </w:pPr>
-            <w:r>
+              <w:rPr>
+                <w:sz w:val="22"/>
+                <w:szCs w:val="22"/>
+              </w:rPr>
+            </w:pPr>
+            <w:r>
+              <w:rPr>
+                <w:sz w:val="22"/>
+                <w:szCs w:val="22"/>
+              </w:rPr>
               <w:t>(8)</w:t>
             </w:r>
           </w:p>
@@ -2266,19 +2742,23 @@
       <w:tr>
         <w:tc>
           <w:tcPr>
-            <w:tcW w:w="4320" w:type="dxa"/>
-          </w:tcPr>
-          <w:p>
-            <w:pPr>
-              <w:spacing w:line="276" w:lineRule="auto"/>
-              <w:rPr>
-                <w:rFonts w:eastAsia="Calibri"/>
+            <w:tcW w:w="6624" w:type="dxa"/>
+          </w:tcPr>
+          <w:p>
+            <w:pPr>
+              <w:spacing w:line="276" w:lineRule="auto"/>
+              <w:rPr>
+                <w:rFonts w:eastAsia="Calibri"/>
+                <w:sz w:val="22"/>
+                <w:szCs w:val="22"/>
               </w:rPr>
             </w:pPr>
             <m:oMath>
               <m:r>
                 <w:rPr>
                   <w:rFonts w:ascii="Cambria Math" w:eastAsia="Calibri" w:hAnsi="Cambria Math"/>
+                  <w:sz w:val="22"/>
+                  <w:szCs w:val="22"/>
                 </w:rPr>
                 <m:t>R</m:t>
               </m:r>
@@ -2288,6 +2768,8 @@
                     <w:rPr>
                       <w:rFonts w:ascii="Cambria Math" w:eastAsia="Calibri" w:hAnsi="Cambria Math"/>
                       <w:i/>
+                      <w:sz w:val="22"/>
+                      <w:szCs w:val="22"/>
                     </w:rPr>
                   </m:ctrlPr>
                 </m:sSubPr>
@@ -2295,6 +2777,8 @@
                   <m:r>
                     <w:rPr>
                       <w:rFonts w:ascii="Cambria Math" w:eastAsia="Calibri" w:hAnsi="Cambria Math"/>
+                      <w:sz w:val="22"/>
+                      <w:szCs w:val="22"/>
                     </w:rPr>
                     <m:t>P</m:t>
                   </m:r>
@@ -2303,6 +2787,8 @@
                   <m:r>
                     <w:rPr>
                       <w:rFonts w:ascii="Cambria Math" w:eastAsia="Calibri" w:hAnsi="Cambria Math"/>
+                      <w:sz w:val="22"/>
+                      <w:szCs w:val="22"/>
                     </w:rPr>
                     <m:t>tg</m:t>
                   </m:r>
@@ -2311,6 +2797,8 @@
               <m:r>
                 <w:rPr>
                   <w:rFonts w:ascii="Cambria Math" w:eastAsia="Calibri" w:hAnsi="Cambria Math"/>
+                  <w:sz w:val="22"/>
+                  <w:szCs w:val="22"/>
                 </w:rPr>
                 <m:t>=ir</m:t>
               </m:r>
@@ -2320,6 +2808,8 @@
                     <w:rPr>
                       <w:rFonts w:ascii="Cambria Math" w:eastAsia="Calibri" w:hAnsi="Cambria Math"/>
                       <w:i/>
+                      <w:sz w:val="22"/>
+                      <w:szCs w:val="22"/>
                     </w:rPr>
                   </m:ctrlPr>
                 </m:sSubPr>
@@ -2327,6 +2817,8 @@
                   <m:r>
                     <w:rPr>
                       <w:rFonts w:ascii="Cambria Math" w:eastAsia="Calibri" w:hAnsi="Cambria Math"/>
+                      <w:sz w:val="22"/>
+                      <w:szCs w:val="22"/>
                     </w:rPr>
                     <m:t>p</m:t>
                   </m:r>
@@ -2335,6 +2827,8 @@
                   <m:r>
                     <w:rPr>
                       <w:rFonts w:ascii="Cambria Math" w:eastAsia="Calibri" w:hAnsi="Cambria Math"/>
+                      <w:sz w:val="22"/>
+                      <w:szCs w:val="22"/>
                     </w:rPr>
                     <m:t>g</m:t>
                   </m:r>
@@ -2343,6 +2837,8 @@
               <m:r>
                 <w:rPr>
                   <w:rFonts w:ascii="Cambria Math" w:eastAsia="Calibri" w:hAnsi="Cambria Math"/>
+                  <w:sz w:val="22"/>
+                  <w:szCs w:val="22"/>
                 </w:rPr>
                 <m:t>+P</m:t>
               </m:r>
@@ -2352,6 +2848,8 @@
                     <w:rPr>
                       <w:rFonts w:ascii="Cambria Math" w:eastAsia="Calibri" w:hAnsi="Cambria Math"/>
                       <w:i/>
+                      <w:sz w:val="22"/>
+                      <w:szCs w:val="22"/>
                     </w:rPr>
                   </m:ctrlPr>
                 </m:sSubPr>
@@ -2359,6 +2857,8 @@
                   <m:r>
                     <w:rPr>
                       <w:rFonts w:ascii="Cambria Math" w:eastAsia="Calibri" w:hAnsi="Cambria Math"/>
+                      <w:sz w:val="22"/>
+                      <w:szCs w:val="22"/>
                     </w:rPr>
                     <m:t>I</m:t>
                   </m:r>
@@ -2367,6 +2867,8 @@
                   <m:r>
                     <w:rPr>
                       <w:rFonts w:ascii="Cambria Math" w:eastAsia="Calibri" w:hAnsi="Cambria Math"/>
+                      <w:sz w:val="22"/>
+                      <w:szCs w:val="22"/>
                     </w:rPr>
                     <m:t>tg</m:t>
                   </m:r>
@@ -2375,6 +2877,8 @@
               <m:r>
                 <w:rPr>
                   <w:rFonts w:ascii="Cambria Math" w:eastAsia="Calibri" w:hAnsi="Cambria Math"/>
+                  <w:sz w:val="22"/>
+                  <w:szCs w:val="22"/>
                 </w:rPr>
                 <m:t>-P</m:t>
               </m:r>
@@ -2384,6 +2888,8 @@
                     <w:rPr>
                       <w:rFonts w:ascii="Cambria Math" w:eastAsia="Calibri" w:hAnsi="Cambria Math"/>
                       <w:i/>
+                      <w:sz w:val="22"/>
+                      <w:szCs w:val="22"/>
                     </w:rPr>
                   </m:ctrlPr>
                 </m:sSubPr>
@@ -2391,6 +2897,8 @@
                   <m:r>
                     <w:rPr>
                       <w:rFonts w:ascii="Cambria Math" w:eastAsia="Calibri" w:hAnsi="Cambria Math"/>
+                      <w:sz w:val="22"/>
+                      <w:szCs w:val="22"/>
                     </w:rPr>
                     <m:t>D</m:t>
                   </m:r>
@@ -2399,6 +2907,8 @@
                   <m:r>
                     <w:rPr>
                       <w:rFonts w:ascii="Cambria Math" w:eastAsia="Calibri" w:hAnsi="Cambria Math"/>
+                      <w:sz w:val="22"/>
+                      <w:szCs w:val="22"/>
                     </w:rPr>
                     <m:t>tg</m:t>
                   </m:r>
@@ -2408,27 +2918,33 @@
             <w:r>
               <w:rPr>
                 <w:rFonts w:eastAsia="Calibri"/>
-              </w:rPr>
-              <w:t xml:space="preserve"> </w:t>
-            </w:r>
-          </w:p>
-        </w:tc>
-        <w:tc>
-          <w:tcPr>
-            <w:tcW w:w="4590" w:type="dxa"/>
-            <w:vAlign w:val="center"/>
-          </w:tcPr>
-          <w:p>
-            <w:pPr>
-              <w:spacing w:line="276" w:lineRule="auto"/>
-              <w:rPr>
-                <w:rFonts w:eastAsia="Calibri"/>
+                <w:sz w:val="22"/>
+                <w:szCs w:val="22"/>
+              </w:rPr>
+              <w:t xml:space="preserve"> </w:t>
+            </w:r>
+          </w:p>
+        </w:tc>
+        <w:tc>
+          <w:tcPr>
+            <w:tcW w:w="2321" w:type="dxa"/>
+            <w:vAlign w:val="center"/>
+          </w:tcPr>
+          <w:p>
+            <w:pPr>
+              <w:spacing w:line="276" w:lineRule="auto"/>
+              <w:rPr>
+                <w:rFonts w:eastAsia="Calibri"/>
+                <w:sz w:val="22"/>
+                <w:szCs w:val="22"/>
               </w:rPr>
             </w:pPr>
             <m:oMath>
               <m:r>
                 <w:rPr>
                   <w:rFonts w:ascii="Cambria Math" w:eastAsia="Calibri" w:hAnsi="Cambria Math"/>
+                  <w:sz w:val="22"/>
+                  <w:szCs w:val="22"/>
                 </w:rPr>
                 <m:t>t=</m:t>
               </m:r>
@@ -2438,6 +2954,8 @@
                     <w:rPr>
                       <w:rFonts w:ascii="Cambria Math" w:eastAsia="Calibri" w:hAnsi="Cambria Math"/>
                       <w:i/>
+                      <w:sz w:val="22"/>
+                      <w:szCs w:val="22"/>
                     </w:rPr>
                   </m:ctrlPr>
                 </m:sSubPr>
@@ -2445,6 +2963,8 @@
                   <m:r>
                     <w:rPr>
                       <w:rFonts w:ascii="Cambria Math" w:eastAsia="Calibri" w:hAnsi="Cambria Math"/>
+                      <w:sz w:val="22"/>
+                      <w:szCs w:val="22"/>
                     </w:rPr>
                     <m:t>T</m:t>
                   </m:r>
@@ -2453,6 +2973,8 @@
                   <m:r>
                     <w:rPr>
                       <w:rFonts w:ascii="Cambria Math" w:eastAsia="Calibri" w:hAnsi="Cambria Math"/>
+                      <w:sz w:val="22"/>
+                      <w:szCs w:val="22"/>
                     </w:rPr>
                     <m:t>0</m:t>
                   </m:r>
@@ -2461,6 +2983,8 @@
               <m:r>
                 <w:rPr>
                   <w:rFonts w:ascii="Cambria Math" w:eastAsia="Calibri" w:hAnsi="Cambria Math"/>
+                  <w:sz w:val="22"/>
+                  <w:szCs w:val="22"/>
                 </w:rPr>
                 <m:t>,g∈G</m:t>
               </m:r>
@@ -2468,22 +2992,32 @@
             <w:r>
               <w:rPr>
                 <w:rFonts w:eastAsia="Calibri"/>
-              </w:rPr>
-              <w:t xml:space="preserve"> </w:t>
-            </w:r>
-          </w:p>
-        </w:tc>
-        <w:tc>
-          <w:tcPr>
-            <w:tcW w:w="440" w:type="dxa"/>
+                <w:sz w:val="22"/>
+                <w:szCs w:val="22"/>
+              </w:rPr>
+              <w:t xml:space="preserve"> </w:t>
+            </w:r>
+          </w:p>
+        </w:tc>
+        <w:tc>
+          <w:tcPr>
+            <w:tcW w:w="415" w:type="dxa"/>
             <w:vAlign w:val="center"/>
           </w:tcPr>
           <w:p>
             <w:pPr>
               <w:spacing w:line="276" w:lineRule="auto"/>
               <w:jc w:val="right"/>
-            </w:pPr>
-            <w:r>
+              <w:rPr>
+                <w:sz w:val="22"/>
+                <w:szCs w:val="22"/>
+              </w:rPr>
+            </w:pPr>
+            <w:r>
+              <w:rPr>
+                <w:sz w:val="22"/>
+                <w:szCs w:val="22"/>
+              </w:rPr>
               <w:t>(9)</w:t>
             </w:r>
           </w:p>
@@ -2492,19 +3026,23 @@
       <w:tr>
         <w:tc>
           <w:tcPr>
-            <w:tcW w:w="4320" w:type="dxa"/>
-          </w:tcPr>
-          <w:p>
-            <w:pPr>
-              <w:spacing w:line="276" w:lineRule="auto"/>
-              <w:rPr>
-                <w:rFonts w:eastAsia="Calibri"/>
+            <w:tcW w:w="6624" w:type="dxa"/>
+          </w:tcPr>
+          <w:p>
+            <w:pPr>
+              <w:spacing w:line="276" w:lineRule="auto"/>
+              <w:rPr>
+                <w:rFonts w:eastAsia="Calibri"/>
+                <w:sz w:val="22"/>
+                <w:szCs w:val="22"/>
               </w:rPr>
             </w:pPr>
             <m:oMath>
               <m:r>
                 <w:rPr>
                   <w:rFonts w:ascii="Cambria Math" w:eastAsia="Calibri" w:hAnsi="Cambria Math"/>
+                  <w:sz w:val="22"/>
+                  <w:szCs w:val="22"/>
                 </w:rPr>
                 <m:t>I</m:t>
               </m:r>
@@ -2514,6 +3052,8 @@
                     <w:rPr>
                       <w:rFonts w:ascii="Cambria Math" w:eastAsia="Calibri" w:hAnsi="Cambria Math"/>
                       <w:i/>
+                      <w:sz w:val="22"/>
+                      <w:szCs w:val="22"/>
                     </w:rPr>
                   </m:ctrlPr>
                 </m:sSubPr>
@@ -2521,6 +3061,8 @@
                   <m:r>
                     <w:rPr>
                       <w:rFonts w:ascii="Cambria Math" w:eastAsia="Calibri" w:hAnsi="Cambria Math"/>
+                      <w:sz w:val="22"/>
+                      <w:szCs w:val="22"/>
                     </w:rPr>
                     <m:t>L</m:t>
                   </m:r>
@@ -2529,6 +3071,8 @@
                   <m:r>
                     <w:rPr>
                       <w:rFonts w:ascii="Cambria Math" w:eastAsia="Calibri" w:hAnsi="Cambria Math"/>
+                      <w:sz w:val="22"/>
+                      <w:szCs w:val="22"/>
                     </w:rPr>
                     <m:t>tg</m:t>
                   </m:r>
@@ -2537,6 +3081,8 @@
               <m:r>
                 <w:rPr>
                   <w:rFonts w:ascii="Cambria Math" w:eastAsia="Calibri" w:hAnsi="Cambria Math"/>
+                  <w:sz w:val="22"/>
+                  <w:szCs w:val="22"/>
                 </w:rPr>
                 <m:t>=I</m:t>
               </m:r>
@@ -2546,6 +3092,8 @@
                     <w:rPr>
                       <w:rFonts w:ascii="Cambria Math" w:eastAsia="Calibri" w:hAnsi="Cambria Math"/>
                       <w:i/>
+                      <w:sz w:val="22"/>
+                      <w:szCs w:val="22"/>
                     </w:rPr>
                   </m:ctrlPr>
                 </m:sSubPr>
@@ -2553,6 +3101,8 @@
                   <m:r>
                     <w:rPr>
                       <w:rFonts w:ascii="Cambria Math" w:eastAsia="Calibri" w:hAnsi="Cambria Math"/>
+                      <w:sz w:val="22"/>
+                      <w:szCs w:val="22"/>
                     </w:rPr>
                     <m:t>L</m:t>
                   </m:r>
@@ -2561,6 +3111,8 @@
                   <m:r>
                     <w:rPr>
                       <w:rFonts w:ascii="Cambria Math" w:eastAsia="Calibri" w:hAnsi="Cambria Math"/>
+                      <w:sz w:val="22"/>
+                      <w:szCs w:val="22"/>
                     </w:rPr>
                     <m:t>t-1,g</m:t>
                   </m:r>
@@ -2569,6 +3121,8 @@
               <m:r>
                 <w:rPr>
                   <w:rFonts w:ascii="Cambria Math" w:eastAsia="Calibri" w:hAnsi="Cambria Math"/>
+                  <w:sz w:val="22"/>
+                  <w:szCs w:val="22"/>
                 </w:rPr>
                 <m:t>+R</m:t>
               </m:r>
@@ -2578,6 +3132,8 @@
                     <w:rPr>
                       <w:rFonts w:ascii="Cambria Math" w:eastAsia="Calibri" w:hAnsi="Cambria Math"/>
                       <w:i/>
+                      <w:sz w:val="22"/>
+                      <w:szCs w:val="22"/>
                     </w:rPr>
                   </m:ctrlPr>
                 </m:sSubPr>
@@ -2585,6 +3141,8 @@
                   <m:r>
                     <w:rPr>
                       <w:rFonts w:ascii="Cambria Math" w:eastAsia="Calibri" w:hAnsi="Cambria Math"/>
+                      <w:sz w:val="22"/>
+                      <w:szCs w:val="22"/>
                     </w:rPr>
                     <m:t>P</m:t>
                   </m:r>
@@ -2593,6 +3151,8 @@
                   <m:r>
                     <w:rPr>
                       <w:rFonts w:ascii="Cambria Math" w:eastAsia="Calibri" w:hAnsi="Cambria Math"/>
+                      <w:sz w:val="22"/>
+                      <w:szCs w:val="22"/>
                     </w:rPr>
                     <m:t>tg</m:t>
                   </m:r>
@@ -2601,6 +3161,8 @@
               <m:r>
                 <w:rPr>
                   <w:rFonts w:ascii="Cambria Math" w:eastAsia="Calibri" w:hAnsi="Cambria Math"/>
+                  <w:sz w:val="22"/>
+                  <w:szCs w:val="22"/>
                 </w:rPr>
                 <m:t>+O</m:t>
               </m:r>
@@ -2610,6 +3172,8 @@
                     <w:rPr>
                       <w:rFonts w:ascii="Cambria Math" w:eastAsia="Calibri" w:hAnsi="Cambria Math"/>
                       <w:i/>
+                      <w:sz w:val="22"/>
+                      <w:szCs w:val="22"/>
                     </w:rPr>
                   </m:ctrlPr>
                 </m:sSubPr>
@@ -2617,6 +3181,8 @@
                   <m:r>
                     <w:rPr>
                       <w:rFonts w:ascii="Cambria Math" w:eastAsia="Calibri" w:hAnsi="Cambria Math"/>
+                      <w:sz w:val="22"/>
+                      <w:szCs w:val="22"/>
                     </w:rPr>
                     <m:t>P</m:t>
                   </m:r>
@@ -2625,6 +3191,8 @@
                   <m:r>
                     <w:rPr>
                       <w:rFonts w:ascii="Cambria Math" w:eastAsia="Calibri" w:hAnsi="Cambria Math"/>
+                      <w:sz w:val="22"/>
+                      <w:szCs w:val="22"/>
                     </w:rPr>
                     <m:t>tg</m:t>
                   </m:r>
@@ -2633,6 +3201,8 @@
               <m:r>
                 <w:rPr>
                   <w:rFonts w:ascii="Cambria Math" w:eastAsia="Calibri" w:hAnsi="Cambria Math"/>
+                  <w:sz w:val="22"/>
+                  <w:szCs w:val="22"/>
                 </w:rPr>
                 <m:t>-</m:t>
               </m:r>
@@ -2642,6 +3212,8 @@
                     <w:rPr>
                       <w:rFonts w:ascii="Cambria Math" w:eastAsia="Calibri" w:hAnsi="Cambria Math"/>
                       <w:i/>
+                      <w:sz w:val="22"/>
+                      <w:szCs w:val="22"/>
                     </w:rPr>
                   </m:ctrlPr>
                 </m:sSubPr>
@@ -2649,6 +3221,8 @@
                   <m:r>
                     <w:rPr>
                       <w:rFonts w:ascii="Cambria Math" w:eastAsia="Calibri" w:hAnsi="Cambria Math"/>
+                      <w:sz w:val="22"/>
+                      <w:szCs w:val="22"/>
                     </w:rPr>
                     <m:t>D</m:t>
                   </m:r>
@@ -2657,6 +3231,8 @@
                   <m:r>
                     <w:rPr>
                       <w:rFonts w:ascii="Cambria Math" w:eastAsia="Calibri" w:hAnsi="Cambria Math"/>
+                      <w:sz w:val="22"/>
+                      <w:szCs w:val="22"/>
                     </w:rPr>
                     <m:t>tg</m:t>
                   </m:r>
@@ -2666,27 +3242,33 @@
             <w:r>
               <w:rPr>
                 <w:rFonts w:eastAsia="Calibri"/>
-              </w:rPr>
-              <w:t xml:space="preserve"> </w:t>
-            </w:r>
-          </w:p>
-        </w:tc>
-        <w:tc>
-          <w:tcPr>
-            <w:tcW w:w="4590" w:type="dxa"/>
-            <w:vAlign w:val="center"/>
-          </w:tcPr>
-          <w:p>
-            <w:pPr>
-              <w:spacing w:line="276" w:lineRule="auto"/>
-              <w:rPr>
-                <w:rFonts w:eastAsia="Calibri"/>
+                <w:sz w:val="22"/>
+                <w:szCs w:val="22"/>
+              </w:rPr>
+              <w:t xml:space="preserve"> </w:t>
+            </w:r>
+          </w:p>
+        </w:tc>
+        <w:tc>
+          <w:tcPr>
+            <w:tcW w:w="2321" w:type="dxa"/>
+            <w:vAlign w:val="center"/>
+          </w:tcPr>
+          <w:p>
+            <w:pPr>
+              <w:spacing w:line="276" w:lineRule="auto"/>
+              <w:rPr>
+                <w:rFonts w:eastAsia="Calibri"/>
+                <w:sz w:val="22"/>
+                <w:szCs w:val="22"/>
               </w:rPr>
             </w:pPr>
             <m:oMath>
               <m:r>
                 <w:rPr>
                   <w:rFonts w:ascii="Cambria Math" w:eastAsia="Calibri" w:hAnsi="Cambria Math"/>
+                  <w:sz w:val="22"/>
+                  <w:szCs w:val="22"/>
                 </w:rPr>
                 <m:t>t∈T,t≠</m:t>
               </m:r>
@@ -2696,6 +3278,8 @@
                     <w:rPr>
                       <w:rFonts w:ascii="Cambria Math" w:eastAsia="Calibri" w:hAnsi="Cambria Math"/>
                       <w:i/>
+                      <w:sz w:val="22"/>
+                      <w:szCs w:val="22"/>
                     </w:rPr>
                   </m:ctrlPr>
                 </m:sSubPr>
@@ -2703,6 +3287,8 @@
                   <m:r>
                     <w:rPr>
                       <w:rFonts w:ascii="Cambria Math" w:eastAsia="Calibri" w:hAnsi="Cambria Math"/>
+                      <w:sz w:val="22"/>
+                      <w:szCs w:val="22"/>
                     </w:rPr>
                     <m:t>T</m:t>
                   </m:r>
@@ -2711,6 +3297,8 @@
                   <m:r>
                     <w:rPr>
                       <w:rFonts w:ascii="Cambria Math" w:eastAsia="Calibri" w:hAnsi="Cambria Math"/>
+                      <w:sz w:val="22"/>
+                      <w:szCs w:val="22"/>
                     </w:rPr>
                     <m:t>0</m:t>
                   </m:r>
@@ -2719,6 +3307,8 @@
               <m:r>
                 <w:rPr>
                   <w:rFonts w:ascii="Cambria Math" w:eastAsia="Calibri" w:hAnsi="Cambria Math"/>
+                  <w:sz w:val="22"/>
+                  <w:szCs w:val="22"/>
                 </w:rPr>
                 <m:t>,g∈G</m:t>
               </m:r>
@@ -2726,22 +3316,32 @@
             <w:r>
               <w:rPr>
                 <w:rFonts w:eastAsia="Calibri"/>
-              </w:rPr>
-              <w:t xml:space="preserve"> </w:t>
-            </w:r>
-          </w:p>
-        </w:tc>
-        <w:tc>
-          <w:tcPr>
-            <w:tcW w:w="440" w:type="dxa"/>
+                <w:sz w:val="22"/>
+                <w:szCs w:val="22"/>
+              </w:rPr>
+              <w:t xml:space="preserve"> </w:t>
+            </w:r>
+          </w:p>
+        </w:tc>
+        <w:tc>
+          <w:tcPr>
+            <w:tcW w:w="415" w:type="dxa"/>
             <w:vAlign w:val="center"/>
           </w:tcPr>
           <w:p>
             <w:pPr>
               <w:spacing w:line="276" w:lineRule="auto"/>
               <w:jc w:val="right"/>
-            </w:pPr>
-            <w:r>
+              <w:rPr>
+                <w:sz w:val="22"/>
+                <w:szCs w:val="22"/>
+              </w:rPr>
+            </w:pPr>
+            <w:r>
+              <w:rPr>
+                <w:sz w:val="22"/>
+                <w:szCs w:val="22"/>
+              </w:rPr>
               <w:t>(10)</w:t>
             </w:r>
           </w:p>
@@ -2750,19 +3350,23 @@
       <w:tr>
         <w:tc>
           <w:tcPr>
-            <w:tcW w:w="4320" w:type="dxa"/>
-          </w:tcPr>
-          <w:p>
-            <w:pPr>
-              <w:spacing w:line="276" w:lineRule="auto"/>
-              <w:rPr>
-                <w:rFonts w:eastAsia="Calibri"/>
+            <w:tcW w:w="6624" w:type="dxa"/>
+          </w:tcPr>
+          <w:p>
+            <w:pPr>
+              <w:spacing w:line="276" w:lineRule="auto"/>
+              <w:rPr>
+                <w:rFonts w:eastAsia="Calibri"/>
+                <w:sz w:val="22"/>
+                <w:szCs w:val="22"/>
               </w:rPr>
             </w:pPr>
             <m:oMath>
               <m:r>
                 <w:rPr>
                   <w:rFonts w:ascii="Cambria Math" w:eastAsia="Calibri" w:hAnsi="Cambria Math"/>
+                  <w:sz w:val="22"/>
+                  <w:szCs w:val="22"/>
                 </w:rPr>
                 <m:t>I</m:t>
               </m:r>
@@ -2772,6 +3376,8 @@
                     <w:rPr>
                       <w:rFonts w:ascii="Cambria Math" w:eastAsia="Calibri" w:hAnsi="Cambria Math"/>
                       <w:i/>
+                      <w:sz w:val="22"/>
+                      <w:szCs w:val="22"/>
                     </w:rPr>
                   </m:ctrlPr>
                 </m:sSubPr>
@@ -2779,6 +3385,8 @@
                   <m:r>
                     <w:rPr>
                       <w:rFonts w:ascii="Cambria Math" w:eastAsia="Calibri" w:hAnsi="Cambria Math"/>
+                      <w:sz w:val="22"/>
+                      <w:szCs w:val="22"/>
                     </w:rPr>
                     <m:t>L</m:t>
                   </m:r>
@@ -2787,6 +3395,8 @@
                   <m:r>
                     <w:rPr>
                       <w:rFonts w:ascii="Cambria Math" w:eastAsia="Calibri" w:hAnsi="Cambria Math"/>
+                      <w:sz w:val="22"/>
+                      <w:szCs w:val="22"/>
                     </w:rPr>
                     <m:t>tg</m:t>
                   </m:r>
@@ -2795,6 +3405,8 @@
               <m:r>
                 <w:rPr>
                   <w:rFonts w:ascii="Cambria Math" w:eastAsia="Calibri" w:hAnsi="Cambria Math"/>
+                  <w:sz w:val="22"/>
+                  <w:szCs w:val="22"/>
                 </w:rPr>
                 <m:t>=ii</m:t>
               </m:r>
@@ -2804,6 +3416,8 @@
                     <w:rPr>
                       <w:rFonts w:ascii="Cambria Math" w:eastAsia="Calibri" w:hAnsi="Cambria Math"/>
                       <w:i/>
+                      <w:sz w:val="22"/>
+                      <w:szCs w:val="22"/>
                     </w:rPr>
                   </m:ctrlPr>
                 </m:sSubPr>
@@ -2811,6 +3425,8 @@
                   <m:r>
                     <w:rPr>
                       <w:rFonts w:ascii="Cambria Math" w:eastAsia="Calibri" w:hAnsi="Cambria Math"/>
+                      <w:sz w:val="22"/>
+                      <w:szCs w:val="22"/>
                     </w:rPr>
                     <m:t>l</m:t>
                   </m:r>
@@ -2819,6 +3435,8 @@
                   <m:r>
                     <w:rPr>
                       <w:rFonts w:ascii="Cambria Math" w:eastAsia="Calibri" w:hAnsi="Cambria Math"/>
+                      <w:sz w:val="22"/>
+                      <w:szCs w:val="22"/>
                     </w:rPr>
                     <m:t>g</m:t>
                   </m:r>
@@ -2827,6 +3445,8 @@
               <m:r>
                 <w:rPr>
                   <w:rFonts w:ascii="Cambria Math" w:eastAsia="Calibri" w:hAnsi="Cambria Math"/>
+                  <w:sz w:val="22"/>
+                  <w:szCs w:val="22"/>
                 </w:rPr>
                 <m:t>+R</m:t>
               </m:r>
@@ -2836,6 +3456,8 @@
                     <w:rPr>
                       <w:rFonts w:ascii="Cambria Math" w:eastAsia="Calibri" w:hAnsi="Cambria Math"/>
                       <w:i/>
+                      <w:sz w:val="22"/>
+                      <w:szCs w:val="22"/>
                     </w:rPr>
                   </m:ctrlPr>
                 </m:sSubPr>
@@ -2843,6 +3465,8 @@
                   <m:r>
                     <w:rPr>
                       <w:rFonts w:ascii="Cambria Math" w:eastAsia="Calibri" w:hAnsi="Cambria Math"/>
+                      <w:sz w:val="22"/>
+                      <w:szCs w:val="22"/>
                     </w:rPr>
                     <m:t>P</m:t>
                   </m:r>
@@ -2851,6 +3475,8 @@
                   <m:r>
                     <w:rPr>
                       <w:rFonts w:ascii="Cambria Math" w:eastAsia="Calibri" w:hAnsi="Cambria Math"/>
+                      <w:sz w:val="22"/>
+                      <w:szCs w:val="22"/>
                     </w:rPr>
                     <m:t>tg</m:t>
                   </m:r>
@@ -2859,6 +3485,8 @@
               <m:r>
                 <w:rPr>
                   <w:rFonts w:ascii="Cambria Math" w:eastAsia="Calibri" w:hAnsi="Cambria Math"/>
+                  <w:sz w:val="22"/>
+                  <w:szCs w:val="22"/>
                 </w:rPr>
                 <m:t>+O</m:t>
               </m:r>
@@ -2868,6 +3496,8 @@
                     <w:rPr>
                       <w:rFonts w:ascii="Cambria Math" w:eastAsia="Calibri" w:hAnsi="Cambria Math"/>
                       <w:i/>
+                      <w:sz w:val="22"/>
+                      <w:szCs w:val="22"/>
                     </w:rPr>
                   </m:ctrlPr>
                 </m:sSubPr>
@@ -2875,6 +3505,8 @@
                   <m:r>
                     <w:rPr>
                       <w:rFonts w:ascii="Cambria Math" w:eastAsia="Calibri" w:hAnsi="Cambria Math"/>
+                      <w:sz w:val="22"/>
+                      <w:szCs w:val="22"/>
                     </w:rPr>
                     <m:t>P</m:t>
                   </m:r>
@@ -2883,6 +3515,8 @@
                   <m:r>
                     <w:rPr>
                       <w:rFonts w:ascii="Cambria Math" w:eastAsia="Calibri" w:hAnsi="Cambria Math"/>
+                      <w:sz w:val="22"/>
+                      <w:szCs w:val="22"/>
                     </w:rPr>
                     <m:t>tg</m:t>
                   </m:r>
@@ -2891,6 +3525,8 @@
               <m:r>
                 <w:rPr>
                   <w:rFonts w:ascii="Cambria Math" w:eastAsia="Calibri" w:hAnsi="Cambria Math"/>
+                  <w:sz w:val="22"/>
+                  <w:szCs w:val="22"/>
                 </w:rPr>
                 <m:t>-</m:t>
               </m:r>
@@ -2900,6 +3536,8 @@
                     <w:rPr>
                       <w:rFonts w:ascii="Cambria Math" w:eastAsia="Calibri" w:hAnsi="Cambria Math"/>
                       <w:i/>
+                      <w:sz w:val="22"/>
+                      <w:szCs w:val="22"/>
                     </w:rPr>
                   </m:ctrlPr>
                 </m:sSubPr>
@@ -2907,6 +3545,8 @@
                   <m:r>
                     <w:rPr>
                       <w:rFonts w:ascii="Cambria Math" w:eastAsia="Calibri" w:hAnsi="Cambria Math"/>
+                      <w:sz w:val="22"/>
+                      <w:szCs w:val="22"/>
                     </w:rPr>
                     <m:t>D</m:t>
                   </m:r>
@@ -2915,6 +3555,8 @@
                   <m:r>
                     <w:rPr>
                       <w:rFonts w:ascii="Cambria Math" w:eastAsia="Calibri" w:hAnsi="Cambria Math"/>
+                      <w:sz w:val="22"/>
+                      <w:szCs w:val="22"/>
                     </w:rPr>
                     <m:t>tg</m:t>
                   </m:r>
@@ -2924,27 +3566,33 @@
             <w:r>
               <w:rPr>
                 <w:rFonts w:eastAsia="Calibri"/>
-              </w:rPr>
-              <w:t xml:space="preserve"> </w:t>
-            </w:r>
-          </w:p>
-        </w:tc>
-        <w:tc>
-          <w:tcPr>
-            <w:tcW w:w="4590" w:type="dxa"/>
-            <w:vAlign w:val="center"/>
-          </w:tcPr>
-          <w:p>
-            <w:pPr>
-              <w:spacing w:line="276" w:lineRule="auto"/>
-              <w:rPr>
-                <w:rFonts w:eastAsia="Calibri"/>
+                <w:sz w:val="22"/>
+                <w:szCs w:val="22"/>
+              </w:rPr>
+              <w:t xml:space="preserve"> </w:t>
+            </w:r>
+          </w:p>
+        </w:tc>
+        <w:tc>
+          <w:tcPr>
+            <w:tcW w:w="2321" w:type="dxa"/>
+            <w:vAlign w:val="center"/>
+          </w:tcPr>
+          <w:p>
+            <w:pPr>
+              <w:spacing w:line="276" w:lineRule="auto"/>
+              <w:rPr>
+                <w:rFonts w:eastAsia="Calibri"/>
+                <w:sz w:val="22"/>
+                <w:szCs w:val="22"/>
               </w:rPr>
             </w:pPr>
             <m:oMath>
               <m:r>
                 <w:rPr>
                   <w:rFonts w:ascii="Cambria Math" w:eastAsia="Calibri" w:hAnsi="Cambria Math"/>
+                  <w:sz w:val="22"/>
+                  <w:szCs w:val="22"/>
                 </w:rPr>
                 <m:t>t=</m:t>
               </m:r>
@@ -2954,6 +3602,8 @@
                     <w:rPr>
                       <w:rFonts w:ascii="Cambria Math" w:eastAsia="Calibri" w:hAnsi="Cambria Math"/>
                       <w:i/>
+                      <w:sz w:val="22"/>
+                      <w:szCs w:val="22"/>
                     </w:rPr>
                   </m:ctrlPr>
                 </m:sSubPr>
@@ -2961,6 +3611,8 @@
                   <m:r>
                     <w:rPr>
                       <w:rFonts w:ascii="Cambria Math" w:eastAsia="Calibri" w:hAnsi="Cambria Math"/>
+                      <w:sz w:val="22"/>
+                      <w:szCs w:val="22"/>
                     </w:rPr>
                     <m:t>T</m:t>
                   </m:r>
@@ -2969,6 +3621,8 @@
                   <m:r>
                     <w:rPr>
                       <w:rFonts w:ascii="Cambria Math" w:eastAsia="Calibri" w:hAnsi="Cambria Math"/>
+                      <w:sz w:val="22"/>
+                      <w:szCs w:val="22"/>
                     </w:rPr>
                     <m:t>0</m:t>
                   </m:r>
@@ -2977,6 +3631,8 @@
               <m:r>
                 <w:rPr>
                   <w:rFonts w:ascii="Cambria Math" w:eastAsia="Calibri" w:hAnsi="Cambria Math"/>
+                  <w:sz w:val="22"/>
+                  <w:szCs w:val="22"/>
                 </w:rPr>
                 <m:t>,g∈G</m:t>
               </m:r>
@@ -2984,22 +3640,32 @@
             <w:r>
               <w:rPr>
                 <w:rFonts w:eastAsia="Calibri"/>
-              </w:rPr>
-              <w:t xml:space="preserve"> </w:t>
-            </w:r>
-          </w:p>
-        </w:tc>
-        <w:tc>
-          <w:tcPr>
-            <w:tcW w:w="440" w:type="dxa"/>
+                <w:sz w:val="22"/>
+                <w:szCs w:val="22"/>
+              </w:rPr>
+              <w:t xml:space="preserve"> </w:t>
+            </w:r>
+          </w:p>
+        </w:tc>
+        <w:tc>
+          <w:tcPr>
+            <w:tcW w:w="415" w:type="dxa"/>
             <w:vAlign w:val="center"/>
           </w:tcPr>
           <w:p>
             <w:pPr>
               <w:spacing w:line="276" w:lineRule="auto"/>
               <w:jc w:val="right"/>
-            </w:pPr>
-            <w:r>
+              <w:rPr>
+                <w:sz w:val="22"/>
+                <w:szCs w:val="22"/>
+              </w:rPr>
+            </w:pPr>
+            <w:r>
+              <w:rPr>
+                <w:sz w:val="22"/>
+                <w:szCs w:val="22"/>
+              </w:rPr>
               <w:t>(11)</w:t>
             </w:r>
           </w:p>
@@ -3008,19 +3674,23 @@
       <w:tr>
         <w:tc>
           <w:tcPr>
-            <w:tcW w:w="4320" w:type="dxa"/>
-          </w:tcPr>
-          <w:p>
-            <w:pPr>
-              <w:spacing w:line="276" w:lineRule="auto"/>
-              <w:rPr>
-                <w:rFonts w:eastAsia="Calibri"/>
+            <w:tcW w:w="6624" w:type="dxa"/>
+          </w:tcPr>
+          <w:p>
+            <w:pPr>
+              <w:spacing w:line="276" w:lineRule="auto"/>
+              <w:rPr>
+                <w:rFonts w:eastAsia="Calibri"/>
+                <w:sz w:val="22"/>
+                <w:szCs w:val="22"/>
               </w:rPr>
             </w:pPr>
             <m:oMath>
               <m:r>
                 <w:rPr>
                   <w:rFonts w:ascii="Cambria Math" w:eastAsia="Calibri" w:hAnsi="Cambria Math"/>
+                  <w:sz w:val="22"/>
+                  <w:szCs w:val="22"/>
                 </w:rPr>
                 <m:t>I</m:t>
               </m:r>
@@ -3030,6 +3700,8 @@
                     <w:rPr>
                       <w:rFonts w:ascii="Cambria Math" w:eastAsia="Calibri" w:hAnsi="Cambria Math"/>
                       <w:i/>
+                      <w:sz w:val="22"/>
+                      <w:szCs w:val="22"/>
                     </w:rPr>
                   </m:ctrlPr>
                 </m:sSubPr>
@@ -3037,6 +3709,8 @@
                   <m:r>
                     <w:rPr>
                       <w:rFonts w:ascii="Cambria Math" w:eastAsia="Calibri" w:hAnsi="Cambria Math"/>
+                      <w:sz w:val="22"/>
+                      <w:szCs w:val="22"/>
                     </w:rPr>
                     <m:t>L</m:t>
                   </m:r>
@@ -3045,6 +3719,8 @@
                   <m:r>
                     <w:rPr>
                       <w:rFonts w:ascii="Cambria Math" w:eastAsia="Calibri" w:hAnsi="Cambria Math"/>
+                      <w:sz w:val="22"/>
+                      <w:szCs w:val="22"/>
                     </w:rPr>
                     <m:t>tg</m:t>
                   </m:r>
@@ -3053,6 +3729,8 @@
               <m:r>
                 <w:rPr>
                   <w:rFonts w:ascii="Cambria Math" w:eastAsia="Calibri" w:hAnsi="Cambria Math"/>
+                  <w:sz w:val="22"/>
+                  <w:szCs w:val="22"/>
                 </w:rPr>
                 <m:t>=fi</m:t>
               </m:r>
@@ -3062,6 +3740,8 @@
                     <w:rPr>
                       <w:rFonts w:ascii="Cambria Math" w:eastAsia="Calibri" w:hAnsi="Cambria Math"/>
                       <w:i/>
+                      <w:sz w:val="22"/>
+                      <w:szCs w:val="22"/>
                     </w:rPr>
                   </m:ctrlPr>
                 </m:sSubPr>
@@ -3069,6 +3749,8 @@
                   <m:r>
                     <w:rPr>
                       <w:rFonts w:ascii="Cambria Math" w:eastAsia="Calibri" w:hAnsi="Cambria Math"/>
+                      <w:sz w:val="22"/>
+                      <w:szCs w:val="22"/>
                     </w:rPr>
                     <m:t>l</m:t>
                   </m:r>
@@ -3077,6 +3759,8 @@
                   <m:r>
                     <w:rPr>
                       <w:rFonts w:ascii="Cambria Math" w:eastAsia="Calibri" w:hAnsi="Cambria Math"/>
+                      <w:sz w:val="22"/>
+                      <w:szCs w:val="22"/>
                     </w:rPr>
                     <m:t>g</m:t>
                   </m:r>
@@ -3086,27 +3770,33 @@
             <w:r>
               <w:rPr>
                 <w:rFonts w:eastAsia="Calibri"/>
-              </w:rPr>
-              <w:t xml:space="preserve"> </w:t>
-            </w:r>
-          </w:p>
-        </w:tc>
-        <w:tc>
-          <w:tcPr>
-            <w:tcW w:w="4590" w:type="dxa"/>
-            <w:vAlign w:val="center"/>
-          </w:tcPr>
-          <w:p>
-            <w:pPr>
-              <w:spacing w:line="276" w:lineRule="auto"/>
-              <w:rPr>
-                <w:rFonts w:eastAsia="Calibri"/>
+                <w:sz w:val="22"/>
+                <w:szCs w:val="22"/>
+              </w:rPr>
+              <w:t xml:space="preserve"> </w:t>
+            </w:r>
+          </w:p>
+        </w:tc>
+        <w:tc>
+          <w:tcPr>
+            <w:tcW w:w="2321" w:type="dxa"/>
+            <w:vAlign w:val="center"/>
+          </w:tcPr>
+          <w:p>
+            <w:pPr>
+              <w:spacing w:line="276" w:lineRule="auto"/>
+              <w:rPr>
+                <w:rFonts w:eastAsia="Calibri"/>
+                <w:sz w:val="22"/>
+                <w:szCs w:val="22"/>
               </w:rPr>
             </w:pPr>
             <m:oMath>
               <m:r>
                 <w:rPr>
                   <w:rFonts w:ascii="Cambria Math" w:eastAsia="Calibri" w:hAnsi="Cambria Math"/>
+                  <w:sz w:val="22"/>
+                  <w:szCs w:val="22"/>
                 </w:rPr>
                 <m:t>t=</m:t>
               </m:r>
@@ -3116,6 +3806,8 @@
                     <w:rPr>
                       <w:rFonts w:ascii="Cambria Math" w:eastAsia="Calibri" w:hAnsi="Cambria Math"/>
                       <w:i/>
+                      <w:sz w:val="22"/>
+                      <w:szCs w:val="22"/>
                     </w:rPr>
                   </m:ctrlPr>
                 </m:sSubPr>
@@ -3123,6 +3815,8 @@
                   <m:r>
                     <w:rPr>
                       <w:rFonts w:ascii="Cambria Math" w:eastAsia="Calibri" w:hAnsi="Cambria Math"/>
+                      <w:sz w:val="22"/>
+                      <w:szCs w:val="22"/>
                     </w:rPr>
                     <m:t>T</m:t>
                   </m:r>
@@ -3131,6 +3825,8 @@
                   <m:r>
                     <w:rPr>
                       <w:rFonts w:ascii="Cambria Math" w:eastAsia="Calibri" w:hAnsi="Cambria Math"/>
+                      <w:sz w:val="22"/>
+                      <w:szCs w:val="22"/>
                     </w:rPr>
                     <m:t>-1</m:t>
                   </m:r>
@@ -3139,6 +3835,8 @@
               <m:r>
                 <w:rPr>
                   <w:rFonts w:ascii="Cambria Math" w:eastAsia="Calibri" w:hAnsi="Cambria Math"/>
+                  <w:sz w:val="22"/>
+                  <w:szCs w:val="22"/>
                 </w:rPr>
                 <m:t>,g∈G</m:t>
               </m:r>
@@ -3146,29 +3844,1325 @@
             <w:r>
               <w:rPr>
                 <w:rFonts w:eastAsia="Calibri"/>
-              </w:rPr>
-              <w:t xml:space="preserve"> </w:t>
-            </w:r>
-          </w:p>
-        </w:tc>
-        <w:tc>
-          <w:tcPr>
-            <w:tcW w:w="440" w:type="dxa"/>
+                <w:sz w:val="22"/>
+                <w:szCs w:val="22"/>
+              </w:rPr>
+              <w:t xml:space="preserve"> </w:t>
+            </w:r>
+          </w:p>
+        </w:tc>
+        <w:tc>
+          <w:tcPr>
+            <w:tcW w:w="415" w:type="dxa"/>
             <w:vAlign w:val="center"/>
           </w:tcPr>
           <w:p>
             <w:pPr>
               <w:spacing w:line="276" w:lineRule="auto"/>
               <w:jc w:val="right"/>
-            </w:pPr>
-            <w:r>
+              <w:rPr>
+                <w:sz w:val="22"/>
+                <w:szCs w:val="22"/>
+              </w:rPr>
+            </w:pPr>
+            <w:r>
+              <w:rPr>
+                <w:sz w:val="22"/>
+                <w:szCs w:val="22"/>
+              </w:rPr>
               <w:t>(1</w:t>
             </w:r>
             <w:r>
+              <w:rPr>
+                <w:sz w:val="22"/>
+                <w:szCs w:val="22"/>
+              </w:rPr>
               <w:t>2</w:t>
             </w:r>
             <w:r>
+              <w:rPr>
+                <w:sz w:val="22"/>
+                <w:szCs w:val="22"/>
+              </w:rPr>
               <w:t>)</w:t>
+            </w:r>
+          </w:p>
+        </w:tc>
+      </w:tr>
+      <w:tr>
+        <w:tc>
+          <w:tcPr>
+            <w:tcW w:w="6624" w:type="dxa"/>
+          </w:tcPr>
+          <w:p>
+            <w:pPr>
+              <w:spacing w:line="276" w:lineRule="auto"/>
+              <w:rPr>
+                <w:rFonts w:eastAsia="Calibri"/>
+                <w:sz w:val="22"/>
+                <w:szCs w:val="22"/>
+              </w:rPr>
+            </w:pPr>
+            <m:oMath>
+              <m:r>
+                <w:rPr>
+                  <w:rFonts w:ascii="Cambria Math" w:eastAsia="Calibri" w:hAnsi="Cambria Math"/>
+                  <w:sz w:val="22"/>
+                  <w:szCs w:val="22"/>
+                </w:rPr>
+                <m:t>R</m:t>
+              </m:r>
+              <m:sSub>
+                <m:sSubPr>
+                  <m:ctrlPr>
+                    <w:rPr>
+                      <w:rFonts w:ascii="Cambria Math" w:eastAsia="Calibri" w:hAnsi="Cambria Math"/>
+                      <w:i/>
+                      <w:sz w:val="22"/>
+                      <w:szCs w:val="22"/>
+                    </w:rPr>
+                  </m:ctrlPr>
+                </m:sSubPr>
+                <m:e>
+                  <m:r>
+                    <w:rPr>
+                      <w:rFonts w:ascii="Cambria Math" w:eastAsia="Calibri" w:hAnsi="Cambria Math"/>
+                      <w:sz w:val="22"/>
+                      <w:szCs w:val="22"/>
+                    </w:rPr>
+                    <m:t>P</m:t>
+                  </m:r>
+                </m:e>
+                <m:sub>
+                  <m:r>
+                    <w:rPr>
+                      <w:rFonts w:ascii="Cambria Math" w:eastAsia="Calibri" w:hAnsi="Cambria Math"/>
+                      <w:sz w:val="22"/>
+                      <w:szCs w:val="22"/>
+                    </w:rPr>
+                    <m:t>tg</m:t>
+                  </m:r>
+                </m:sub>
+              </m:sSub>
+              <m:r>
+                <w:rPr>
+                  <w:rFonts w:ascii="Cambria Math" w:eastAsia="Calibri" w:hAnsi="Cambria Math"/>
+                  <w:sz w:val="22"/>
+                  <w:szCs w:val="22"/>
+                </w:rPr>
+                <m:t>,O</m:t>
+              </m:r>
+              <m:sSub>
+                <m:sSubPr>
+                  <m:ctrlPr>
+                    <w:rPr>
+                      <w:rFonts w:ascii="Cambria Math" w:eastAsia="Calibri" w:hAnsi="Cambria Math"/>
+                      <w:i/>
+                      <w:sz w:val="22"/>
+                      <w:szCs w:val="22"/>
+                    </w:rPr>
+                  </m:ctrlPr>
+                </m:sSubPr>
+                <m:e>
+                  <m:r>
+                    <w:rPr>
+                      <w:rFonts w:ascii="Cambria Math" w:eastAsia="Calibri" w:hAnsi="Cambria Math"/>
+                      <w:sz w:val="22"/>
+                      <w:szCs w:val="22"/>
+                    </w:rPr>
+                    <m:t>P</m:t>
+                  </m:r>
+                </m:e>
+                <m:sub>
+                  <m:r>
+                    <w:rPr>
+                      <w:rFonts w:ascii="Cambria Math" w:eastAsia="Calibri" w:hAnsi="Cambria Math"/>
+                      <w:sz w:val="22"/>
+                      <w:szCs w:val="22"/>
+                    </w:rPr>
+                    <m:t>tg</m:t>
+                  </m:r>
+                </m:sub>
+              </m:sSub>
+              <m:r>
+                <w:rPr>
+                  <w:rFonts w:ascii="Cambria Math" w:eastAsia="Calibri" w:hAnsi="Cambria Math"/>
+                  <w:sz w:val="22"/>
+                  <w:szCs w:val="22"/>
+                </w:rPr>
+                <m:t>,P</m:t>
+              </m:r>
+              <m:sSub>
+                <m:sSubPr>
+                  <m:ctrlPr>
+                    <w:rPr>
+                      <w:rFonts w:ascii="Cambria Math" w:eastAsia="Calibri" w:hAnsi="Cambria Math"/>
+                      <w:i/>
+                      <w:sz w:val="22"/>
+                      <w:szCs w:val="22"/>
+                    </w:rPr>
+                  </m:ctrlPr>
+                </m:sSubPr>
+                <m:e>
+                  <m:r>
+                    <w:rPr>
+                      <w:rFonts w:ascii="Cambria Math" w:eastAsia="Calibri" w:hAnsi="Cambria Math"/>
+                      <w:sz w:val="22"/>
+                      <w:szCs w:val="22"/>
+                    </w:rPr>
+                    <m:t>I</m:t>
+                  </m:r>
+                </m:e>
+                <m:sub>
+                  <m:r>
+                    <w:rPr>
+                      <w:rFonts w:ascii="Cambria Math" w:eastAsia="Calibri" w:hAnsi="Cambria Math"/>
+                      <w:sz w:val="22"/>
+                      <w:szCs w:val="22"/>
+                    </w:rPr>
+                    <m:t>tg</m:t>
+                  </m:r>
+                </m:sub>
+              </m:sSub>
+              <m:r>
+                <w:rPr>
+                  <w:rFonts w:ascii="Cambria Math" w:eastAsia="Calibri" w:hAnsi="Cambria Math"/>
+                  <w:sz w:val="22"/>
+                  <w:szCs w:val="22"/>
+                </w:rPr>
+                <m:t>,P</m:t>
+              </m:r>
+              <m:sSub>
+                <m:sSubPr>
+                  <m:ctrlPr>
+                    <w:rPr>
+                      <w:rFonts w:ascii="Cambria Math" w:eastAsia="Calibri" w:hAnsi="Cambria Math"/>
+                      <w:i/>
+                      <w:sz w:val="22"/>
+                      <w:szCs w:val="22"/>
+                    </w:rPr>
+                  </m:ctrlPr>
+                </m:sSubPr>
+                <m:e>
+                  <m:r>
+                    <w:rPr>
+                      <w:rFonts w:ascii="Cambria Math" w:eastAsia="Calibri" w:hAnsi="Cambria Math"/>
+                      <w:sz w:val="22"/>
+                      <w:szCs w:val="22"/>
+                    </w:rPr>
+                    <m:t>D</m:t>
+                  </m:r>
+                </m:e>
+                <m:sub>
+                  <m:r>
+                    <w:rPr>
+                      <w:rFonts w:ascii="Cambria Math" w:eastAsia="Calibri" w:hAnsi="Cambria Math"/>
+                      <w:sz w:val="22"/>
+                      <w:szCs w:val="22"/>
+                    </w:rPr>
+                    <m:t>tg</m:t>
+                  </m:r>
+                </m:sub>
+              </m:sSub>
+              <m:r>
+                <w:rPr>
+                  <w:rFonts w:ascii="Cambria Math" w:eastAsia="Calibri" w:hAnsi="Cambria Math"/>
+                  <w:sz w:val="22"/>
+                  <w:szCs w:val="22"/>
+                </w:rPr>
+                <m:t>,I</m:t>
+              </m:r>
+              <m:sSub>
+                <m:sSubPr>
+                  <m:ctrlPr>
+                    <w:rPr>
+                      <w:rFonts w:ascii="Cambria Math" w:eastAsia="Calibri" w:hAnsi="Cambria Math"/>
+                      <w:i/>
+                      <w:sz w:val="22"/>
+                      <w:szCs w:val="22"/>
+                    </w:rPr>
+                  </m:ctrlPr>
+                </m:sSubPr>
+                <m:e>
+                  <m:r>
+                    <w:rPr>
+                      <w:rFonts w:ascii="Cambria Math" w:eastAsia="Calibri" w:hAnsi="Cambria Math"/>
+                      <w:sz w:val="22"/>
+                      <w:szCs w:val="22"/>
+                    </w:rPr>
+                    <m:t>L</m:t>
+                  </m:r>
+                </m:e>
+                <m:sub>
+                  <m:r>
+                    <w:rPr>
+                      <w:rFonts w:ascii="Cambria Math" w:eastAsia="Calibri" w:hAnsi="Cambria Math"/>
+                      <w:sz w:val="22"/>
+                      <w:szCs w:val="22"/>
+                    </w:rPr>
+                    <m:t>tg</m:t>
+                  </m:r>
+                </m:sub>
+              </m:sSub>
+              <m:r>
+                <w:rPr>
+                  <w:rFonts w:ascii="Cambria Math" w:eastAsia="Calibri" w:hAnsi="Cambria Math"/>
+                  <w:sz w:val="22"/>
+                  <w:szCs w:val="22"/>
+                </w:rPr>
+                <m:t>,I</m:t>
+              </m:r>
+              <m:sSub>
+                <m:sSubPr>
+                  <m:ctrlPr>
+                    <w:rPr>
+                      <w:rFonts w:ascii="Cambria Math" w:eastAsia="Calibri" w:hAnsi="Cambria Math"/>
+                      <w:i/>
+                      <w:sz w:val="22"/>
+                      <w:szCs w:val="22"/>
+                    </w:rPr>
+                  </m:ctrlPr>
+                </m:sSubPr>
+                <m:e>
+                  <m:r>
+                    <w:rPr>
+                      <w:rFonts w:ascii="Cambria Math" w:eastAsia="Calibri" w:hAnsi="Cambria Math"/>
+                      <w:sz w:val="22"/>
+                      <w:szCs w:val="22"/>
+                    </w:rPr>
+                    <m:t>S</m:t>
+                  </m:r>
+                </m:e>
+                <m:sub>
+                  <m:r>
+                    <w:rPr>
+                      <w:rFonts w:ascii="Cambria Math" w:eastAsia="Calibri" w:hAnsi="Cambria Math"/>
+                      <w:sz w:val="22"/>
+                      <w:szCs w:val="22"/>
+                    </w:rPr>
+                    <m:t>tg</m:t>
+                  </m:r>
+                </m:sub>
+              </m:sSub>
+              <m:r>
+                <w:rPr>
+                  <w:rFonts w:ascii="Cambria Math" w:eastAsia="Calibri" w:hAnsi="Cambria Math"/>
+                  <w:sz w:val="22"/>
+                  <w:szCs w:val="22"/>
+                </w:rPr>
+                <m:t>,I</m:t>
+              </m:r>
+              <m:sSub>
+                <m:sSubPr>
+                  <m:ctrlPr>
+                    <w:rPr>
+                      <w:rFonts w:ascii="Cambria Math" w:eastAsia="Calibri" w:hAnsi="Cambria Math"/>
+                      <w:i/>
+                      <w:sz w:val="22"/>
+                      <w:szCs w:val="22"/>
+                    </w:rPr>
+                  </m:ctrlPr>
+                </m:sSubPr>
+                <m:e>
+                  <m:r>
+                    <w:rPr>
+                      <w:rFonts w:ascii="Cambria Math" w:eastAsia="Calibri" w:hAnsi="Cambria Math"/>
+                      <w:sz w:val="22"/>
+                      <w:szCs w:val="22"/>
+                    </w:rPr>
+                    <m:t>G</m:t>
+                  </m:r>
+                </m:e>
+                <m:sub>
+                  <m:r>
+                    <w:rPr>
+                      <w:rFonts w:ascii="Cambria Math" w:eastAsia="Calibri" w:hAnsi="Cambria Math"/>
+                      <w:sz w:val="22"/>
+                      <w:szCs w:val="22"/>
+                    </w:rPr>
+                    <m:t>tg</m:t>
+                  </m:r>
+                </m:sub>
+              </m:sSub>
+              <m:r>
+                <w:rPr>
+                  <w:rFonts w:ascii="Cambria Math" w:eastAsia="Calibri" w:hAnsi="Cambria Math"/>
+                  <w:sz w:val="22"/>
+                  <w:szCs w:val="22"/>
+                </w:rPr>
+                <m:t>≥0</m:t>
+              </m:r>
+            </m:oMath>
+            <w:r>
+              <w:rPr>
+                <w:rFonts w:eastAsia="Calibri"/>
+                <w:sz w:val="22"/>
+                <w:szCs w:val="22"/>
+              </w:rPr>
+              <w:t xml:space="preserve"> </w:t>
+            </w:r>
+          </w:p>
+        </w:tc>
+        <w:tc>
+          <w:tcPr>
+            <w:tcW w:w="2321" w:type="dxa"/>
+            <w:vAlign w:val="center"/>
+          </w:tcPr>
+          <w:p>
+            <w:pPr>
+              <w:spacing w:line="276" w:lineRule="auto"/>
+              <w:rPr>
+                <w:rFonts w:eastAsia="Calibri"/>
+                <w:sz w:val="22"/>
+                <w:szCs w:val="22"/>
+              </w:rPr>
+            </w:pPr>
+            <m:oMath>
+              <m:r>
+                <w:rPr>
+                  <w:rFonts w:ascii="Cambria Math" w:eastAsia="Calibri" w:hAnsi="Cambria Math"/>
+                  <w:sz w:val="22"/>
+                  <w:szCs w:val="22"/>
+                </w:rPr>
+                <m:t>t∈T,g∈G</m:t>
+              </m:r>
+            </m:oMath>
+            <w:r>
+              <w:rPr>
+                <w:rFonts w:eastAsia="Calibri"/>
+                <w:sz w:val="22"/>
+                <w:szCs w:val="22"/>
+              </w:rPr>
+              <w:t xml:space="preserve"> </w:t>
+            </w:r>
+          </w:p>
+        </w:tc>
+        <w:tc>
+          <w:tcPr>
+            <w:tcW w:w="415" w:type="dxa"/>
+            <w:vAlign w:val="center"/>
+          </w:tcPr>
+          <w:p>
+            <w:pPr>
+              <w:spacing w:line="276" w:lineRule="auto"/>
+              <w:jc w:val="right"/>
+              <w:rPr>
+                <w:sz w:val="22"/>
+                <w:szCs w:val="22"/>
+              </w:rPr>
+            </w:pPr>
+            <w:r>
+              <w:rPr>
+                <w:sz w:val="22"/>
+                <w:szCs w:val="22"/>
+              </w:rPr>
+              <w:t>(13)</w:t>
+            </w:r>
+          </w:p>
+        </w:tc>
+      </w:tr>
+      <w:tr>
+        <w:tc>
+          <w:tcPr>
+            <w:tcW w:w="6624" w:type="dxa"/>
+          </w:tcPr>
+          <w:p>
+            <w:pPr>
+              <w:spacing w:line="276" w:lineRule="auto"/>
+              <w:rPr>
+                <w:rFonts w:eastAsia="Calibri"/>
+                <w:sz w:val="22"/>
+                <w:szCs w:val="22"/>
+              </w:rPr>
+            </w:pPr>
+            <m:oMath>
+              <m:r>
+                <w:rPr>
+                  <w:rFonts w:ascii="Cambria Math" w:eastAsia="Calibri" w:hAnsi="Cambria Math"/>
+                  <w:sz w:val="22"/>
+                  <w:szCs w:val="22"/>
+                </w:rPr>
+                <m:t>T</m:t>
+              </m:r>
+              <m:sSub>
+                <m:sSubPr>
+                  <m:ctrlPr>
+                    <w:rPr>
+                      <w:rFonts w:ascii="Cambria Math" w:eastAsia="Calibri" w:hAnsi="Cambria Math"/>
+                      <w:i/>
+                      <w:sz w:val="22"/>
+                      <w:szCs w:val="22"/>
+                    </w:rPr>
+                  </m:ctrlPr>
+                </m:sSubPr>
+                <m:e>
+                  <m:r>
+                    <w:rPr>
+                      <w:rFonts w:ascii="Cambria Math" w:eastAsia="Calibri" w:hAnsi="Cambria Math"/>
+                      <w:sz w:val="22"/>
+                      <w:szCs w:val="22"/>
+                    </w:rPr>
+                    <m:t>W</m:t>
+                  </m:r>
+                </m:e>
+                <m:sub>
+                  <m:r>
+                    <w:rPr>
+                      <w:rFonts w:ascii="Cambria Math" w:eastAsia="Calibri" w:hAnsi="Cambria Math"/>
+                      <w:sz w:val="22"/>
+                      <w:szCs w:val="22"/>
+                    </w:rPr>
+                    <m:t>t</m:t>
+                  </m:r>
+                </m:sub>
+              </m:sSub>
+              <m:r>
+                <w:rPr>
+                  <w:rFonts w:ascii="Cambria Math" w:eastAsia="Calibri" w:hAnsi="Cambria Math"/>
+                  <w:sz w:val="22"/>
+                  <w:szCs w:val="22"/>
+                </w:rPr>
+                <m:t>,</m:t>
+              </m:r>
+              <m:r>
+                <w:rPr>
+                  <w:rFonts w:ascii="Cambria Math" w:eastAsia="Calibri" w:hAnsi="Cambria Math"/>
+                  <w:sz w:val="22"/>
+                  <w:szCs w:val="22"/>
+                </w:rPr>
+                <m:t>O</m:t>
+              </m:r>
+              <m:sSub>
+                <m:sSubPr>
+                  <m:ctrlPr>
+                    <w:rPr>
+                      <w:rFonts w:ascii="Cambria Math" w:eastAsia="Calibri" w:hAnsi="Cambria Math"/>
+                      <w:i/>
+                      <w:sz w:val="22"/>
+                      <w:szCs w:val="22"/>
+                    </w:rPr>
+                  </m:ctrlPr>
+                </m:sSubPr>
+                <m:e>
+                  <m:r>
+                    <w:rPr>
+                      <w:rFonts w:ascii="Cambria Math" w:eastAsia="Calibri" w:hAnsi="Cambria Math"/>
+                      <w:sz w:val="22"/>
+                      <w:szCs w:val="22"/>
+                    </w:rPr>
+                    <m:t>W</m:t>
+                  </m:r>
+                </m:e>
+                <m:sub>
+                  <m:r>
+                    <w:rPr>
+                      <w:rFonts w:ascii="Cambria Math" w:eastAsia="Calibri" w:hAnsi="Cambria Math"/>
+                      <w:sz w:val="22"/>
+                      <w:szCs w:val="22"/>
+                    </w:rPr>
+                    <m:t>t</m:t>
+                  </m:r>
+                </m:sub>
+              </m:sSub>
+              <m:r>
+                <w:rPr>
+                  <w:rFonts w:ascii="Cambria Math" w:eastAsia="Calibri" w:hAnsi="Cambria Math"/>
+                  <w:sz w:val="22"/>
+                  <w:szCs w:val="22"/>
+                </w:rPr>
+                <m:t>,H</m:t>
+              </m:r>
+              <m:sSub>
+                <m:sSubPr>
+                  <m:ctrlPr>
+                    <w:rPr>
+                      <w:rFonts w:ascii="Cambria Math" w:eastAsia="Calibri" w:hAnsi="Cambria Math"/>
+                      <w:i/>
+                      <w:sz w:val="22"/>
+                      <w:szCs w:val="22"/>
+                    </w:rPr>
+                  </m:ctrlPr>
+                </m:sSubPr>
+                <m:e>
+                  <m:r>
+                    <w:rPr>
+                      <w:rFonts w:ascii="Cambria Math" w:eastAsia="Calibri" w:hAnsi="Cambria Math"/>
+                      <w:sz w:val="22"/>
+                      <w:szCs w:val="22"/>
+                    </w:rPr>
+                    <m:t>W</m:t>
+                  </m:r>
+                </m:e>
+                <m:sub>
+                  <m:r>
+                    <w:rPr>
+                      <w:rFonts w:ascii="Cambria Math" w:eastAsia="Calibri" w:hAnsi="Cambria Math"/>
+                      <w:sz w:val="22"/>
+                      <w:szCs w:val="22"/>
+                    </w:rPr>
+                    <m:t>t</m:t>
+                  </m:r>
+                </m:sub>
+              </m:sSub>
+              <m:r>
+                <w:rPr>
+                  <w:rFonts w:ascii="Cambria Math" w:eastAsia="Calibri" w:hAnsi="Cambria Math"/>
+                  <w:sz w:val="22"/>
+                  <w:szCs w:val="22"/>
+                </w:rPr>
+                <m:t>,F</m:t>
+              </m:r>
+              <m:sSub>
+                <m:sSubPr>
+                  <m:ctrlPr>
+                    <w:rPr>
+                      <w:rFonts w:ascii="Cambria Math" w:eastAsia="Calibri" w:hAnsi="Cambria Math"/>
+                      <w:i/>
+                      <w:sz w:val="22"/>
+                      <w:szCs w:val="22"/>
+                    </w:rPr>
+                  </m:ctrlPr>
+                </m:sSubPr>
+                <m:e>
+                  <m:r>
+                    <w:rPr>
+                      <w:rFonts w:ascii="Cambria Math" w:eastAsia="Calibri" w:hAnsi="Cambria Math"/>
+                      <w:sz w:val="22"/>
+                      <w:szCs w:val="22"/>
+                    </w:rPr>
+                    <m:t>W</m:t>
+                  </m:r>
+                </m:e>
+                <m:sub>
+                  <m:r>
+                    <w:rPr>
+                      <w:rFonts w:ascii="Cambria Math" w:eastAsia="Calibri" w:hAnsi="Cambria Math"/>
+                      <w:sz w:val="22"/>
+                      <w:szCs w:val="22"/>
+                    </w:rPr>
+                    <m:t>t</m:t>
+                  </m:r>
+                </m:sub>
+              </m:sSub>
+              <m:r>
+                <w:rPr>
+                  <w:rFonts w:ascii="Cambria Math" w:eastAsia="Calibri" w:hAnsi="Cambria Math"/>
+                  <w:sz w:val="22"/>
+                  <w:szCs w:val="22"/>
+                </w:rPr>
+                <m:t>≥0</m:t>
+              </m:r>
+            </m:oMath>
+            <w:r>
+              <w:rPr>
+                <w:rFonts w:eastAsia="Calibri"/>
+                <w:sz w:val="22"/>
+                <w:szCs w:val="22"/>
+              </w:rPr>
+              <w:t xml:space="preserve"> </w:t>
+            </w:r>
+          </w:p>
+        </w:tc>
+        <w:tc>
+          <w:tcPr>
+            <w:tcW w:w="2321" w:type="dxa"/>
+            <w:vAlign w:val="center"/>
+          </w:tcPr>
+          <w:p>
+            <w:pPr>
+              <w:spacing w:line="276" w:lineRule="auto"/>
+              <w:rPr>
+                <w:rFonts w:eastAsia="Calibri"/>
+                <w:sz w:val="22"/>
+                <w:szCs w:val="22"/>
+              </w:rPr>
+            </w:pPr>
+            <m:oMath>
+              <m:r>
+                <w:rPr>
+                  <w:rFonts w:ascii="Cambria Math" w:eastAsia="Calibri" w:hAnsi="Cambria Math"/>
+                  <w:sz w:val="22"/>
+                  <w:szCs w:val="22"/>
+                </w:rPr>
+                <m:t>t∈T</m:t>
+              </m:r>
+            </m:oMath>
+            <w:r>
+              <w:rPr>
+                <w:rFonts w:eastAsia="Calibri"/>
+                <w:sz w:val="22"/>
+                <w:szCs w:val="22"/>
+              </w:rPr>
+              <w:t xml:space="preserve"> </w:t>
+            </w:r>
+          </w:p>
+        </w:tc>
+        <w:tc>
+          <w:tcPr>
+            <w:tcW w:w="415" w:type="dxa"/>
+            <w:vAlign w:val="center"/>
+          </w:tcPr>
+          <w:p>
+            <w:pPr>
+              <w:spacing w:line="276" w:lineRule="auto"/>
+              <w:jc w:val="right"/>
+              <w:rPr>
+                <w:sz w:val="22"/>
+                <w:szCs w:val="22"/>
+              </w:rPr>
+            </w:pPr>
+            <w:r>
+              <w:rPr>
+                <w:sz w:val="22"/>
+                <w:szCs w:val="22"/>
+              </w:rPr>
+              <w:t>(14)</w:t>
+            </w:r>
+          </w:p>
+        </w:tc>
+      </w:tr>
+      <w:tr>
+        <w:tc>
+          <w:tcPr>
+            <w:tcW w:w="6624" w:type="dxa"/>
+          </w:tcPr>
+          <w:p>
+            <w:pPr>
+              <w:spacing w:line="276" w:lineRule="auto"/>
+              <w:rPr>
+                <w:rFonts w:eastAsia="Calibri"/>
+                <w:sz w:val="22"/>
+                <w:szCs w:val="22"/>
+              </w:rPr>
+            </w:pPr>
+            <m:oMath>
+              <m:r>
+                <w:rPr>
+                  <w:rFonts w:ascii="Cambria Math" w:eastAsia="Calibri" w:hAnsi="Cambria Math"/>
+                  <w:sz w:val="22"/>
+                  <w:szCs w:val="22"/>
+                </w:rPr>
+                <m:t>R</m:t>
+              </m:r>
+              <m:sSub>
+                <m:sSubPr>
+                  <m:ctrlPr>
+                    <w:rPr>
+                      <w:rFonts w:ascii="Cambria Math" w:eastAsia="Calibri" w:hAnsi="Cambria Math"/>
+                      <w:i/>
+                      <w:sz w:val="22"/>
+                      <w:szCs w:val="22"/>
+                    </w:rPr>
+                  </m:ctrlPr>
+                </m:sSubPr>
+                <m:e>
+                  <m:r>
+                    <w:rPr>
+                      <w:rFonts w:ascii="Cambria Math" w:eastAsia="Calibri" w:hAnsi="Cambria Math"/>
+                      <w:sz w:val="22"/>
+                      <w:szCs w:val="22"/>
+                    </w:rPr>
+                    <m:t>P</m:t>
+                  </m:r>
+                </m:e>
+                <m:sub>
+                  <m:r>
+                    <w:rPr>
+                      <w:rFonts w:ascii="Cambria Math" w:eastAsia="Calibri" w:hAnsi="Cambria Math"/>
+                      <w:sz w:val="22"/>
+                      <w:szCs w:val="22"/>
+                    </w:rPr>
+                    <m:t>tg</m:t>
+                  </m:r>
+                </m:sub>
+              </m:sSub>
+              <m:r>
+                <w:rPr>
+                  <w:rFonts w:ascii="Cambria Math" w:eastAsia="Calibri" w:hAnsi="Cambria Math"/>
+                  <w:sz w:val="22"/>
+                  <w:szCs w:val="22"/>
+                </w:rPr>
+                <m:t>,O</m:t>
+              </m:r>
+              <m:sSub>
+                <m:sSubPr>
+                  <m:ctrlPr>
+                    <w:rPr>
+                      <w:rFonts w:ascii="Cambria Math" w:eastAsia="Calibri" w:hAnsi="Cambria Math"/>
+                      <w:i/>
+                      <w:sz w:val="22"/>
+                      <w:szCs w:val="22"/>
+                    </w:rPr>
+                  </m:ctrlPr>
+                </m:sSubPr>
+                <m:e>
+                  <m:r>
+                    <w:rPr>
+                      <w:rFonts w:ascii="Cambria Math" w:eastAsia="Calibri" w:hAnsi="Cambria Math"/>
+                      <w:sz w:val="22"/>
+                      <w:szCs w:val="22"/>
+                    </w:rPr>
+                    <m:t>P</m:t>
+                  </m:r>
+                </m:e>
+                <m:sub>
+                  <m:r>
+                    <w:rPr>
+                      <w:rFonts w:ascii="Cambria Math" w:eastAsia="Calibri" w:hAnsi="Cambria Math"/>
+                      <w:sz w:val="22"/>
+                      <w:szCs w:val="22"/>
+                    </w:rPr>
+                    <m:t>tg</m:t>
+                  </m:r>
+                </m:sub>
+              </m:sSub>
+              <m:r>
+                <w:rPr>
+                  <w:rFonts w:ascii="Cambria Math" w:eastAsia="Calibri" w:hAnsi="Cambria Math"/>
+                  <w:sz w:val="22"/>
+                  <w:szCs w:val="22"/>
+                </w:rPr>
+                <m:t>,P</m:t>
+              </m:r>
+              <m:sSub>
+                <m:sSubPr>
+                  <m:ctrlPr>
+                    <w:rPr>
+                      <w:rFonts w:ascii="Cambria Math" w:eastAsia="Calibri" w:hAnsi="Cambria Math"/>
+                      <w:i/>
+                      <w:sz w:val="22"/>
+                      <w:szCs w:val="22"/>
+                    </w:rPr>
+                  </m:ctrlPr>
+                </m:sSubPr>
+                <m:e>
+                  <m:r>
+                    <w:rPr>
+                      <w:rFonts w:ascii="Cambria Math" w:eastAsia="Calibri" w:hAnsi="Cambria Math"/>
+                      <w:sz w:val="22"/>
+                      <w:szCs w:val="22"/>
+                    </w:rPr>
+                    <m:t>I</m:t>
+                  </m:r>
+                </m:e>
+                <m:sub>
+                  <m:r>
+                    <w:rPr>
+                      <w:rFonts w:ascii="Cambria Math" w:eastAsia="Calibri" w:hAnsi="Cambria Math"/>
+                      <w:sz w:val="22"/>
+                      <w:szCs w:val="22"/>
+                    </w:rPr>
+                    <m:t>tg</m:t>
+                  </m:r>
+                </m:sub>
+              </m:sSub>
+              <m:r>
+                <w:rPr>
+                  <w:rFonts w:ascii="Cambria Math" w:eastAsia="Calibri" w:hAnsi="Cambria Math"/>
+                  <w:sz w:val="22"/>
+                  <w:szCs w:val="22"/>
+                </w:rPr>
+                <m:t>,P</m:t>
+              </m:r>
+              <m:sSub>
+                <m:sSubPr>
+                  <m:ctrlPr>
+                    <w:rPr>
+                      <w:rFonts w:ascii="Cambria Math" w:eastAsia="Calibri" w:hAnsi="Cambria Math"/>
+                      <w:i/>
+                      <w:sz w:val="22"/>
+                      <w:szCs w:val="22"/>
+                    </w:rPr>
+                  </m:ctrlPr>
+                </m:sSubPr>
+                <m:e>
+                  <m:r>
+                    <w:rPr>
+                      <w:rFonts w:ascii="Cambria Math" w:eastAsia="Calibri" w:hAnsi="Cambria Math"/>
+                      <w:sz w:val="22"/>
+                      <w:szCs w:val="22"/>
+                    </w:rPr>
+                    <m:t>D</m:t>
+                  </m:r>
+                </m:e>
+                <m:sub>
+                  <m:r>
+                    <w:rPr>
+                      <w:rFonts w:ascii="Cambria Math" w:eastAsia="Calibri" w:hAnsi="Cambria Math"/>
+                      <w:sz w:val="22"/>
+                      <w:szCs w:val="22"/>
+                    </w:rPr>
+                    <m:t>tg</m:t>
+                  </m:r>
+                </m:sub>
+              </m:sSub>
+              <m:r>
+                <w:rPr>
+                  <w:rFonts w:ascii="Cambria Math" w:eastAsia="Calibri" w:hAnsi="Cambria Math"/>
+                  <w:sz w:val="22"/>
+                  <w:szCs w:val="22"/>
+                </w:rPr>
+                <m:t>,I</m:t>
+              </m:r>
+              <m:sSub>
+                <m:sSubPr>
+                  <m:ctrlPr>
+                    <w:rPr>
+                      <w:rFonts w:ascii="Cambria Math" w:eastAsia="Calibri" w:hAnsi="Cambria Math"/>
+                      <w:i/>
+                      <w:sz w:val="22"/>
+                      <w:szCs w:val="22"/>
+                    </w:rPr>
+                  </m:ctrlPr>
+                </m:sSubPr>
+                <m:e>
+                  <m:r>
+                    <w:rPr>
+                      <w:rFonts w:ascii="Cambria Math" w:eastAsia="Calibri" w:hAnsi="Cambria Math"/>
+                      <w:sz w:val="22"/>
+                      <w:szCs w:val="22"/>
+                    </w:rPr>
+                    <m:t>L</m:t>
+                  </m:r>
+                </m:e>
+                <m:sub>
+                  <m:r>
+                    <w:rPr>
+                      <w:rFonts w:ascii="Cambria Math" w:eastAsia="Calibri" w:hAnsi="Cambria Math"/>
+                      <w:sz w:val="22"/>
+                      <w:szCs w:val="22"/>
+                    </w:rPr>
+                    <m:t>tg</m:t>
+                  </m:r>
+                </m:sub>
+              </m:sSub>
+              <m:r>
+                <w:rPr>
+                  <w:rFonts w:ascii="Cambria Math" w:eastAsia="Calibri" w:hAnsi="Cambria Math"/>
+                  <w:sz w:val="22"/>
+                  <w:szCs w:val="22"/>
+                </w:rPr>
+                <m:t>,I</m:t>
+              </m:r>
+              <m:sSub>
+                <m:sSubPr>
+                  <m:ctrlPr>
+                    <w:rPr>
+                      <w:rFonts w:ascii="Cambria Math" w:eastAsia="Calibri" w:hAnsi="Cambria Math"/>
+                      <w:i/>
+                      <w:sz w:val="22"/>
+                      <w:szCs w:val="22"/>
+                    </w:rPr>
+                  </m:ctrlPr>
+                </m:sSubPr>
+                <m:e>
+                  <m:r>
+                    <w:rPr>
+                      <w:rFonts w:ascii="Cambria Math" w:eastAsia="Calibri" w:hAnsi="Cambria Math"/>
+                      <w:sz w:val="22"/>
+                      <w:szCs w:val="22"/>
+                    </w:rPr>
+                    <m:t>S</m:t>
+                  </m:r>
+                </m:e>
+                <m:sub>
+                  <m:r>
+                    <w:rPr>
+                      <w:rFonts w:ascii="Cambria Math" w:eastAsia="Calibri" w:hAnsi="Cambria Math"/>
+                      <w:sz w:val="22"/>
+                      <w:szCs w:val="22"/>
+                    </w:rPr>
+                    <m:t>tg</m:t>
+                  </m:r>
+                </m:sub>
+              </m:sSub>
+              <m:r>
+                <w:rPr>
+                  <w:rFonts w:ascii="Cambria Math" w:eastAsia="Calibri" w:hAnsi="Cambria Math"/>
+                  <w:sz w:val="22"/>
+                  <w:szCs w:val="22"/>
+                </w:rPr>
+                <m:t>,I</m:t>
+              </m:r>
+              <m:sSub>
+                <m:sSubPr>
+                  <m:ctrlPr>
+                    <w:rPr>
+                      <w:rFonts w:ascii="Cambria Math" w:eastAsia="Calibri" w:hAnsi="Cambria Math"/>
+                      <w:i/>
+                      <w:sz w:val="22"/>
+                      <w:szCs w:val="22"/>
+                    </w:rPr>
+                  </m:ctrlPr>
+                </m:sSubPr>
+                <m:e>
+                  <m:r>
+                    <w:rPr>
+                      <w:rFonts w:ascii="Cambria Math" w:eastAsia="Calibri" w:hAnsi="Cambria Math"/>
+                      <w:sz w:val="22"/>
+                      <w:szCs w:val="22"/>
+                    </w:rPr>
+                    <m:t>G</m:t>
+                  </m:r>
+                </m:e>
+                <m:sub>
+                  <m:r>
+                    <w:rPr>
+                      <w:rFonts w:ascii="Cambria Math" w:eastAsia="Calibri" w:hAnsi="Cambria Math"/>
+                      <w:sz w:val="22"/>
+                      <w:szCs w:val="22"/>
+                    </w:rPr>
+                    <m:t>tg</m:t>
+                  </m:r>
+                </m:sub>
+              </m:sSub>
+              <m:r>
+                <m:rPr>
+                  <m:scr m:val="double-struck"/>
+                </m:rPr>
+                <w:rPr>
+                  <w:rFonts w:ascii="Cambria Math" w:eastAsia="Calibri" w:hAnsi="Cambria Math"/>
+                  <w:sz w:val="22"/>
+                  <w:szCs w:val="22"/>
+                </w:rPr>
+                <m:t>∈Z</m:t>
+              </m:r>
+            </m:oMath>
+            <w:r>
+              <w:rPr>
+                <w:rFonts w:eastAsia="Calibri"/>
+                <w:sz w:val="22"/>
+                <w:szCs w:val="22"/>
+              </w:rPr>
+              <w:t xml:space="preserve"> </w:t>
+            </w:r>
+          </w:p>
+        </w:tc>
+        <w:tc>
+          <w:tcPr>
+            <w:tcW w:w="2321" w:type="dxa"/>
+            <w:vAlign w:val="center"/>
+          </w:tcPr>
+          <w:p>
+            <w:pPr>
+              <w:spacing w:line="276" w:lineRule="auto"/>
+              <w:rPr>
+                <w:rFonts w:eastAsia="Calibri"/>
+                <w:sz w:val="22"/>
+                <w:szCs w:val="22"/>
+              </w:rPr>
+            </w:pPr>
+            <m:oMath>
+              <m:r>
+                <w:rPr>
+                  <w:rFonts w:ascii="Cambria Math" w:eastAsia="Calibri" w:hAnsi="Cambria Math"/>
+                  <w:sz w:val="22"/>
+                  <w:szCs w:val="22"/>
+                </w:rPr>
+                <m:t>t∈T,g∈G</m:t>
+              </m:r>
+            </m:oMath>
+            <w:r>
+              <w:rPr>
+                <w:rFonts w:eastAsia="Calibri"/>
+                <w:sz w:val="22"/>
+                <w:szCs w:val="22"/>
+              </w:rPr>
+              <w:t xml:space="preserve"> </w:t>
+            </w:r>
+          </w:p>
+        </w:tc>
+        <w:tc>
+          <w:tcPr>
+            <w:tcW w:w="415" w:type="dxa"/>
+            <w:vAlign w:val="center"/>
+          </w:tcPr>
+          <w:p>
+            <w:pPr>
+              <w:spacing w:line="276" w:lineRule="auto"/>
+              <w:jc w:val="right"/>
+              <w:rPr>
+                <w:sz w:val="22"/>
+                <w:szCs w:val="22"/>
+              </w:rPr>
+            </w:pPr>
+            <w:r>
+              <w:rPr>
+                <w:sz w:val="22"/>
+                <w:szCs w:val="22"/>
+              </w:rPr>
+              <w:t>(15)</w:t>
+            </w:r>
+          </w:p>
+        </w:tc>
+      </w:tr>
+      <w:tr>
+        <w:tc>
+          <w:tcPr>
+            <w:tcW w:w="6624" w:type="dxa"/>
+          </w:tcPr>
+          <w:p>
+            <w:pPr>
+              <w:spacing w:line="276" w:lineRule="auto"/>
+              <w:rPr>
+                <w:rFonts w:eastAsia="Calibri"/>
+                <w:sz w:val="22"/>
+                <w:szCs w:val="22"/>
+              </w:rPr>
+            </w:pPr>
+            <m:oMath>
+              <m:r>
+                <w:rPr>
+                  <w:rFonts w:ascii="Cambria Math" w:eastAsia="Calibri" w:hAnsi="Cambria Math"/>
+                  <w:sz w:val="22"/>
+                  <w:szCs w:val="22"/>
+                </w:rPr>
+                <m:t>T</m:t>
+              </m:r>
+              <m:sSub>
+                <m:sSubPr>
+                  <m:ctrlPr>
+                    <w:rPr>
+                      <w:rFonts w:ascii="Cambria Math" w:eastAsia="Calibri" w:hAnsi="Cambria Math"/>
+                      <w:i/>
+                      <w:sz w:val="22"/>
+                      <w:szCs w:val="22"/>
+                    </w:rPr>
+                  </m:ctrlPr>
+                </m:sSubPr>
+                <m:e>
+                  <m:r>
+                    <w:rPr>
+                      <w:rFonts w:ascii="Cambria Math" w:eastAsia="Calibri" w:hAnsi="Cambria Math"/>
+                      <w:sz w:val="22"/>
+                      <w:szCs w:val="22"/>
+                    </w:rPr>
+                    <m:t>W</m:t>
+                  </m:r>
+                </m:e>
+                <m:sub>
+                  <m:r>
+                    <w:rPr>
+                      <w:rFonts w:ascii="Cambria Math" w:eastAsia="Calibri" w:hAnsi="Cambria Math"/>
+                      <w:sz w:val="22"/>
+                      <w:szCs w:val="22"/>
+                    </w:rPr>
+                    <m:t>t</m:t>
+                  </m:r>
+                </m:sub>
+              </m:sSub>
+              <m:r>
+                <w:rPr>
+                  <w:rFonts w:ascii="Cambria Math" w:eastAsia="Calibri" w:hAnsi="Cambria Math"/>
+                  <w:sz w:val="22"/>
+                  <w:szCs w:val="22"/>
+                </w:rPr>
+                <m:t>,</m:t>
+              </m:r>
+              <m:r>
+                <w:rPr>
+                  <w:rFonts w:ascii="Cambria Math" w:eastAsia="Calibri" w:hAnsi="Cambria Math"/>
+                  <w:sz w:val="22"/>
+                  <w:szCs w:val="22"/>
+                </w:rPr>
+                <m:t>O</m:t>
+              </m:r>
+              <m:sSub>
+                <m:sSubPr>
+                  <m:ctrlPr>
+                    <w:rPr>
+                      <w:rFonts w:ascii="Cambria Math" w:eastAsia="Calibri" w:hAnsi="Cambria Math"/>
+                      <w:i/>
+                      <w:sz w:val="22"/>
+                      <w:szCs w:val="22"/>
+                    </w:rPr>
+                  </m:ctrlPr>
+                </m:sSubPr>
+                <m:e>
+                  <m:r>
+                    <w:rPr>
+                      <w:rFonts w:ascii="Cambria Math" w:eastAsia="Calibri" w:hAnsi="Cambria Math"/>
+                      <w:sz w:val="22"/>
+                      <w:szCs w:val="22"/>
+                    </w:rPr>
+                    <m:t>W</m:t>
+                  </m:r>
+                </m:e>
+                <m:sub>
+                  <m:r>
+                    <w:rPr>
+                      <w:rFonts w:ascii="Cambria Math" w:eastAsia="Calibri" w:hAnsi="Cambria Math"/>
+                      <w:sz w:val="22"/>
+                      <w:szCs w:val="22"/>
+                    </w:rPr>
+                    <m:t>t</m:t>
+                  </m:r>
+                </m:sub>
+              </m:sSub>
+              <m:r>
+                <w:rPr>
+                  <w:rFonts w:ascii="Cambria Math" w:eastAsia="Calibri" w:hAnsi="Cambria Math"/>
+                  <w:sz w:val="22"/>
+                  <w:szCs w:val="22"/>
+                </w:rPr>
+                <m:t>,H</m:t>
+              </m:r>
+              <m:sSub>
+                <m:sSubPr>
+                  <m:ctrlPr>
+                    <w:rPr>
+                      <w:rFonts w:ascii="Cambria Math" w:eastAsia="Calibri" w:hAnsi="Cambria Math"/>
+                      <w:i/>
+                      <w:sz w:val="22"/>
+                      <w:szCs w:val="22"/>
+                    </w:rPr>
+                  </m:ctrlPr>
+                </m:sSubPr>
+                <m:e>
+                  <m:r>
+                    <w:rPr>
+                      <w:rFonts w:ascii="Cambria Math" w:eastAsia="Calibri" w:hAnsi="Cambria Math"/>
+                      <w:sz w:val="22"/>
+                      <w:szCs w:val="22"/>
+                    </w:rPr>
+                    <m:t>W</m:t>
+                  </m:r>
+                </m:e>
+                <m:sub>
+                  <m:r>
+                    <w:rPr>
+                      <w:rFonts w:ascii="Cambria Math" w:eastAsia="Calibri" w:hAnsi="Cambria Math"/>
+                      <w:sz w:val="22"/>
+                      <w:szCs w:val="22"/>
+                    </w:rPr>
+                    <m:t>t</m:t>
+                  </m:r>
+                </m:sub>
+              </m:sSub>
+              <m:r>
+                <w:rPr>
+                  <w:rFonts w:ascii="Cambria Math" w:eastAsia="Calibri" w:hAnsi="Cambria Math"/>
+                  <w:sz w:val="22"/>
+                  <w:szCs w:val="22"/>
+                </w:rPr>
+                <m:t>,F</m:t>
+              </m:r>
+              <m:sSub>
+                <m:sSubPr>
+                  <m:ctrlPr>
+                    <w:rPr>
+                      <w:rFonts w:ascii="Cambria Math" w:eastAsia="Calibri" w:hAnsi="Cambria Math"/>
+                      <w:i/>
+                      <w:sz w:val="22"/>
+                      <w:szCs w:val="22"/>
+                    </w:rPr>
+                  </m:ctrlPr>
+                </m:sSubPr>
+                <m:e>
+                  <m:r>
+                    <w:rPr>
+                      <w:rFonts w:ascii="Cambria Math" w:eastAsia="Calibri" w:hAnsi="Cambria Math"/>
+                      <w:sz w:val="22"/>
+                      <w:szCs w:val="22"/>
+                    </w:rPr>
+                    <m:t>W</m:t>
+                  </m:r>
+                </m:e>
+                <m:sub>
+                  <m:r>
+                    <w:rPr>
+                      <w:rFonts w:ascii="Cambria Math" w:eastAsia="Calibri" w:hAnsi="Cambria Math"/>
+                      <w:sz w:val="22"/>
+                      <w:szCs w:val="22"/>
+                    </w:rPr>
+                    <m:t>t</m:t>
+                  </m:r>
+                </m:sub>
+              </m:sSub>
+              <m:r>
+                <w:rPr>
+                  <w:rFonts w:ascii="Cambria Math" w:eastAsia="Calibri" w:hAnsi="Cambria Math"/>
+                  <w:sz w:val="22"/>
+                  <w:szCs w:val="22"/>
+                </w:rPr>
+                <m:t>∈</m:t>
+              </m:r>
+              <m:r>
+                <m:rPr>
+                  <m:scr m:val="double-struck"/>
+                </m:rPr>
+                <w:rPr>
+                  <w:rFonts w:ascii="Cambria Math" w:eastAsia="Calibri" w:hAnsi="Cambria Math"/>
+                  <w:sz w:val="22"/>
+                  <w:szCs w:val="22"/>
+                </w:rPr>
+                <m:t>Z</m:t>
+              </m:r>
+            </m:oMath>
+            <w:r>
+              <w:rPr>
+                <w:rFonts w:eastAsia="Calibri"/>
+                <w:sz w:val="22"/>
+                <w:szCs w:val="22"/>
+              </w:rPr>
+              <w:t xml:space="preserve"> </w:t>
+            </w:r>
+          </w:p>
+        </w:tc>
+        <w:tc>
+          <w:tcPr>
+            <w:tcW w:w="2321" w:type="dxa"/>
+            <w:vAlign w:val="center"/>
+          </w:tcPr>
+          <w:p>
+            <w:pPr>
+              <w:spacing w:line="276" w:lineRule="auto"/>
+              <w:rPr>
+                <w:rFonts w:eastAsia="Calibri"/>
+                <w:sz w:val="22"/>
+                <w:szCs w:val="22"/>
+              </w:rPr>
+            </w:pPr>
+            <m:oMath>
+              <m:r>
+                <w:rPr>
+                  <w:rFonts w:ascii="Cambria Math" w:eastAsia="Calibri" w:hAnsi="Cambria Math"/>
+                  <w:sz w:val="22"/>
+                  <w:szCs w:val="22"/>
+                </w:rPr>
+                <m:t>t∈T</m:t>
+              </m:r>
+            </m:oMath>
+            <w:r>
+              <w:rPr>
+                <w:rFonts w:eastAsia="Calibri"/>
+                <w:sz w:val="22"/>
+                <w:szCs w:val="22"/>
+              </w:rPr>
+              <w:t xml:space="preserve"> </w:t>
+            </w:r>
+          </w:p>
+        </w:tc>
+        <w:tc>
+          <w:tcPr>
+            <w:tcW w:w="415" w:type="dxa"/>
+            <w:vAlign w:val="center"/>
+          </w:tcPr>
+          <w:p>
+            <w:pPr>
+              <w:spacing w:line="276" w:lineRule="auto"/>
+              <w:jc w:val="right"/>
+              <w:rPr>
+                <w:sz w:val="22"/>
+                <w:szCs w:val="22"/>
+              </w:rPr>
+            </w:pPr>
+            <w:r>
+              <w:rPr>
+                <w:sz w:val="22"/>
+                <w:szCs w:val="22"/>
+              </w:rPr>
+              <w:t>(16)</w:t>
             </w:r>
           </w:p>
         </w:tc>

</xml_diff>

<commit_message>
fix a parameter value (`igc`)
</commit_message>
<xml_diff>
--- a/phase_2/report.docx
+++ b/phase_2/report.docx
@@ -5891,13 +5891,137 @@
                   <w:szCs w:val="22"/>
                   <w:lang w:bidi="fa-IR"/>
                 </w:rPr>
+                <m:t>3.125</m:t>
+              </m:r>
+            </m:oMath>
+            <w:r>
+              <w:rPr>
+                <w:rFonts w:eastAsiaTheme="minorEastAsia"/>
+                <w:sz w:val="22"/>
+                <w:szCs w:val="22"/>
+                <w:lang w:bidi="fa-IR"/>
+              </w:rPr>
+              <w:t xml:space="preserve"> </w:t>
+            </w:r>
+          </w:p>
+        </w:tc>
+      </w:tr>
+      <w:tr>
+        <w:tc>
+          <w:tcPr>
+            <w:tcW w:w="1218" w:type="dxa"/>
+            <w:vAlign w:val="center"/>
+          </w:tcPr>
+          <w:p>
+            <w:pPr>
+              <w:spacing w:line="276" w:lineRule="auto"/>
+              <w:rPr>
+                <w:rFonts w:eastAsia="Calibri"/>
+                <w:sz w:val="22"/>
+                <w:szCs w:val="22"/>
+                <w:lang w:bidi="fa-IR"/>
+              </w:rPr>
+            </w:pPr>
+            <m:oMath>
+              <m:r>
+                <w:rPr>
+                  <w:rFonts w:ascii="Cambria Math" w:eastAsia="Calibri" w:hAnsi="Cambria Math"/>
+                  <w:sz w:val="22"/>
+                  <w:szCs w:val="22"/>
+                  <w:lang w:bidi="fa-IR"/>
+                </w:rPr>
+                <m:t>opr</m:t>
+              </m:r>
+            </m:oMath>
+            <w:r>
+              <w:rPr>
+                <w:rFonts w:eastAsia="Calibri"/>
+                <w:sz w:val="22"/>
+                <w:szCs w:val="22"/>
+                <w:lang w:bidi="fa-IR"/>
+              </w:rPr>
+              <w:t xml:space="preserve"> </w:t>
+            </w:r>
+          </w:p>
+        </w:tc>
+        <w:tc>
+          <w:tcPr>
+            <w:tcW w:w="3457" w:type="dxa"/>
+            <w:vAlign w:val="center"/>
+          </w:tcPr>
+          <w:p>
+            <w:pPr>
+              <w:spacing w:line="276" w:lineRule="auto"/>
+              <w:rPr>
+                <w:sz w:val="22"/>
+                <w:szCs w:val="22"/>
+                <w:lang w:bidi="fa-IR"/>
+              </w:rPr>
+            </w:pPr>
+            <w:r>
+              <w:rPr>
+                <w:sz w:val="22"/>
+                <w:szCs w:val="22"/>
+                <w:lang w:bidi="fa-IR"/>
+              </w:rPr>
+              <w:t>overtime production rate</w:t>
+            </w:r>
+          </w:p>
+        </w:tc>
+        <w:tc>
+          <w:tcPr>
+            <w:tcW w:w="1920" w:type="dxa"/>
+            <w:vAlign w:val="center"/>
+          </w:tcPr>
+          <w:p>
+            <w:pPr>
+              <w:spacing w:line="276" w:lineRule="auto"/>
+              <w:rPr>
+                <w:sz w:val="22"/>
+                <w:szCs w:val="22"/>
+                <w:lang w:bidi="fa-IR"/>
+              </w:rPr>
+            </w:pPr>
+            <w:r>
+              <w:rPr>
+                <w:sz w:val="22"/>
+                <w:szCs w:val="22"/>
+                <w:lang w:bidi="fa-IR"/>
+              </w:rPr>
+              <w:t>units per worker</w:t>
+            </w:r>
+          </w:p>
+        </w:tc>
+        <w:tc>
+          <w:tcPr>
+            <w:tcW w:w="2755" w:type="dxa"/>
+            <w:vAlign w:val="center"/>
+          </w:tcPr>
+          <w:p>
+            <w:pPr>
+              <w:spacing w:line="276" w:lineRule="auto"/>
+              <w:rPr>
+                <w:rFonts w:eastAsia="Calibri"/>
+                <w:sz w:val="22"/>
+                <w:szCs w:val="22"/>
+                <w:lang w:bidi="fa-IR"/>
+              </w:rPr>
+            </w:pPr>
+            <m:oMath>
+              <m:r>
+                <w:rPr>
+                  <w:rFonts w:ascii="Cambria Math" w:eastAsia="Calibri" w:hAnsi="Cambria Math"/>
+                  <w:sz w:val="22"/>
+                  <w:szCs w:val="22"/>
+                  <w:lang w:bidi="fa-IR"/>
+                </w:rPr>
                 <m:t>3.125×</m:t>
               </m:r>
               <m:f>
                 <m:fPr>
                   <m:ctrlPr>
                     <w:rPr>
-                      <w:rFonts w:ascii="Cambria Math" w:hAnsi="Cambria Math"/>
+                      <w:rFonts w:ascii="Cambria Math" w:eastAsia="Calibri" w:hAnsi="Cambria Math"/>
                       <w:i/>
                       <w:sz w:val="22"/>
                       <w:szCs w:val="22"/>
@@ -5908,182 +6032,23 @@
                 <m:num>
                   <m:r>
                     <w:rPr>
-                      <w:rFonts w:ascii="Cambria Math" w:hAnsi="Cambria Math"/>
+                      <w:rFonts w:ascii="Cambria Math" w:eastAsia="Calibri" w:hAnsi="Cambria Math"/>
                       <w:sz w:val="22"/>
                       <w:szCs w:val="22"/>
                       <w:lang w:bidi="fa-IR"/>
                     </w:rPr>
-                    <m:t>7</m:t>
+                    <m:t>2</m:t>
                   </m:r>
                 </m:num>
                 <m:den>
                   <m:r>
                     <w:rPr>
-                      <w:rFonts w:ascii="Cambria Math" w:hAnsi="Cambria Math"/>
+                      <w:rFonts w:ascii="Cambria Math" w:eastAsia="Calibri" w:hAnsi="Cambria Math"/>
                       <w:sz w:val="22"/>
                       <w:szCs w:val="22"/>
                       <w:lang w:bidi="fa-IR"/>
                     </w:rPr>
-                    <m:t>9</m:t>
-                  </m:r>
-                </m:den>
-              </m:f>
-            </m:oMath>
-            <w:r>
-              <w:rPr>
-                <w:rFonts w:eastAsiaTheme="minorEastAsia"/>
-                <w:sz w:val="22"/>
-                <w:szCs w:val="22"/>
-                <w:lang w:bidi="fa-IR"/>
-              </w:rPr>
-              <w:t xml:space="preserve"> </w:t>
-            </w:r>
-          </w:p>
-        </w:tc>
-      </w:tr>
-      <w:tr>
-        <w:tc>
-          <w:tcPr>
-            <w:tcW w:w="1218" w:type="dxa"/>
-            <w:vAlign w:val="center"/>
-          </w:tcPr>
-          <w:p>
-            <w:pPr>
-              <w:spacing w:line="276" w:lineRule="auto"/>
-              <w:rPr>
-                <w:rFonts w:eastAsia="Calibri"/>
-                <w:sz w:val="22"/>
-                <w:szCs w:val="22"/>
-                <w:lang w:bidi="fa-IR"/>
-              </w:rPr>
-            </w:pPr>
-            <m:oMath>
-              <m:r>
-                <w:rPr>
-                  <w:rFonts w:ascii="Cambria Math" w:eastAsia="Calibri" w:hAnsi="Cambria Math"/>
-                  <w:sz w:val="22"/>
-                  <w:szCs w:val="22"/>
-                  <w:lang w:bidi="fa-IR"/>
-                </w:rPr>
-                <m:t>opr</m:t>
-              </m:r>
-            </m:oMath>
-            <w:r>
-              <w:rPr>
-                <w:rFonts w:eastAsia="Calibri"/>
-                <w:sz w:val="22"/>
-                <w:szCs w:val="22"/>
-                <w:lang w:bidi="fa-IR"/>
-              </w:rPr>
-              <w:t xml:space="preserve"> </w:t>
-            </w:r>
-          </w:p>
-        </w:tc>
-        <w:tc>
-          <w:tcPr>
-            <w:tcW w:w="3457" w:type="dxa"/>
-            <w:vAlign w:val="center"/>
-          </w:tcPr>
-          <w:p>
-            <w:pPr>
-              <w:spacing w:line="276" w:lineRule="auto"/>
-              <w:rPr>
-                <w:sz w:val="22"/>
-                <w:szCs w:val="22"/>
-                <w:lang w:bidi="fa-IR"/>
-              </w:rPr>
-            </w:pPr>
-            <w:r>
-              <w:rPr>
-                <w:sz w:val="22"/>
-                <w:szCs w:val="22"/>
-                <w:lang w:bidi="fa-IR"/>
-              </w:rPr>
-              <w:t>overtime production rate</w:t>
-            </w:r>
-          </w:p>
-        </w:tc>
-        <w:tc>
-          <w:tcPr>
-            <w:tcW w:w="1920" w:type="dxa"/>
-            <w:vAlign w:val="center"/>
-          </w:tcPr>
-          <w:p>
-            <w:pPr>
-              <w:spacing w:line="276" w:lineRule="auto"/>
-              <w:rPr>
-                <w:sz w:val="22"/>
-                <w:szCs w:val="22"/>
-                <w:lang w:bidi="fa-IR"/>
-              </w:rPr>
-            </w:pPr>
-            <w:r>
-              <w:rPr>
-                <w:sz w:val="22"/>
-                <w:szCs w:val="22"/>
-                <w:lang w:bidi="fa-IR"/>
-              </w:rPr>
-              <w:t>units per worker</w:t>
-            </w:r>
-          </w:p>
-        </w:tc>
-        <w:tc>
-          <w:tcPr>
-            <w:tcW w:w="2755" w:type="dxa"/>
-            <w:vAlign w:val="center"/>
-          </w:tcPr>
-          <w:p>
-            <w:pPr>
-              <w:spacing w:line="276" w:lineRule="auto"/>
-              <w:rPr>
-                <w:rFonts w:eastAsia="Calibri"/>
-                <w:sz w:val="22"/>
-                <w:szCs w:val="22"/>
-                <w:lang w:bidi="fa-IR"/>
-              </w:rPr>
-            </w:pPr>
-            <m:oMath>
-              <m:r>
-                <w:rPr>
-                  <w:rFonts w:ascii="Cambria Math" w:eastAsia="Calibri" w:hAnsi="Cambria Math"/>
-                  <w:sz w:val="22"/>
-                  <w:szCs w:val="22"/>
-                  <w:lang w:bidi="fa-IR"/>
-                </w:rPr>
-                <m:t>3.125×</m:t>
-              </m:r>
-              <m:f>
-                <m:fPr>
-                  <m:ctrlPr>
-                    <w:rPr>
-                      <w:rFonts w:ascii="Cambria Math" w:eastAsia="Calibri" w:hAnsi="Cambria Math"/>
-                      <w:i/>
-                      <w:sz w:val="22"/>
-                      <w:szCs w:val="22"/>
-                      <w:lang w:bidi="fa-IR"/>
-                    </w:rPr>
-                  </m:ctrlPr>
-                </m:fPr>
-                <m:num>
-                  <m:r>
-                    <w:rPr>
-                      <w:rFonts w:ascii="Cambria Math" w:eastAsia="Calibri" w:hAnsi="Cambria Math"/>
-                      <w:sz w:val="22"/>
-                      <w:szCs w:val="22"/>
-                      <w:lang w:bidi="fa-IR"/>
-                    </w:rPr>
-                    <m:t>2</m:t>
-                  </m:r>
-                </m:num>
-                <m:den>
-                  <m:r>
-                    <w:rPr>
-                      <w:rFonts w:ascii="Cambria Math" w:eastAsia="Calibri" w:hAnsi="Cambria Math"/>
-                      <w:sz w:val="22"/>
-                      <w:szCs w:val="22"/>
-                      <w:lang w:bidi="fa-IR"/>
-                    </w:rPr>
-                    <m:t>9</m:t>
+                    <m:t>7</m:t>
                   </m:r>
                 </m:den>
               </m:f>
@@ -7227,43 +7192,7 @@
                       <w:szCs w:val="22"/>
                       <w:lang w:bidi="fa-IR"/>
                     </w:rPr>
-                    <m:t>2e6</m:t>
-                  </m:r>
-                  <m:r>
-                    <w:rPr>
-                      <w:rFonts w:ascii="Cambria Math" w:eastAsia="Calibri" w:hAnsi="Cambria Math"/>
-                      <w:sz w:val="22"/>
-                      <w:szCs w:val="22"/>
-                      <w:lang w:bidi="fa-IR"/>
-                    </w:rPr>
-                    <m:t>,</m:t>
-                  </m:r>
-                  <m:r>
-                    <w:rPr>
-                      <w:rFonts w:ascii="Cambria Math" w:eastAsia="Calibri" w:hAnsi="Cambria Math"/>
-                      <w:sz w:val="22"/>
-                      <w:szCs w:val="22"/>
-                      <w:lang w:bidi="fa-IR"/>
-                    </w:rPr>
-                    <m:t>2e6</m:t>
-                  </m:r>
-                  <m:r>
-                    <w:rPr>
-                      <w:rFonts w:ascii="Cambria Math" w:eastAsia="Calibri" w:hAnsi="Cambria Math"/>
-                      <w:sz w:val="22"/>
-                      <w:szCs w:val="22"/>
-                      <w:lang w:bidi="fa-IR"/>
-                    </w:rPr>
-                    <m:t>,</m:t>
-                  </m:r>
-                  <m:r>
-                    <w:rPr>
-                      <w:rFonts w:ascii="Cambria Math" w:eastAsia="Calibri" w:hAnsi="Cambria Math"/>
-                      <w:sz w:val="22"/>
-                      <w:szCs w:val="22"/>
-                      <w:lang w:bidi="fa-IR"/>
-                    </w:rPr>
-                    <m:t>2e6</m:t>
+                    <m:t>2e6,2e6,2e6</m:t>
                   </m:r>
                 </m:e>
               </m:d>
@@ -10559,7 +10488,15 @@
           <w:rtl/>
           <w:lang w:bidi="fa-IR"/>
         </w:rPr>
-        <w:t>64 هزار</w:t>
+        <w:t>59</w:t>
+      </w:r>
+      <w:r>
+        <w:rPr>
+          <w:rFonts w:hint="cs"/>
+          <w:rtl/>
+          <w:lang w:bidi="fa-IR"/>
+        </w:rPr>
+        <w:t xml:space="preserve"> هزار</w:t>
       </w:r>
       <w:r>
         <w:rPr>
@@ -10580,9 +10517,10 @@
     </w:p>
     <w:p>
       <w:pPr>
-        <w:rPr>
-          <w:sz w:val="16"/>
-          <w:szCs w:val="16"/>
+        <w:jc w:val="lowKashida"/>
+        <w:rPr>
+          <w:sz w:val="20"/>
+          <w:szCs w:val="20"/>
           <w:lang w:bidi="fa-IR"/>
         </w:rPr>
       </w:pPr>
@@ -10593,7 +10531,79 @@
           <w:sz w:val="18"/>
           <w:szCs w:val="18"/>
         </w:rPr>
-        <w:t>total cost: 64344855250000.0</w:t>
+        <w:t>total cost: 59</w:t>
+      </w:r>
+      <w:r>
+        <w:rPr>
+          <w:rFonts w:ascii="Fira Code Retina" w:hAnsi="Fira Code Retina" w:cs="Fira Code Retina"/>
+          <w:color w:val="000000"/>
+          <w:sz w:val="18"/>
+          <w:szCs w:val="18"/>
+        </w:rPr>
+        <w:t>,</w:t>
+      </w:r>
+      <w:r>
+        <w:rPr>
+          <w:rFonts w:ascii="Fira Code Retina" w:hAnsi="Fira Code Retina" w:cs="Fira Code Retina"/>
+          <w:color w:val="000000"/>
+          <w:sz w:val="18"/>
+          <w:szCs w:val="18"/>
+        </w:rPr>
+        <w:t>338</w:t>
+      </w:r>
+      <w:r>
+        <w:rPr>
+          <w:rFonts w:ascii="Fira Code Retina" w:hAnsi="Fira Code Retina" w:cs="Fira Code Retina"/>
+          <w:color w:val="000000"/>
+          <w:sz w:val="18"/>
+          <w:szCs w:val="18"/>
+        </w:rPr>
+        <w:t>,</w:t>
+      </w:r>
+      <w:r>
+        <w:rPr>
+          <w:rFonts w:ascii="Fira Code Retina" w:hAnsi="Fira Code Retina" w:cs="Fira Code Retina"/>
+          <w:color w:val="000000"/>
+          <w:sz w:val="18"/>
+          <w:szCs w:val="18"/>
+        </w:rPr>
+        <w:t>527</w:t>
+      </w:r>
+      <w:r>
+        <w:rPr>
+          <w:rFonts w:ascii="Fira Code Retina" w:hAnsi="Fira Code Retina" w:cs="Fira Code Retina"/>
+          <w:color w:val="000000"/>
+          <w:sz w:val="18"/>
+          <w:szCs w:val="18"/>
+        </w:rPr>
+        <w:t>,</w:t>
+      </w:r>
+      <w:r>
+        <w:rPr>
+          <w:rFonts w:ascii="Fira Code Retina" w:hAnsi="Fira Code Retina" w:cs="Fira Code Retina"/>
+          <w:color w:val="000000"/>
+          <w:sz w:val="18"/>
+          <w:szCs w:val="18"/>
+        </w:rPr>
+        <w:t>006</w:t>
+      </w:r>
+      <w:r>
+        <w:rPr>
+          <w:rFonts w:ascii="Fira Code Retina" w:hAnsi="Fira Code Retina" w:cs="Fira Code Retina"/>
+          <w:color w:val="000000"/>
+          <w:sz w:val="18"/>
+          <w:szCs w:val="18"/>
+        </w:rPr>
+        <w:t>,</w:t>
+      </w:r>
+      <w:r>
+        <w:rPr>
+          <w:rFonts w:ascii="Fira Code Retina" w:hAnsi="Fira Code Retina" w:cs="Fira Code Retina"/>
+          <w:color w:val="000000"/>
+          <w:sz w:val="18"/>
+          <w:szCs w:val="18"/>
+        </w:rPr>
+        <w:t>666.664</w:t>
       </w:r>
     </w:p>
     <w:p>
@@ -10609,10 +10619,10 @@
           <w:lang w:bidi="fa-IR"/>
         </w:rPr>
         <w:drawing>
-          <wp:inline distT="0" distB="0" distL="0" distR="0" wp14:anchorId="22947B20" wp14:editId="4DF7C0BA">
-            <wp:extent cx="5943600" cy="1907540"/>
-            <wp:effectExtent l="0" t="0" r="0" b="0"/>
-            <wp:docPr id="1402309054" name="Picture 1"/>
+          <wp:inline distT="0" distB="0" distL="0" distR="0" wp14:anchorId="2BE1B2C8" wp14:editId="268EE2D7">
+            <wp:extent cx="5943600" cy="1899920"/>
+            <wp:effectExtent l="0" t="0" r="0" b="5080"/>
+            <wp:docPr id="1206601005" name="Picture 1"/>
             <wp:cNvGraphicFramePr>
               <a:graphicFrameLocks xmlns:a="http://schemas.openxmlformats.org/drawingml/2006/main" noChangeAspect="1"/>
             </wp:cNvGraphicFramePr>
@@ -10620,7 +10630,7 @@
               <a:graphicData uri="http://schemas.openxmlformats.org/drawingml/2006/picture">
                 <pic:pic xmlns:pic="http://schemas.openxmlformats.org/drawingml/2006/picture">
                   <pic:nvPicPr>
-                    <pic:cNvPr id="1402309054" name=""/>
+                    <pic:cNvPr id="1206601005" name=""/>
                     <pic:cNvPicPr/>
                   </pic:nvPicPr>
                   <pic:blipFill>
@@ -10632,7 +10642,7 @@
                   <pic:spPr>
                     <a:xfrm>
                       <a:off x="0" y="0"/>
-                      <a:ext cx="5943600" cy="1907540"/>
+                      <a:ext cx="5943600" cy="1899920"/>
                     </a:xfrm>
                     <a:prstGeom prst="rect">
                       <a:avLst/>
@@ -10713,7 +10723,6 @@
           <w:szCs w:val="18"/>
         </w:rPr>
       </w:pPr>
-      <w:proofErr w:type="spellStart"/>
       <w:r>
         <w:rPr>
           <w:rFonts w:ascii="Fira Code Retina" w:eastAsia="Times New Roman" w:hAnsi="Fira Code Retina" w:cs="Fira Code Retina"/>
@@ -10721,9 +10730,8 @@
           <w:sz w:val="18"/>
           <w:szCs w:val="18"/>
         </w:rPr>
-        <w:t>rs</w:t>
+        <w:t>rs = 12000000,</w:t>
       </w:r>
-      <w:proofErr w:type="spellEnd"/>
       <w:r>
         <w:rPr>
           <w:rFonts w:ascii="Fira Code Retina" w:eastAsia="Times New Roman" w:hAnsi="Fira Code Retina" w:cs="Fira Code Retina"/>
@@ -10731,17 +10739,8 @@
           <w:sz w:val="18"/>
           <w:szCs w:val="18"/>
         </w:rPr>
-        <w:t xml:space="preserve"> = 12000000,</w:t>
-      </w:r>
-      <w:r>
-        <w:rPr>
-          <w:rFonts w:ascii="Fira Code Retina" w:eastAsia="Times New Roman" w:hAnsi="Fira Code Retina" w:cs="Fira Code Retina"/>
-          <w:color w:val="000000"/>
-          <w:sz w:val="18"/>
-          <w:szCs w:val="18"/>
-        </w:rPr>
         <w:tab/>
-        <w:t>total cost: 60004857250000.0</w:t>
+        <w:t>total cost: 55962663006666.664</w:t>
       </w:r>
     </w:p>
     <w:p>
@@ -10754,7 +10753,6 @@
           <w:szCs w:val="18"/>
         </w:rPr>
       </w:pPr>
-      <w:proofErr w:type="spellStart"/>
       <w:r>
         <w:rPr>
           <w:rFonts w:ascii="Fira Code Retina" w:eastAsia="Times New Roman" w:hAnsi="Fira Code Retina" w:cs="Fira Code Retina"/>
@@ -10762,9 +10760,8 @@
           <w:sz w:val="18"/>
           <w:szCs w:val="18"/>
         </w:rPr>
-        <w:t>rs</w:t>
+        <w:t>rs = 13000000,</w:t>
       </w:r>
-      <w:proofErr w:type="spellEnd"/>
       <w:r>
         <w:rPr>
           <w:rFonts w:ascii="Fira Code Retina" w:eastAsia="Times New Roman" w:hAnsi="Fira Code Retina" w:cs="Fira Code Retina"/>
@@ -10772,17 +10769,8 @@
           <w:sz w:val="18"/>
           <w:szCs w:val="18"/>
         </w:rPr>
-        <w:t xml:space="preserve"> = 13000000,</w:t>
-      </w:r>
-      <w:r>
-        <w:rPr>
-          <w:rFonts w:ascii="Fira Code Retina" w:eastAsia="Times New Roman" w:hAnsi="Fira Code Retina" w:cs="Fira Code Retina"/>
-          <w:color w:val="000000"/>
-          <w:sz w:val="18"/>
-          <w:szCs w:val="18"/>
-        </w:rPr>
         <w:tab/>
-        <w:t>total cost: 61451523250000.0</w:t>
+        <w:t>total cost: 57087951006666.664</w:t>
       </w:r>
     </w:p>
     <w:p>
@@ -10795,7 +10783,6 @@
           <w:szCs w:val="18"/>
         </w:rPr>
       </w:pPr>
-      <w:proofErr w:type="spellStart"/>
       <w:r>
         <w:rPr>
           <w:rFonts w:ascii="Fira Code Retina" w:eastAsia="Times New Roman" w:hAnsi="Fira Code Retina" w:cs="Fira Code Retina"/>
@@ -10803,9 +10790,8 @@
           <w:sz w:val="18"/>
           <w:szCs w:val="18"/>
         </w:rPr>
-        <w:t>rs</w:t>
+        <w:t>rs = 14000000,</w:t>
       </w:r>
-      <w:proofErr w:type="spellEnd"/>
       <w:r>
         <w:rPr>
           <w:rFonts w:ascii="Fira Code Retina" w:eastAsia="Times New Roman" w:hAnsi="Fira Code Retina" w:cs="Fira Code Retina"/>
@@ -10813,17 +10799,8 @@
           <w:sz w:val="18"/>
           <w:szCs w:val="18"/>
         </w:rPr>
-        <w:t xml:space="preserve"> = 14000000,</w:t>
-      </w:r>
-      <w:r>
-        <w:rPr>
-          <w:rFonts w:ascii="Fira Code Retina" w:eastAsia="Times New Roman" w:hAnsi="Fira Code Retina" w:cs="Fira Code Retina"/>
-          <w:color w:val="000000"/>
-          <w:sz w:val="18"/>
-          <w:szCs w:val="18"/>
-        </w:rPr>
         <w:tab/>
-        <w:t>total cost: 62898189250000.0</w:t>
+        <w:t>total cost: 58213239006666.664</w:t>
       </w:r>
     </w:p>
     <w:p>
@@ -10836,7 +10813,6 @@
           <w:szCs w:val="18"/>
         </w:rPr>
       </w:pPr>
-      <w:proofErr w:type="spellStart"/>
       <w:r>
         <w:rPr>
           <w:rFonts w:ascii="Fira Code Retina" w:eastAsia="Times New Roman" w:hAnsi="Fira Code Retina" w:cs="Fira Code Retina"/>
@@ -10844,9 +10820,8 @@
           <w:sz w:val="18"/>
           <w:szCs w:val="18"/>
         </w:rPr>
-        <w:t>rs</w:t>
+        <w:t>rs = 15000000,</w:t>
       </w:r>
-      <w:proofErr w:type="spellEnd"/>
       <w:r>
         <w:rPr>
           <w:rFonts w:ascii="Fira Code Retina" w:eastAsia="Times New Roman" w:hAnsi="Fira Code Retina" w:cs="Fira Code Retina"/>
@@ -10854,17 +10829,8 @@
           <w:sz w:val="18"/>
           <w:szCs w:val="18"/>
         </w:rPr>
-        <w:t xml:space="preserve"> = 15000000,</w:t>
-      </w:r>
-      <w:r>
-        <w:rPr>
-          <w:rFonts w:ascii="Fira Code Retina" w:eastAsia="Times New Roman" w:hAnsi="Fira Code Retina" w:cs="Fira Code Retina"/>
-          <w:color w:val="000000"/>
-          <w:sz w:val="18"/>
-          <w:szCs w:val="18"/>
-        </w:rPr>
         <w:tab/>
-        <w:t>total cost: 64344855250000.0</w:t>
+        <w:t>total cost: 59338527006666.664</w:t>
       </w:r>
     </w:p>
     <w:p>
@@ -10877,7 +10843,6 @@
           <w:szCs w:val="18"/>
         </w:rPr>
       </w:pPr>
-      <w:proofErr w:type="spellStart"/>
       <w:r>
         <w:rPr>
           <w:rFonts w:ascii="Fira Code Retina" w:eastAsia="Times New Roman" w:hAnsi="Fira Code Retina" w:cs="Fira Code Retina"/>
@@ -10885,9 +10850,8 @@
           <w:sz w:val="18"/>
           <w:szCs w:val="18"/>
         </w:rPr>
-        <w:t>rs</w:t>
+        <w:t>rs = 16000000,</w:t>
       </w:r>
-      <w:proofErr w:type="spellEnd"/>
       <w:r>
         <w:rPr>
           <w:rFonts w:ascii="Fira Code Retina" w:eastAsia="Times New Roman" w:hAnsi="Fira Code Retina" w:cs="Fira Code Retina"/>
@@ -10895,17 +10859,8 @@
           <w:sz w:val="18"/>
           <w:szCs w:val="18"/>
         </w:rPr>
-        <w:t xml:space="preserve"> = 16000000,</w:t>
-      </w:r>
-      <w:r>
-        <w:rPr>
-          <w:rFonts w:ascii="Fira Code Retina" w:eastAsia="Times New Roman" w:hAnsi="Fira Code Retina" w:cs="Fira Code Retina"/>
-          <w:color w:val="000000"/>
-          <w:sz w:val="18"/>
-          <w:szCs w:val="18"/>
-        </w:rPr>
         <w:tab/>
-        <w:t>total cost: 65791521250000.0</w:t>
+        <w:t>total cost: 60463815006666.664</w:t>
       </w:r>
     </w:p>
     <w:p>
@@ -10918,7 +10873,6 @@
           <w:szCs w:val="18"/>
         </w:rPr>
       </w:pPr>
-      <w:proofErr w:type="spellStart"/>
       <w:r>
         <w:rPr>
           <w:rFonts w:ascii="Fira Code Retina" w:eastAsia="Times New Roman" w:hAnsi="Fira Code Retina" w:cs="Fira Code Retina"/>
@@ -10926,9 +10880,8 @@
           <w:sz w:val="18"/>
           <w:szCs w:val="18"/>
         </w:rPr>
-        <w:t>rs</w:t>
+        <w:t>rs = 17000000,</w:t>
       </w:r>
-      <w:proofErr w:type="spellEnd"/>
       <w:r>
         <w:rPr>
           <w:rFonts w:ascii="Fira Code Retina" w:eastAsia="Times New Roman" w:hAnsi="Fira Code Retina" w:cs="Fira Code Retina"/>
@@ -10936,17 +10889,8 @@
           <w:sz w:val="18"/>
           <w:szCs w:val="18"/>
         </w:rPr>
-        <w:t xml:space="preserve"> = 17000000,</w:t>
-      </w:r>
-      <w:r>
-        <w:rPr>
-          <w:rFonts w:ascii="Fira Code Retina" w:eastAsia="Times New Roman" w:hAnsi="Fira Code Retina" w:cs="Fira Code Retina"/>
-          <w:color w:val="000000"/>
-          <w:sz w:val="18"/>
-          <w:szCs w:val="18"/>
-        </w:rPr>
         <w:tab/>
-        <w:t>total cost: 67238187250000.0</w:t>
+        <w:t>total cost: 61589103006666.664</w:t>
       </w:r>
     </w:p>
     <w:p>
@@ -10955,12 +10899,10 @@
         <w:rPr>
           <w:rFonts w:ascii="Fira Code Retina" w:eastAsia="Times New Roman" w:hAnsi="Fira Code Retina" w:cs="Fira Code Retina"/>
           <w:color w:val="000000"/>
-          <w:sz w:val="14"/>
-          <w:szCs w:val="14"/>
-          <w:rtl/>
+          <w:sz w:val="18"/>
+          <w:szCs w:val="18"/>
         </w:rPr>
       </w:pPr>
-      <w:proofErr w:type="spellStart"/>
       <w:r>
         <w:rPr>
           <w:rFonts w:ascii="Fira Code Retina" w:eastAsia="Times New Roman" w:hAnsi="Fira Code Retina" w:cs="Fira Code Retina"/>
@@ -10968,9 +10910,8 @@
           <w:sz w:val="18"/>
           <w:szCs w:val="18"/>
         </w:rPr>
-        <w:t>rs</w:t>
+        <w:t>rs = 18000000,</w:t>
       </w:r>
-      <w:proofErr w:type="spellEnd"/>
       <w:r>
         <w:rPr>
           <w:rFonts w:ascii="Fira Code Retina" w:eastAsia="Times New Roman" w:hAnsi="Fira Code Retina" w:cs="Fira Code Retina"/>
@@ -10978,17 +10919,8 @@
           <w:sz w:val="18"/>
           <w:szCs w:val="18"/>
         </w:rPr>
-        <w:t xml:space="preserve"> = 18000000,</w:t>
-      </w:r>
-      <w:r>
-        <w:rPr>
-          <w:rFonts w:ascii="Fira Code Retina" w:eastAsia="Times New Roman" w:hAnsi="Fira Code Retina" w:cs="Fira Code Retina"/>
-          <w:color w:val="000000"/>
-          <w:sz w:val="18"/>
-          <w:szCs w:val="18"/>
-        </w:rPr>
         <w:tab/>
-        <w:t>total cost: 68684853250000.0</w:t>
+        <w:t>total cost: 62714391006666.664</w:t>
       </w:r>
     </w:p>
     <w:p>
@@ -10996,8 +10928,6 @@
         <w:pStyle w:val="Heading2"/>
         <w:bidi/>
         <w:rPr>
-          <w:rFonts w:hint="cs"/>
-          <w:rtl/>
           <w:lang w:bidi="fa-IR"/>
         </w:rPr>
       </w:pPr>
@@ -11028,7 +10958,6 @@
           <w:szCs w:val="18"/>
         </w:rPr>
       </w:pPr>
-      <w:proofErr w:type="spellStart"/>
       <w:r>
         <w:rPr>
           <w:rFonts w:ascii="Fira Code Retina" w:eastAsia="Times New Roman" w:hAnsi="Fira Code Retina" w:cs="Fira Code Retina"/>
@@ -11036,9 +10965,8 @@
           <w:sz w:val="18"/>
           <w:szCs w:val="18"/>
         </w:rPr>
-        <w:t>hc</w:t>
+        <w:t>hc = 1200000,</w:t>
       </w:r>
-      <w:proofErr w:type="spellEnd"/>
       <w:r>
         <w:rPr>
           <w:rFonts w:ascii="Fira Code Retina" w:eastAsia="Times New Roman" w:hAnsi="Fira Code Retina" w:cs="Fira Code Retina"/>
@@ -11046,9 +10974,257 @@
           <w:sz w:val="18"/>
           <w:szCs w:val="18"/>
         </w:rPr>
-        <w:t xml:space="preserve"> = 1200000,</w:t>
+        <w:tab/>
       </w:r>
       <w:r>
+        <w:rPr>
+          <w:rFonts w:ascii="Fira Code Retina" w:eastAsia="Times New Roman" w:hAnsi="Fira Code Retina" w:cs="Fira Code Retina"/>
+          <w:color w:val="000000"/>
+          <w:sz w:val="18"/>
+          <w:szCs w:val="18"/>
+        </w:rPr>
+        <w:tab/>
+      </w:r>
+      <w:r>
+        <w:rPr>
+          <w:rFonts w:ascii="Fira Code Retina" w:eastAsia="Times New Roman" w:hAnsi="Fira Code Retina" w:cs="Fira Code Retina"/>
+          <w:color w:val="000000"/>
+          <w:sz w:val="18"/>
+          <w:szCs w:val="18"/>
+        </w:rPr>
+        <w:t>total cost: 59137368606666.664</w:t>
+      </w:r>
+    </w:p>
+    <w:p>
+      <w:pPr>
+        <w:spacing w:before="0" w:after="0" w:line="240" w:lineRule="auto"/>
+        <w:rPr>
+          <w:rFonts w:ascii="Fira Code Retina" w:eastAsia="Times New Roman" w:hAnsi="Fira Code Retina" w:cs="Fira Code Retina"/>
+          <w:color w:val="000000"/>
+          <w:sz w:val="18"/>
+          <w:szCs w:val="18"/>
+        </w:rPr>
+      </w:pPr>
+      <w:r>
+        <w:rPr>
+          <w:rFonts w:ascii="Fira Code Retina" w:eastAsia="Times New Roman" w:hAnsi="Fira Code Retina" w:cs="Fira Code Retina"/>
+          <w:color w:val="000000"/>
+          <w:sz w:val="18"/>
+          <w:szCs w:val="18"/>
+        </w:rPr>
+        <w:t>hc = 1600000,</w:t>
+      </w:r>
+      <w:r>
+        <w:rPr>
+          <w:rFonts w:ascii="Fira Code Retina" w:eastAsia="Times New Roman" w:hAnsi="Fira Code Retina" w:cs="Fira Code Retina"/>
+          <w:color w:val="000000"/>
+          <w:sz w:val="18"/>
+          <w:szCs w:val="18"/>
+        </w:rPr>
+        <w:tab/>
+      </w:r>
+      <w:r>
+        <w:rPr>
+          <w:rFonts w:ascii="Fira Code Retina" w:eastAsia="Times New Roman" w:hAnsi="Fira Code Retina" w:cs="Fira Code Retina"/>
+          <w:color w:val="000000"/>
+          <w:sz w:val="18"/>
+          <w:szCs w:val="18"/>
+        </w:rPr>
+        <w:tab/>
+        <w:t>total cost: 59204421406666.664</w:t>
+      </w:r>
+    </w:p>
+    <w:p>
+      <w:pPr>
+        <w:spacing w:before="0" w:after="0" w:line="240" w:lineRule="auto"/>
+        <w:rPr>
+          <w:rFonts w:ascii="Fira Code Retina" w:eastAsia="Times New Roman" w:hAnsi="Fira Code Retina" w:cs="Fira Code Retina"/>
+          <w:color w:val="000000"/>
+          <w:sz w:val="18"/>
+          <w:szCs w:val="18"/>
+        </w:rPr>
+      </w:pPr>
+      <w:r>
+        <w:rPr>
+          <w:rFonts w:ascii="Fira Code Retina" w:eastAsia="Times New Roman" w:hAnsi="Fira Code Retina" w:cs="Fira Code Retina"/>
+          <w:color w:val="000000"/>
+          <w:sz w:val="18"/>
+          <w:szCs w:val="18"/>
+        </w:rPr>
+        <w:t>hc = 2000000,</w:t>
+      </w:r>
+      <w:r>
+        <w:rPr>
+          <w:rFonts w:ascii="Fira Code Retina" w:eastAsia="Times New Roman" w:hAnsi="Fira Code Retina" w:cs="Fira Code Retina"/>
+          <w:color w:val="000000"/>
+          <w:sz w:val="18"/>
+          <w:szCs w:val="18"/>
+        </w:rPr>
+        <w:tab/>
+      </w:r>
+      <w:r>
+        <w:rPr>
+          <w:rFonts w:ascii="Fira Code Retina" w:eastAsia="Times New Roman" w:hAnsi="Fira Code Retina" w:cs="Fira Code Retina"/>
+          <w:color w:val="000000"/>
+          <w:sz w:val="18"/>
+          <w:szCs w:val="18"/>
+        </w:rPr>
+        <w:tab/>
+      </w:r>
+      <w:r>
+        <w:rPr>
+          <w:rFonts w:ascii="Fira Code Retina" w:eastAsia="Times New Roman" w:hAnsi="Fira Code Retina" w:cs="Fira Code Retina"/>
+          <w:color w:val="000000"/>
+          <w:sz w:val="18"/>
+          <w:szCs w:val="18"/>
+        </w:rPr>
+        <w:t>total cost: 59271474206666.664</w:t>
+      </w:r>
+    </w:p>
+    <w:p>
+      <w:pPr>
+        <w:spacing w:before="0" w:after="0" w:line="240" w:lineRule="auto"/>
+        <w:rPr>
+          <w:rFonts w:ascii="Fira Code Retina" w:eastAsia="Times New Roman" w:hAnsi="Fira Code Retina" w:cs="Fira Code Retina"/>
+          <w:color w:val="000000"/>
+          <w:sz w:val="18"/>
+          <w:szCs w:val="18"/>
+        </w:rPr>
+      </w:pPr>
+      <w:r>
+        <w:rPr>
+          <w:rFonts w:ascii="Fira Code Retina" w:eastAsia="Times New Roman" w:hAnsi="Fira Code Retina" w:cs="Fira Code Retina"/>
+          <w:color w:val="000000"/>
+          <w:sz w:val="18"/>
+          <w:szCs w:val="18"/>
+        </w:rPr>
+        <w:t>hc = 2400000,</w:t>
+      </w:r>
+      <w:r>
+        <w:rPr>
+          <w:rFonts w:ascii="Fira Code Retina" w:eastAsia="Times New Roman" w:hAnsi="Fira Code Retina" w:cs="Fira Code Retina"/>
+          <w:color w:val="000000"/>
+          <w:sz w:val="18"/>
+          <w:szCs w:val="18"/>
+        </w:rPr>
+        <w:tab/>
+      </w:r>
+      <w:r>
+        <w:rPr>
+          <w:rFonts w:ascii="Fira Code Retina" w:eastAsia="Times New Roman" w:hAnsi="Fira Code Retina" w:cs="Fira Code Retina"/>
+          <w:color w:val="000000"/>
+          <w:sz w:val="18"/>
+          <w:szCs w:val="18"/>
+        </w:rPr>
+        <w:tab/>
+      </w:r>
+      <w:r>
+        <w:rPr>
+          <w:rFonts w:ascii="Fira Code Retina" w:eastAsia="Times New Roman" w:hAnsi="Fira Code Retina" w:cs="Fira Code Retina"/>
+          <w:color w:val="000000"/>
+          <w:sz w:val="18"/>
+          <w:szCs w:val="18"/>
+        </w:rPr>
+        <w:t>total cost: 59338527006666.664</w:t>
+      </w:r>
+    </w:p>
+    <w:p>
+      <w:pPr>
+        <w:spacing w:before="0" w:after="0" w:line="240" w:lineRule="auto"/>
+        <w:rPr>
+          <w:rFonts w:ascii="Fira Code Retina" w:eastAsia="Times New Roman" w:hAnsi="Fira Code Retina" w:cs="Fira Code Retina"/>
+          <w:color w:val="000000"/>
+          <w:sz w:val="18"/>
+          <w:szCs w:val="18"/>
+        </w:rPr>
+      </w:pPr>
+      <w:r>
+        <w:rPr>
+          <w:rFonts w:ascii="Fira Code Retina" w:eastAsia="Times New Roman" w:hAnsi="Fira Code Retina" w:cs="Fira Code Retina"/>
+          <w:color w:val="000000"/>
+          <w:sz w:val="18"/>
+          <w:szCs w:val="18"/>
+        </w:rPr>
+        <w:t>hc = 2800000,</w:t>
+      </w:r>
+      <w:r>
+        <w:rPr>
+          <w:rFonts w:ascii="Fira Code Retina" w:eastAsia="Times New Roman" w:hAnsi="Fira Code Retina" w:cs="Fira Code Retina"/>
+          <w:color w:val="000000"/>
+          <w:sz w:val="18"/>
+          <w:szCs w:val="18"/>
+        </w:rPr>
+        <w:tab/>
+      </w:r>
+      <w:r>
+        <w:rPr>
+          <w:rFonts w:ascii="Fira Code Retina" w:eastAsia="Times New Roman" w:hAnsi="Fira Code Retina" w:cs="Fira Code Retina"/>
+          <w:color w:val="000000"/>
+          <w:sz w:val="18"/>
+          <w:szCs w:val="18"/>
+        </w:rPr>
+        <w:tab/>
+      </w:r>
+      <w:r>
+        <w:rPr>
+          <w:rFonts w:ascii="Fira Code Retina" w:eastAsia="Times New Roman" w:hAnsi="Fira Code Retina" w:cs="Fira Code Retina"/>
+          <w:color w:val="000000"/>
+          <w:sz w:val="18"/>
+          <w:szCs w:val="18"/>
+        </w:rPr>
+        <w:t>total cost: 59405579806666.664</w:t>
+      </w:r>
+    </w:p>
+    <w:p>
+      <w:pPr>
+        <w:spacing w:before="0" w:after="0" w:line="240" w:lineRule="auto"/>
+        <w:rPr>
+          <w:rFonts w:ascii="Fira Code Retina" w:eastAsia="Times New Roman" w:hAnsi="Fira Code Retina" w:cs="Fira Code Retina"/>
+          <w:color w:val="000000"/>
+          <w:sz w:val="18"/>
+          <w:szCs w:val="18"/>
+        </w:rPr>
+      </w:pPr>
+      <w:r>
+        <w:rPr>
+          <w:rFonts w:ascii="Fira Code Retina" w:eastAsia="Times New Roman" w:hAnsi="Fira Code Retina" w:cs="Fira Code Retina"/>
+          <w:color w:val="000000"/>
+          <w:sz w:val="18"/>
+          <w:szCs w:val="18"/>
+        </w:rPr>
+        <w:t>hc = 3200000,</w:t>
+      </w:r>
+      <w:r>
+        <w:rPr>
+          <w:rFonts w:ascii="Fira Code Retina" w:eastAsia="Times New Roman" w:hAnsi="Fira Code Retina" w:cs="Fira Code Retina"/>
+          <w:color w:val="000000"/>
+          <w:sz w:val="18"/>
+          <w:szCs w:val="18"/>
+        </w:rPr>
+        <w:tab/>
+      </w:r>
+      <w:r>
+        <w:rPr>
+          <w:rFonts w:ascii="Fira Code Retina" w:eastAsia="Times New Roman" w:hAnsi="Fira Code Retina" w:cs="Fira Code Retina"/>
+          <w:color w:val="000000"/>
+          <w:sz w:val="18"/>
+          <w:szCs w:val="18"/>
+        </w:rPr>
+        <w:tab/>
+      </w:r>
+      <w:r>
+        <w:rPr>
+          <w:rFonts w:ascii="Fira Code Retina" w:eastAsia="Times New Roman" w:hAnsi="Fira Code Retina" w:cs="Fira Code Retina"/>
+          <w:color w:val="000000"/>
+          <w:sz w:val="18"/>
+          <w:szCs w:val="18"/>
+        </w:rPr>
+        <w:t>total cost: 59472632606666.664</w:t>
+      </w:r>
+    </w:p>
+    <w:p>
+      <w:pPr>
+        <w:spacing w:before="0" w:after="0" w:line="240" w:lineRule="auto"/>
         <w:rPr>
           <w:rFonts w:ascii="Fira Code Retina" w:eastAsia="Times New Roman" w:hAnsi="Fira Code Retina" w:cs="Fira Code Retina"/>
           <w:color w:val="000000"/>
@@ -11056,8 +11232,7 @@
           <w:szCs w:val="18"/>
           <w:rtl/>
         </w:rPr>
-        <w:tab/>
-      </w:r>
+      </w:pPr>
       <w:r>
         <w:rPr>
           <w:rFonts w:ascii="Fira Code Retina" w:eastAsia="Times New Roman" w:hAnsi="Fira Code Retina" w:cs="Fira Code Retina"/>
@@ -11065,21 +11240,17 @@
           <w:sz w:val="18"/>
           <w:szCs w:val="18"/>
         </w:rPr>
-        <w:tab/>
-        <w:t>total cost: 64079520850000.0</w:t>
+        <w:t>hc = 3600000,</w:t>
       </w:r>
-    </w:p>
-    <w:p>
-      <w:pPr>
-        <w:spacing w:before="0" w:after="0" w:line="240" w:lineRule="auto"/>
+      <w:r>
         <w:rPr>
           <w:rFonts w:ascii="Fira Code Retina" w:eastAsia="Times New Roman" w:hAnsi="Fira Code Retina" w:cs="Fira Code Retina"/>
           <w:color w:val="000000"/>
           <w:sz w:val="18"/>
           <w:szCs w:val="18"/>
         </w:rPr>
-      </w:pPr>
-      <w:proofErr w:type="spellStart"/>
+        <w:tab/>
+      </w:r>
       <w:r>
         <w:rPr>
           <w:rFonts w:ascii="Fira Code Retina" w:eastAsia="Times New Roman" w:hAnsi="Fira Code Retina" w:cs="Fira Code Retina"/>
@@ -11087,9 +11258,8 @@
           <w:sz w:val="18"/>
           <w:szCs w:val="18"/>
         </w:rPr>
-        <w:t>hc</w:t>
+        <w:tab/>
       </w:r>
-      <w:proofErr w:type="spellEnd"/>
       <w:r>
         <w:rPr>
           <w:rFonts w:ascii="Fira Code Retina" w:eastAsia="Times New Roman" w:hAnsi="Fira Code Retina" w:cs="Fira Code Retina"/>
@@ -11097,315 +11267,7 @@
           <w:sz w:val="18"/>
           <w:szCs w:val="18"/>
         </w:rPr>
-        <w:t xml:space="preserve"> = 1600000,</w:t>
-      </w:r>
-      <w:r>
-        <w:rPr>
-          <w:rFonts w:ascii="Fira Code Retina" w:eastAsia="Times New Roman" w:hAnsi="Fira Code Retina" w:cs="Fira Code Retina"/>
-          <w:color w:val="000000"/>
-          <w:sz w:val="18"/>
-          <w:szCs w:val="18"/>
-        </w:rPr>
-        <w:tab/>
-      </w:r>
-      <w:r>
-        <w:rPr>
-          <w:rFonts w:ascii="Fira Code Retina" w:eastAsia="Times New Roman" w:hAnsi="Fira Code Retina" w:cs="Fira Code Retina"/>
-          <w:color w:val="000000"/>
-          <w:sz w:val="18"/>
-          <w:szCs w:val="18"/>
-          <w:rtl/>
-        </w:rPr>
-        <w:tab/>
-      </w:r>
-      <w:r>
-        <w:rPr>
-          <w:rFonts w:ascii="Fira Code Retina" w:eastAsia="Times New Roman" w:hAnsi="Fira Code Retina" w:cs="Fira Code Retina"/>
-          <w:color w:val="000000"/>
-          <w:sz w:val="18"/>
-          <w:szCs w:val="18"/>
-        </w:rPr>
-        <w:t>total cost: 64167965650000.0</w:t>
-      </w:r>
-    </w:p>
-    <w:p>
-      <w:pPr>
-        <w:spacing w:before="0" w:after="0" w:line="240" w:lineRule="auto"/>
-        <w:rPr>
-          <w:rFonts w:ascii="Fira Code Retina" w:eastAsia="Times New Roman" w:hAnsi="Fira Code Retina" w:cs="Fira Code Retina"/>
-          <w:color w:val="000000"/>
-          <w:sz w:val="18"/>
-          <w:szCs w:val="18"/>
-        </w:rPr>
-      </w:pPr>
-      <w:proofErr w:type="spellStart"/>
-      <w:r>
-        <w:rPr>
-          <w:rFonts w:ascii="Fira Code Retina" w:eastAsia="Times New Roman" w:hAnsi="Fira Code Retina" w:cs="Fira Code Retina"/>
-          <w:color w:val="000000"/>
-          <w:sz w:val="18"/>
-          <w:szCs w:val="18"/>
-        </w:rPr>
-        <w:t>hc</w:t>
-      </w:r>
-      <w:proofErr w:type="spellEnd"/>
-      <w:r>
-        <w:rPr>
-          <w:rFonts w:ascii="Fira Code Retina" w:eastAsia="Times New Roman" w:hAnsi="Fira Code Retina" w:cs="Fira Code Retina"/>
-          <w:color w:val="000000"/>
-          <w:sz w:val="18"/>
-          <w:szCs w:val="18"/>
-        </w:rPr>
-        <w:t xml:space="preserve"> = 2000000,</w:t>
-      </w:r>
-      <w:r>
-        <w:rPr>
-          <w:rFonts w:ascii="Fira Code Retina" w:eastAsia="Times New Roman" w:hAnsi="Fira Code Retina" w:cs="Fira Code Retina"/>
-          <w:color w:val="000000"/>
-          <w:sz w:val="18"/>
-          <w:szCs w:val="18"/>
-        </w:rPr>
-        <w:tab/>
-      </w:r>
-      <w:r>
-        <w:rPr>
-          <w:rFonts w:ascii="Fira Code Retina" w:eastAsia="Times New Roman" w:hAnsi="Fira Code Retina" w:cs="Fira Code Retina"/>
-          <w:color w:val="000000"/>
-          <w:sz w:val="18"/>
-          <w:szCs w:val="18"/>
-          <w:rtl/>
-        </w:rPr>
-        <w:tab/>
-      </w:r>
-      <w:r>
-        <w:rPr>
-          <w:rFonts w:ascii="Fira Code Retina" w:eastAsia="Times New Roman" w:hAnsi="Fira Code Retina" w:cs="Fira Code Retina"/>
-          <w:color w:val="000000"/>
-          <w:sz w:val="18"/>
-          <w:szCs w:val="18"/>
-        </w:rPr>
-        <w:t>total cost: 64256410450000.0</w:t>
-      </w:r>
-    </w:p>
-    <w:p>
-      <w:pPr>
-        <w:spacing w:before="0" w:after="0" w:line="240" w:lineRule="auto"/>
-        <w:rPr>
-          <w:rFonts w:ascii="Fira Code Retina" w:eastAsia="Times New Roman" w:hAnsi="Fira Code Retina" w:cs="Fira Code Retina"/>
-          <w:color w:val="000000"/>
-          <w:sz w:val="18"/>
-          <w:szCs w:val="18"/>
-        </w:rPr>
-      </w:pPr>
-      <w:proofErr w:type="spellStart"/>
-      <w:r>
-        <w:rPr>
-          <w:rFonts w:ascii="Fira Code Retina" w:eastAsia="Times New Roman" w:hAnsi="Fira Code Retina" w:cs="Fira Code Retina"/>
-          <w:color w:val="000000"/>
-          <w:sz w:val="18"/>
-          <w:szCs w:val="18"/>
-        </w:rPr>
-        <w:t>hc</w:t>
-      </w:r>
-      <w:proofErr w:type="spellEnd"/>
-      <w:r>
-        <w:rPr>
-          <w:rFonts w:ascii="Fira Code Retina" w:eastAsia="Times New Roman" w:hAnsi="Fira Code Retina" w:cs="Fira Code Retina"/>
-          <w:color w:val="000000"/>
-          <w:sz w:val="18"/>
-          <w:szCs w:val="18"/>
-        </w:rPr>
-        <w:t xml:space="preserve"> = 2400000,</w:t>
-      </w:r>
-      <w:r>
-        <w:rPr>
-          <w:rFonts w:ascii="Fira Code Retina" w:eastAsia="Times New Roman" w:hAnsi="Fira Code Retina" w:cs="Fira Code Retina"/>
-          <w:color w:val="000000"/>
-          <w:sz w:val="18"/>
-          <w:szCs w:val="18"/>
-          <w:rtl/>
-        </w:rPr>
-        <w:tab/>
-      </w:r>
-      <w:r>
-        <w:rPr>
-          <w:rFonts w:ascii="Fira Code Retina" w:eastAsia="Times New Roman" w:hAnsi="Fira Code Retina" w:cs="Fira Code Retina"/>
-          <w:color w:val="000000"/>
-          <w:sz w:val="18"/>
-          <w:szCs w:val="18"/>
-        </w:rPr>
-        <w:tab/>
-        <w:t>total cost: 64344855250000.0</w:t>
-      </w:r>
-    </w:p>
-    <w:p>
-      <w:pPr>
-        <w:spacing w:before="0" w:after="0" w:line="240" w:lineRule="auto"/>
-        <w:rPr>
-          <w:rFonts w:ascii="Fira Code Retina" w:eastAsia="Times New Roman" w:hAnsi="Fira Code Retina" w:cs="Fira Code Retina"/>
-          <w:color w:val="000000"/>
-          <w:sz w:val="18"/>
-          <w:szCs w:val="18"/>
-        </w:rPr>
-      </w:pPr>
-      <w:proofErr w:type="spellStart"/>
-      <w:r>
-        <w:rPr>
-          <w:rFonts w:ascii="Fira Code Retina" w:eastAsia="Times New Roman" w:hAnsi="Fira Code Retina" w:cs="Fira Code Retina"/>
-          <w:color w:val="000000"/>
-          <w:sz w:val="18"/>
-          <w:szCs w:val="18"/>
-        </w:rPr>
-        <w:t>hc</w:t>
-      </w:r>
-      <w:proofErr w:type="spellEnd"/>
-      <w:r>
-        <w:rPr>
-          <w:rFonts w:ascii="Fira Code Retina" w:eastAsia="Times New Roman" w:hAnsi="Fira Code Retina" w:cs="Fira Code Retina"/>
-          <w:color w:val="000000"/>
-          <w:sz w:val="18"/>
-          <w:szCs w:val="18"/>
-        </w:rPr>
-        <w:t xml:space="preserve"> = 2800000,</w:t>
-      </w:r>
-      <w:r>
-        <w:rPr>
-          <w:rFonts w:ascii="Fira Code Retina" w:eastAsia="Times New Roman" w:hAnsi="Fira Code Retina" w:cs="Fira Code Retina"/>
-          <w:color w:val="000000"/>
-          <w:sz w:val="18"/>
-          <w:szCs w:val="18"/>
-        </w:rPr>
-        <w:tab/>
-      </w:r>
-      <w:r>
-        <w:rPr>
-          <w:rFonts w:ascii="Fira Code Retina" w:eastAsia="Times New Roman" w:hAnsi="Fira Code Retina" w:cs="Fira Code Retina"/>
-          <w:color w:val="000000"/>
-          <w:sz w:val="18"/>
-          <w:szCs w:val="18"/>
-          <w:rtl/>
-        </w:rPr>
-        <w:tab/>
-      </w:r>
-      <w:r>
-        <w:rPr>
-          <w:rFonts w:ascii="Fira Code Retina" w:eastAsia="Times New Roman" w:hAnsi="Fira Code Retina" w:cs="Fira Code Retina"/>
-          <w:color w:val="000000"/>
-          <w:sz w:val="18"/>
-          <w:szCs w:val="18"/>
-        </w:rPr>
-        <w:t>total cost: 64433300050000.0</w:t>
-      </w:r>
-    </w:p>
-    <w:p>
-      <w:pPr>
-        <w:spacing w:before="0" w:after="0" w:line="240" w:lineRule="auto"/>
-        <w:rPr>
-          <w:rFonts w:ascii="Fira Code Retina" w:eastAsia="Times New Roman" w:hAnsi="Fira Code Retina" w:cs="Fira Code Retina"/>
-          <w:color w:val="000000"/>
-          <w:sz w:val="18"/>
-          <w:szCs w:val="18"/>
-        </w:rPr>
-      </w:pPr>
-      <w:proofErr w:type="spellStart"/>
-      <w:r>
-        <w:rPr>
-          <w:rFonts w:ascii="Fira Code Retina" w:eastAsia="Times New Roman" w:hAnsi="Fira Code Retina" w:cs="Fira Code Retina"/>
-          <w:color w:val="000000"/>
-          <w:sz w:val="18"/>
-          <w:szCs w:val="18"/>
-        </w:rPr>
-        <w:t>hc</w:t>
-      </w:r>
-      <w:proofErr w:type="spellEnd"/>
-      <w:r>
-        <w:rPr>
-          <w:rFonts w:ascii="Fira Code Retina" w:eastAsia="Times New Roman" w:hAnsi="Fira Code Retina" w:cs="Fira Code Retina"/>
-          <w:color w:val="000000"/>
-          <w:sz w:val="18"/>
-          <w:szCs w:val="18"/>
-        </w:rPr>
-        <w:t xml:space="preserve"> = 3200000,</w:t>
-      </w:r>
-      <w:r>
-        <w:rPr>
-          <w:rFonts w:ascii="Fira Code Retina" w:eastAsia="Times New Roman" w:hAnsi="Fira Code Retina" w:cs="Fira Code Retina"/>
-          <w:color w:val="000000"/>
-          <w:sz w:val="18"/>
-          <w:szCs w:val="18"/>
-          <w:rtl/>
-        </w:rPr>
-        <w:tab/>
-      </w:r>
-      <w:r>
-        <w:rPr>
-          <w:rFonts w:ascii="Fira Code Retina" w:eastAsia="Times New Roman" w:hAnsi="Fira Code Retina" w:cs="Fira Code Retina"/>
-          <w:color w:val="000000"/>
-          <w:sz w:val="18"/>
-          <w:szCs w:val="18"/>
-        </w:rPr>
-        <w:tab/>
-        <w:t>total cost: 64521744850000.0</w:t>
-      </w:r>
-    </w:p>
-    <w:p>
-      <w:pPr>
-        <w:spacing w:before="0" w:after="0" w:line="240" w:lineRule="auto"/>
-        <w:rPr>
-          <w:rFonts w:ascii="Fira Code Retina" w:eastAsia="Times New Roman" w:hAnsi="Fira Code Retina" w:cs="Fira Code Retina"/>
-          <w:color w:val="000000"/>
-          <w:sz w:val="14"/>
-          <w:szCs w:val="14"/>
-          <w:rtl/>
-        </w:rPr>
-      </w:pPr>
-      <w:proofErr w:type="spellStart"/>
-      <w:r>
-        <w:rPr>
-          <w:rFonts w:ascii="Fira Code Retina" w:eastAsia="Times New Roman" w:hAnsi="Fira Code Retina" w:cs="Fira Code Retina"/>
-          <w:color w:val="000000"/>
-          <w:sz w:val="18"/>
-          <w:szCs w:val="18"/>
-        </w:rPr>
-        <w:t>hc</w:t>
-      </w:r>
-      <w:proofErr w:type="spellEnd"/>
-      <w:r>
-        <w:rPr>
-          <w:rFonts w:ascii="Fira Code Retina" w:eastAsia="Times New Roman" w:hAnsi="Fira Code Retina" w:cs="Fira Code Retina"/>
-          <w:color w:val="000000"/>
-          <w:sz w:val="18"/>
-          <w:szCs w:val="18"/>
-        </w:rPr>
-        <w:t xml:space="preserve"> = 3600000,</w:t>
-      </w:r>
-      <w:r>
-        <w:rPr>
-          <w:rFonts w:ascii="Fira Code Retina" w:eastAsia="Times New Roman" w:hAnsi="Fira Code Retina" w:cs="Fira Code Retina"/>
-          <w:color w:val="000000"/>
-          <w:sz w:val="18"/>
-          <w:szCs w:val="18"/>
-        </w:rPr>
-        <w:tab/>
-      </w:r>
-      <w:r>
-        <w:rPr>
-          <w:rFonts w:ascii="Fira Code Retina" w:eastAsia="Times New Roman" w:hAnsi="Fira Code Retina" w:cs="Fira Code Retina"/>
-          <w:color w:val="000000"/>
-          <w:sz w:val="18"/>
-          <w:szCs w:val="18"/>
-          <w:rtl/>
-        </w:rPr>
-        <w:tab/>
-      </w:r>
-      <w:r>
-        <w:rPr>
-          <w:rFonts w:ascii="Fira Code Retina" w:eastAsia="Times New Roman" w:hAnsi="Fira Code Retina" w:cs="Fira Code Retina"/>
-          <w:color w:val="000000"/>
-          <w:sz w:val="18"/>
-          <w:szCs w:val="18"/>
-        </w:rPr>
-        <w:t>total cost: 64610189650000.0</w:t>
+        <w:t>total cost: 59539685406666.664</w:t>
       </w:r>
     </w:p>
     <w:sectPr>

</xml_diff>